<commit_message>
Doku Meilenstein 2 - Plot für kategoriale Merkmale eingefügt
</commit_message>
<xml_diff>
--- a/dokumente/Dokument-Meilenstein_NEU_ALLE.docx
+++ b/dokumente/Dokument-Meilenstein_NEU_ALLE.docx
@@ -4,7 +4,7 @@
   <w:body>
     <w:p>
       <w:pPr>
-        <w:pStyle w:val="Titel"/>
+        <w:pStyle w:val="Title"/>
         <w:jc w:val="center"/>
       </w:pPr>
       <w:r>
@@ -193,136 +193,88 @@
     </w:p>
     <w:p>
       <w:r>
-        <w:rPr/>
         <w:t xml:space="preserve">Im bereitgestellten Datensatz sind ausschließlich Transaktionen mit einem </w:t>
       </w:r>
       <w:r>
         <w:rPr>
-          <w:b w:val="1"/>
-          <w:bCs w:val="1"/>
+          <w:b/>
+          <w:bCs/>
         </w:rPr>
         <w:t>positiven finanziellen Schaden</w:t>
       </w:r>
       <w:r>
-        <w:rPr/>
         <w:t xml:space="preserve"> enthalten.</w:t>
       </w:r>
       <w:r>
         <w:br/>
       </w:r>
       <w:r>
-        <w:rPr/>
-        <w:t>In der Realität ist jedoch davon auszugehen, dass auch gegenteilige Fälle auftreten – beispielsweise, wenn Kund</w:t>
-      </w:r>
-      <w:r>
-        <w:rPr/>
-        <w:t>en</w:t>
-      </w:r>
-      <w:r>
-        <w:rPr/>
-        <w:t xml:space="preserve"> mehr Artikel bezahlen, als sie tatsächlich mitnehmen, etwa durch vergessene Ware im Geschäft oder unvollständige Stornierungen.</w:t>
+        <w:t>In der Realität ist jedoch davon auszugehen, dass auch gegenteilige Fälle auftreten – beispielsweise, wenn Kunden mehr Artikel bezahlen, als sie tatsächlich mitnehmen, etwa durch vergessene Ware im Geschäft oder unvollständige Stornierungen.</w:t>
       </w:r>
       <w:r>
         <w:br/>
       </w:r>
       <w:r>
-        <w:rPr/>
         <w:t>Diese „</w:t>
       </w:r>
       <w:r>
         <w:rPr>
-          <w:b w:val="1"/>
-          <w:bCs w:val="1"/>
+          <w:b/>
+          <w:bCs/>
         </w:rPr>
         <w:t>negativen Schäden</w:t>
       </w:r>
       <w:r>
-        <w:rPr/>
         <w:t>“ sind in den verfügbaren Daten nicht enthalten, was zu einer gewissen Verzerrung der Modellbewertung führen kann, insbesondere im Hinblick auf Nettoverlustanalysen.</w:t>
       </w:r>
     </w:p>
     <w:p>
-      <w:pPr>
-        <w:pStyle w:val="Standard"/>
-        <w:suppressLineNumbers w:val="0"/>
-        <w:bidi w:val="0"/>
-        <w:spacing w:before="0" w:beforeAutospacing="off" w:after="160" w:afterAutospacing="off" w:line="259" w:lineRule="auto"/>
-        <w:ind w:left="0" w:right="0"/>
-        <w:jc w:val="left"/>
-      </w:pPr>
-      <w:r>
-        <w:rPr>
-          <w:b w:val="1"/>
-          <w:bCs w:val="1"/>
+      <w:r>
+        <w:rPr>
+          <w:b/>
+          <w:bCs/>
         </w:rPr>
         <w:t>Begriffsdefinition</w:t>
       </w:r>
     </w:p>
     <w:p>
-      <w:pPr>
-        <w:bidi w:val="0"/>
-        <w:spacing w:before="0" w:beforeAutospacing="off" w:after="160" w:afterAutospacing="off" w:line="259" w:lineRule="auto"/>
-        <w:ind w:left="0" w:right="0"/>
-        <w:jc w:val="left"/>
-      </w:pPr>
-      <w:r>
-        <w:rPr>
-          <w:rFonts w:ascii="Aptos" w:hAnsi="Aptos" w:eastAsia="Aptos" w:cs="Aptos"/>
-          <w:noProof w:val="0"/>
-          <w:sz w:val="22"/>
-          <w:szCs w:val="22"/>
-          <w:lang w:val="de-DE"/>
+      <w:r>
+        <w:rPr>
+          <w:rFonts w:ascii="Aptos" w:hAnsi="Aptos" w:eastAsia="Aptos" w:cs="Aptos"/>
         </w:rPr>
         <w:t xml:space="preserve">Der im Englischen verwendete Begriff </w:t>
       </w:r>
       <w:r>
         <w:rPr>
           <w:rFonts w:ascii="Aptos" w:hAnsi="Aptos" w:eastAsia="Aptos" w:cs="Aptos"/>
-          <w:i w:val="1"/>
-          <w:iCs w:val="1"/>
-          <w:noProof w:val="0"/>
-          <w:sz w:val="22"/>
-          <w:szCs w:val="22"/>
-          <w:lang w:val="de-DE"/>
+          <w:i/>
+          <w:iCs/>
         </w:rPr>
         <w:t>line</w:t>
       </w:r>
       <w:r>
         <w:rPr>
           <w:rFonts w:ascii="Aptos" w:hAnsi="Aptos" w:eastAsia="Aptos" w:cs="Aptos"/>
-          <w:noProof w:val="0"/>
-          <w:sz w:val="22"/>
-          <w:szCs w:val="22"/>
-          <w:lang w:val="de-DE"/>
         </w:rPr>
         <w:t xml:space="preserve"> – im Sinne einzelner Einträge innerhalb einer Transaktion – wird im Folgenden mit </w:t>
       </w:r>
       <w:r>
         <w:rPr>
           <w:rFonts w:ascii="Aptos" w:hAnsi="Aptos" w:eastAsia="Aptos" w:cs="Aptos"/>
-          <w:i w:val="1"/>
-          <w:iCs w:val="1"/>
-          <w:noProof w:val="0"/>
-          <w:sz w:val="22"/>
-          <w:szCs w:val="22"/>
-          <w:lang w:val="de-DE"/>
+          <w:i/>
+          <w:iCs/>
         </w:rPr>
         <w:t>Position</w:t>
       </w:r>
       <w:r>
         <w:rPr>
           <w:rFonts w:ascii="Aptos" w:hAnsi="Aptos" w:eastAsia="Aptos" w:cs="Aptos"/>
-          <w:noProof w:val="0"/>
-          <w:sz w:val="22"/>
-          <w:szCs w:val="22"/>
-          <w:lang w:val="de-DE"/>
         </w:rPr>
         <w:t xml:space="preserve"> (die Positionen einer Transaktion) bezeichnet.</w:t>
       </w:r>
     </w:p>
     <w:p>
       <w:pPr>
-        <w:pStyle w:val="Standard"/>
         <w:rPr>
           <w:sz w:val="56"/>
           <w:szCs w:val="56"/>
@@ -339,14 +291,14 @@
     <w:p>
       <w:pPr>
         <w:rPr>
-          <w:b w:val="1"/>
-          <w:bCs w:val="1"/>
-        </w:rPr>
-      </w:pPr>
-      <w:r>
-        <w:rPr>
-          <w:b w:val="1"/>
-          <w:bCs w:val="1"/>
+          <w:b/>
+          <w:bCs/>
+        </w:rPr>
+      </w:pPr>
+      <w:r>
+        <w:rPr>
+          <w:b/>
+          <w:bCs/>
         </w:rPr>
         <w:t>Struktur und Handhabung</w:t>
       </w:r>
@@ -357,17 +309,15 @@
           <w:ilvl w:val="0"/>
           <w:numId w:val="16"/>
         </w:numPr>
-        <w:rPr/>
-      </w:pPr>
-      <w:r>
-        <w:rPr>
-          <w:b w:val="1"/>
-          <w:bCs w:val="1"/>
+      </w:pPr>
+      <w:r>
+        <w:rPr>
+          <w:b/>
+          <w:bCs/>
         </w:rPr>
         <w:t>Dateiformate</w:t>
       </w:r>
       <w:r>
-        <w:rPr/>
         <w:t>: .parquet für große Transaktionen/Lines, .csv für Stammdaten</w:t>
       </w:r>
     </w:p>
@@ -377,17 +327,15 @@
           <w:ilvl w:val="0"/>
           <w:numId w:val="16"/>
         </w:numPr>
-        <w:rPr/>
-      </w:pPr>
-      <w:r>
-        <w:rPr>
-          <w:b w:val="1"/>
-          <w:bCs w:val="1"/>
+      </w:pPr>
+      <w:r>
+        <w:rPr>
+          <w:b/>
+          <w:bCs/>
         </w:rPr>
         <w:t>Speicherung und Versionierung</w:t>
       </w:r>
       <w:r>
-        <w:rPr/>
         <w:t>: lokale Ablage, passwortgeschützte Einbindung in Versionskontrolle (GitHub)</w:t>
       </w:r>
     </w:p>
@@ -397,17 +345,15 @@
           <w:ilvl w:val="0"/>
           <w:numId w:val="16"/>
         </w:numPr>
-        <w:rPr/>
-      </w:pPr>
-      <w:r>
-        <w:rPr>
-          <w:b w:val="1"/>
-          <w:bCs w:val="1"/>
+      </w:pPr>
+      <w:r>
+        <w:rPr>
+          <w:b/>
+          <w:bCs/>
         </w:rPr>
         <w:t>Datenschutz</w:t>
       </w:r>
       <w:r>
-        <w:rPr/>
         <w:t>: Es sind keine personenbezogenen Daten enthalten – DSGVO-konform</w:t>
       </w:r>
     </w:p>
@@ -417,26 +363,16 @@
           <w:ilvl w:val="0"/>
           <w:numId w:val="16"/>
         </w:numPr>
-        <w:rPr/>
-      </w:pPr>
-      <w:r>
-        <w:rPr>
-          <w:b w:val="1"/>
-          <w:bCs w:val="1"/>
+      </w:pPr>
+      <w:r>
+        <w:rPr>
+          <w:b/>
+          <w:bCs/>
         </w:rPr>
         <w:t>Skalierbarkeit</w:t>
       </w:r>
       <w:r>
-        <w:rPr/>
-        <w:t xml:space="preserve">: Alle Schritte in </w:t>
-      </w:r>
-      <w:r>
-        <w:rPr/>
-        <w:t>Jupyter</w:t>
-      </w:r>
-      <w:r>
-        <w:rPr/>
-        <w:t xml:space="preserve"> Notebooks dokumentiert und modular aufgebaut für spätere Automatisierung</w:t>
+        <w:t>: Alle Schritte in Jupyter Notebooks dokumentiert und modular aufgebaut für spätere Automatisierung</w:t>
       </w:r>
     </w:p>
     <w:p>
@@ -470,171 +406,125 @@
     </w:p>
     <w:p>
       <w:r>
-        <w:rPr/>
         <w:t xml:space="preserve">Für sämtliche </w:t>
       </w:r>
       <w:r>
-        <w:rPr/>
         <w:t xml:space="preserve">weitere </w:t>
       </w:r>
       <w:r>
-        <w:rPr/>
         <w:t>Analysen und Modellierungen im Rahmen diese</w:t>
       </w:r>
       <w:r>
-        <w:rPr/>
         <w:t>r</w:t>
       </w:r>
       <w:r>
-        <w:rPr/>
         <w:t xml:space="preserve"> Projekt</w:t>
       </w:r>
       <w:r>
-        <w:rPr/>
         <w:t>phase</w:t>
       </w:r>
       <w:r>
-        <w:rPr/>
         <w:t xml:space="preserve"> w</w:t>
       </w:r>
       <w:r>
-        <w:rPr/>
         <w:t>u</w:t>
       </w:r>
       <w:r>
-        <w:rPr/>
-        <w:t xml:space="preserve">rden </w:t>
-      </w:r>
-      <w:r>
-        <w:rPr/>
-        <w:t xml:space="preserve">ausschließlich die </w:t>
-      </w:r>
-      <w:r>
-        <w:rPr>
-          <w:b w:val="1"/>
-          <w:bCs w:val="1"/>
+        <w:t xml:space="preserve">rden ausschließlich die </w:t>
+      </w:r>
+      <w:r>
+        <w:rPr>
+          <w:b/>
+          <w:bCs/>
         </w:rPr>
         <w:t>gelabelten Transaktionen</w:t>
       </w:r>
       <w:r>
-        <w:rPr/>
-        <w:t xml:space="preserve"> berücksichtigt (mit </w:t>
-      </w:r>
-      <w:r>
-        <w:rPr/>
-        <w:t>label</w:t>
-      </w:r>
-      <w:r>
-        <w:rPr/>
-        <w:t xml:space="preserve"> = FRAUD oder </w:t>
-      </w:r>
-      <w:r>
-        <w:rPr/>
-        <w:t>label</w:t>
-      </w:r>
-      <w:r>
-        <w:rPr/>
-        <w:t xml:space="preserve"> = NORMAL).</w:t>
+        <w:t xml:space="preserve"> berücksichtigt (mit label = FRAUD oder label = NORMAL).</w:t>
       </w:r>
       <w:r>
         <w:br/>
       </w:r>
       <w:r>
-        <w:rPr/>
         <w:t>Die Fokussierung auf diese Teilmenge ist gerechtfertigt, da mithilfe statistischer Tests (</w:t>
       </w:r>
       <w:r>
         <w:rPr>
-          <w:b w:val="1"/>
-          <w:bCs w:val="1"/>
+          <w:b/>
+          <w:bCs/>
         </w:rPr>
         <w:t>Chi-Quadrat-Test</w:t>
       </w:r>
       <w:r>
-        <w:rPr/>
         <w:t xml:space="preserve"> für kategoriale Merkmale und </w:t>
       </w:r>
       <w:r>
         <w:rPr>
-          <w:b w:val="1"/>
-          <w:bCs w:val="1"/>
+          <w:b/>
+          <w:bCs/>
         </w:rPr>
         <w:t>t-Test</w:t>
       </w:r>
       <w:r>
-        <w:rPr/>
         <w:t xml:space="preserve"> für numerische Merkmale) gezeigt wurde, dass die gelabelten Daten in ihrer Merkmalsverteilung </w:t>
       </w:r>
       <w:r>
         <w:rPr>
-          <w:b w:val="1"/>
-          <w:bCs w:val="1"/>
+          <w:b/>
+          <w:bCs/>
         </w:rPr>
         <w:t>repräsentativ für den Gesamtdatensatz</w:t>
       </w:r>
       <w:r>
-        <w:rPr/>
         <w:t xml:space="preserve"> sind.</w:t>
       </w:r>
     </w:p>
     <w:p>
       <w:r>
-        <w:rPr/>
         <w:t xml:space="preserve">Im Gegensatz dazu konnte für die </w:t>
       </w:r>
       <w:r>
         <w:rPr>
-          <w:b w:val="1"/>
-          <w:bCs w:val="1"/>
+          <w:b/>
+          <w:bCs/>
         </w:rPr>
         <w:t>Testdaten</w:t>
       </w:r>
       <w:r>
-        <w:rPr/>
         <w:t xml:space="preserve"> keine vollständige Repräsentativität gegenüber den Trainingsdaten festgestellt werden.</w:t>
       </w:r>
       <w:r>
-        <w:rPr/>
         <w:t xml:space="preserve"> </w:t>
       </w:r>
     </w:p>
     <w:p>
       <w:r>
-        <w:rPr/>
         <w:t xml:space="preserve">Diese Abweichung könnte durch </w:t>
       </w:r>
       <w:r>
         <w:rPr>
-          <w:b w:val="1"/>
-          <w:bCs w:val="1"/>
+          <w:b/>
+          <w:bCs/>
         </w:rPr>
         <w:t>zeitliche Unterschiede</w:t>
       </w:r>
       <w:r>
-        <w:rPr/>
         <w:t xml:space="preserve"> zwischen den Datensätzen oder </w:t>
       </w:r>
       <w:r>
-        <w:rPr/>
         <w:t xml:space="preserve">z.B. </w:t>
       </w:r>
       <w:r>
-        <w:rPr/>
-        <w:t xml:space="preserve">durch </w:t>
-      </w:r>
-      <w:r>
-        <w:rPr/>
-        <w:t xml:space="preserve">den </w:t>
-      </w:r>
-      <w:r>
-        <w:rPr>
-          <w:b w:val="1"/>
-          <w:bCs w:val="1"/>
+        <w:t xml:space="preserve">durch den </w:t>
+      </w:r>
+      <w:r>
+        <w:rPr>
+          <w:b/>
+          <w:bCs/>
         </w:rPr>
         <w:t>Lernprozess des Kamerasystems</w:t>
       </w:r>
       <w:r>
-        <w:rPr/>
         <w:t xml:space="preserve"> bedingt sein.</w:t>
       </w:r>
     </w:p>
@@ -647,731 +537,457 @@
     </w:p>
     <w:p>
       <w:pPr>
-        <w:spacing w:before="0" w:beforeAutospacing="off" w:after="240" w:afterAutospacing="off"/>
-        <w:rPr>
-          <w:rFonts w:ascii="Aptos" w:hAnsi="Aptos" w:eastAsia="Aptos" w:cs="Aptos"/>
-          <w:b w:val="1"/>
-          <w:bCs w:val="1"/>
-          <w:noProof w:val="0"/>
-          <w:sz w:val="22"/>
-          <w:szCs w:val="22"/>
-          <w:lang w:val="de-DE"/>
-        </w:rPr>
-      </w:pPr>
-      <w:r>
-        <w:rPr>
-          <w:rFonts w:ascii="Aptos" w:hAnsi="Aptos" w:eastAsia="Aptos" w:cs="Aptos"/>
-          <w:b w:val="1"/>
-          <w:bCs w:val="1"/>
-          <w:noProof w:val="0"/>
-          <w:sz w:val="22"/>
-          <w:szCs w:val="22"/>
-          <w:lang w:val="de-DE"/>
-        </w:rPr>
-        <w:t xml:space="preserve">Differenz zwischen </w:t>
-      </w:r>
-      <w:r>
-        <w:rPr>
-          <w:rFonts w:ascii="Aptos" w:hAnsi="Aptos" w:eastAsia="Aptos" w:cs="Aptos"/>
-          <w:b w:val="1"/>
-          <w:bCs w:val="1"/>
-          <w:noProof w:val="0"/>
-          <w:sz w:val="22"/>
-          <w:szCs w:val="22"/>
-          <w:lang w:val="de-DE"/>
-        </w:rPr>
-        <w:t>sales_price</w:t>
-      </w:r>
-      <w:r>
-        <w:rPr>
-          <w:rFonts w:ascii="Aptos" w:hAnsi="Aptos" w:eastAsia="Aptos" w:cs="Aptos"/>
-          <w:b w:val="1"/>
-          <w:bCs w:val="1"/>
-          <w:noProof w:val="0"/>
-          <w:sz w:val="22"/>
-          <w:szCs w:val="22"/>
-          <w:lang w:val="de-DE"/>
-        </w:rPr>
-        <w:t xml:space="preserve"> und errechnetem Nominalpreis</w:t>
-      </w:r>
-    </w:p>
-    <w:p>
-      <w:pPr>
-        <w:spacing w:before="240" w:beforeAutospacing="off" w:after="240" w:afterAutospacing="off"/>
-      </w:pPr>
-      <w:r>
-        <w:rPr>
-          <w:rFonts w:ascii="Aptos" w:hAnsi="Aptos" w:eastAsia="Aptos" w:cs="Aptos"/>
-          <w:noProof w:val="0"/>
-          <w:sz w:val="22"/>
-          <w:szCs w:val="22"/>
-          <w:lang w:val="de-DE"/>
-        </w:rPr>
-        <w:t xml:space="preserve">Im Rahmen einer rechnerischen Überprüfung wurde untersucht, ob der </w:t>
-      </w:r>
-      <w:r>
-        <w:rPr>
-          <w:rFonts w:ascii="Aptos" w:hAnsi="Aptos" w:eastAsia="Aptos" w:cs="Aptos"/>
-          <w:i w:val="1"/>
-          <w:iCs w:val="1"/>
-          <w:noProof w:val="0"/>
-          <w:sz w:val="22"/>
-          <w:szCs w:val="22"/>
-          <w:lang w:val="de-DE"/>
-        </w:rPr>
-        <w:t>sales_price</w:t>
-      </w:r>
-      <w:r>
-        <w:rPr>
-          <w:rFonts w:ascii="Aptos" w:hAnsi="Aptos" w:eastAsia="Aptos" w:cs="Aptos"/>
-          <w:noProof w:val="0"/>
-          <w:sz w:val="22"/>
-          <w:szCs w:val="22"/>
-          <w:lang w:val="de-DE"/>
-        </w:rPr>
-        <w:t xml:space="preserve"> </w:t>
-      </w:r>
-      <w:r>
-        <w:rPr>
-          <w:rFonts w:ascii="Aptos" w:hAnsi="Aptos" w:eastAsia="Aptos" w:cs="Aptos"/>
-          <w:noProof w:val="0"/>
-          <w:sz w:val="22"/>
-          <w:szCs w:val="22"/>
-          <w:lang w:val="de-DE"/>
-        </w:rPr>
-        <w:t>d</w:t>
-      </w:r>
-      <w:r>
-        <w:rPr>
-          <w:rFonts w:ascii="Aptos" w:hAnsi="Aptos" w:eastAsia="Aptos" w:cs="Aptos"/>
-          <w:noProof w:val="0"/>
-          <w:sz w:val="22"/>
-          <w:szCs w:val="22"/>
-          <w:lang w:val="de-DE"/>
-        </w:rPr>
-        <w:t xml:space="preserve">er </w:t>
-      </w:r>
-      <w:r>
-        <w:rPr>
-          <w:rFonts w:ascii="Aptos" w:hAnsi="Aptos" w:eastAsia="Aptos" w:cs="Aptos"/>
-          <w:noProof w:val="0"/>
-          <w:sz w:val="22"/>
-          <w:szCs w:val="22"/>
-          <w:lang w:val="de-DE"/>
-        </w:rPr>
-        <w:t xml:space="preserve">einzelnen </w:t>
-      </w:r>
-      <w:r>
-        <w:rPr>
-          <w:rFonts w:ascii="Aptos" w:hAnsi="Aptos" w:eastAsia="Aptos" w:cs="Aptos"/>
-          <w:noProof w:val="0"/>
-          <w:sz w:val="22"/>
-          <w:szCs w:val="22"/>
-          <w:lang w:val="de-DE"/>
-        </w:rPr>
-        <w:t>Position</w:t>
-      </w:r>
-      <w:r>
-        <w:rPr>
-          <w:rFonts w:ascii="Aptos" w:hAnsi="Aptos" w:eastAsia="Aptos" w:cs="Aptos"/>
-          <w:noProof w:val="0"/>
-          <w:sz w:val="22"/>
-          <w:szCs w:val="22"/>
-          <w:lang w:val="de-DE"/>
-        </w:rPr>
-        <w:t>en</w:t>
-      </w:r>
-      <w:r>
-        <w:rPr>
-          <w:rFonts w:ascii="Aptos" w:hAnsi="Aptos" w:eastAsia="Aptos" w:cs="Aptos"/>
-          <w:noProof w:val="0"/>
-          <w:sz w:val="22"/>
-          <w:szCs w:val="22"/>
-          <w:lang w:val="de-DE"/>
-        </w:rPr>
-        <w:t xml:space="preserve"> </w:t>
-      </w:r>
-      <w:r>
-        <w:rPr>
-          <w:rFonts w:ascii="Aptos" w:hAnsi="Aptos" w:eastAsia="Aptos" w:cs="Aptos"/>
-          <w:noProof w:val="0"/>
-          <w:sz w:val="22"/>
-          <w:szCs w:val="22"/>
-          <w:lang w:val="de-DE"/>
-        </w:rPr>
-        <w:t xml:space="preserve">der Transaktionen </w:t>
-      </w:r>
-      <w:r>
-        <w:rPr>
-          <w:rFonts w:ascii="Aptos" w:hAnsi="Aptos" w:eastAsia="Aptos" w:cs="Aptos"/>
-          <w:noProof w:val="0"/>
-          <w:sz w:val="22"/>
-          <w:szCs w:val="22"/>
-          <w:lang w:val="de-DE"/>
-        </w:rPr>
-        <w:t xml:space="preserve">mit dem nominal zu erwartenden Preis übereinstimmt. Letzterer ergibt sich aus dem Produkt von </w:t>
-      </w:r>
-      <w:r>
-        <w:rPr>
-          <w:rFonts w:ascii="Aptos" w:hAnsi="Aptos" w:eastAsia="Aptos" w:cs="Aptos"/>
-          <w:i w:val="1"/>
-          <w:iCs w:val="1"/>
-          <w:noProof w:val="0"/>
-          <w:sz w:val="22"/>
-          <w:szCs w:val="22"/>
-          <w:lang w:val="de-DE"/>
-        </w:rPr>
-        <w:t>price</w:t>
-      </w:r>
-      <w:r>
-        <w:rPr>
-          <w:rFonts w:ascii="Aptos" w:hAnsi="Aptos" w:eastAsia="Aptos" w:cs="Aptos"/>
-          <w:i w:val="1"/>
-          <w:iCs w:val="1"/>
-          <w:noProof w:val="0"/>
-          <w:sz w:val="22"/>
-          <w:szCs w:val="22"/>
-          <w:lang w:val="de-DE"/>
-        </w:rPr>
-        <w:t xml:space="preserve"> </w:t>
-      </w:r>
-      <w:r>
-        <w:rPr>
-          <w:rFonts w:ascii="Aptos" w:hAnsi="Aptos" w:eastAsia="Aptos" w:cs="Aptos"/>
-          <w:noProof w:val="0"/>
-          <w:sz w:val="22"/>
-          <w:szCs w:val="22"/>
-          <w:lang w:val="de-DE"/>
-        </w:rPr>
-        <w:t xml:space="preserve">und </w:t>
-      </w:r>
-      <w:r>
-        <w:rPr>
-          <w:rFonts w:ascii="Aptos" w:hAnsi="Aptos" w:eastAsia="Aptos" w:cs="Aptos"/>
-          <w:i w:val="1"/>
-          <w:iCs w:val="1"/>
-          <w:noProof w:val="0"/>
-          <w:sz w:val="22"/>
-          <w:szCs w:val="22"/>
-          <w:lang w:val="de-DE"/>
-        </w:rPr>
-        <w:t>pieces_or_weight</w:t>
-      </w:r>
-      <w:r>
-        <w:rPr>
-          <w:rFonts w:ascii="Aptos" w:hAnsi="Aptos" w:eastAsia="Aptos" w:cs="Aptos"/>
-          <w:noProof w:val="0"/>
-          <w:sz w:val="22"/>
-          <w:szCs w:val="22"/>
-          <w:lang w:val="de-DE"/>
-        </w:rPr>
-        <w:t>. Dabei wurden signifikante Abweichungen festgestellt, die in FRAUD-Fällen überproportional häufig auftreten. Diese Erkenntnis floss direkt in die Merkmalsauswahl ein (siehe Abschnitt Datentransformation) und wurde durch die Konstruktion entsprechender Merkmale berücksichtigt.</w:t>
-      </w:r>
-    </w:p>
-    <w:p>
-      <w:pPr>
-        <w:spacing w:before="240" w:beforeAutospacing="off" w:after="240" w:afterAutospacing="off"/>
-      </w:pPr>
-      <w:r>
-        <w:rPr>
-          <w:rFonts w:ascii="Aptos" w:hAnsi="Aptos" w:eastAsia="Aptos" w:cs="Aptos"/>
-          <w:noProof w:val="0"/>
-          <w:sz w:val="22"/>
-          <w:szCs w:val="22"/>
-          <w:lang w:val="de-DE"/>
-        </w:rPr>
-        <w:t>In Rücksprache mit der Wertkauf GmbH ergab sich eine plausible Erklärung für diesen Befund: Die betroffenen Fälle könnten auf die unrechtmäßige Anwendung von Standardrabatten – insbesondere der 30%-Nachlass auf Ware kurz vor Ablauf des Mindesthaltbarkeitsdatums – zurückzuführen sein.</w:t>
-      </w:r>
-    </w:p>
-    <w:p>
-      <w:pPr>
-        <w:spacing w:before="240" w:beforeAutospacing="off" w:after="240" w:afterAutospacing="off"/>
-      </w:pPr>
-      <w:r>
-        <w:rPr>
-          <w:rFonts w:ascii="Aptos" w:hAnsi="Aptos" w:eastAsia="Aptos" w:cs="Aptos"/>
-          <w:noProof w:val="0"/>
-          <w:sz w:val="22"/>
-          <w:szCs w:val="22"/>
-          <w:lang w:val="de-DE"/>
-        </w:rPr>
-        <w:t>Seitens der Wertkauf GmbH wurde der Wunsch geäußert, den potenziellen finanziellen Schaden durch diese spezifische Betrugsmasche zu quantifizieren und zu untersuchen, inwieweit sich dieser durch technische Maßnahmen verringern lässt.</w:t>
-      </w:r>
-    </w:p>
-    <w:p>
-      <w:pPr>
-        <w:spacing w:before="240" w:beforeAutospacing="off" w:after="240" w:afterAutospacing="off"/>
-      </w:pPr>
-      <w:r>
-        <w:rPr>
-          <w:rFonts w:ascii="Aptos" w:hAnsi="Aptos" w:eastAsia="Aptos" w:cs="Aptos"/>
-          <w:noProof w:val="0"/>
-          <w:sz w:val="22"/>
-          <w:szCs w:val="22"/>
-          <w:lang w:val="de-DE"/>
-        </w:rPr>
-        <w:t xml:space="preserve">Dieser Fragestellung werden wir im weiteren Projektverlauf selbstverständlich nachgehen und die Ergebnisse der Wertkauf GmbH zur Verfügung stellen. Da diese Information jedoch erst nach Abschluss der </w:t>
-      </w:r>
-      <w:r>
-        <w:rPr>
-          <w:rFonts w:ascii="Aptos" w:hAnsi="Aptos" w:eastAsia="Aptos" w:cs="Aptos"/>
-          <w:noProof w:val="0"/>
-          <w:sz w:val="22"/>
-          <w:szCs w:val="22"/>
-          <w:lang w:val="de-DE"/>
-        </w:rPr>
-        <w:t xml:space="preserve">Merkmalsauswahl </w:t>
-      </w:r>
-      <w:r>
-        <w:rPr>
-          <w:rFonts w:ascii="Aptos" w:hAnsi="Aptos" w:eastAsia="Aptos" w:cs="Aptos"/>
-          <w:noProof w:val="0"/>
-          <w:sz w:val="22"/>
-          <w:szCs w:val="22"/>
-          <w:lang w:val="de-DE"/>
-        </w:rPr>
-        <w:t xml:space="preserve">und der Datentransformation verfügbar wurde, ist sie in der nachfolgenden Analyse </w:t>
-      </w:r>
-      <w:r>
-        <w:rPr>
-          <w:rFonts w:ascii="Aptos" w:hAnsi="Aptos" w:eastAsia="Aptos" w:cs="Aptos"/>
-          <w:noProof w:val="0"/>
-          <w:sz w:val="22"/>
-          <w:szCs w:val="22"/>
-          <w:lang w:val="de-DE"/>
-        </w:rPr>
-        <w:t>noch</w:t>
-      </w:r>
-      <w:r>
-        <w:rPr>
-          <w:rFonts w:ascii="Aptos" w:hAnsi="Aptos" w:eastAsia="Aptos" w:cs="Aptos"/>
-          <w:noProof w:val="0"/>
-          <w:sz w:val="22"/>
-          <w:szCs w:val="22"/>
-          <w:lang w:val="de-DE"/>
-        </w:rPr>
-        <w:t xml:space="preserve"> nicht berücksichtigt.</w:t>
-      </w:r>
-    </w:p>
-    <w:p>
-      <w:pPr>
-        <w:rPr>
+        <w:spacing w:after="240"/>
+        <w:rPr>
+          <w:rFonts w:ascii="Aptos" w:hAnsi="Aptos" w:eastAsia="Aptos" w:cs="Aptos"/>
           <w:b/>
           <w:bCs/>
         </w:rPr>
       </w:pPr>
       <w:r>
         <w:rPr>
-          <w:b w:val="1"/>
-          <w:bCs w:val="1"/>
+          <w:rFonts w:ascii="Aptos" w:hAnsi="Aptos" w:eastAsia="Aptos" w:cs="Aptos"/>
+          <w:b/>
+          <w:bCs/>
+        </w:rPr>
+        <w:t>Differenz zwischen sales_price und errechnetem Nominalpreis</w:t>
+      </w:r>
+    </w:p>
+    <w:p>
+      <w:pPr>
+        <w:spacing w:before="240" w:after="240"/>
+      </w:pPr>
+      <w:r>
+        <w:rPr>
+          <w:rFonts w:ascii="Aptos" w:hAnsi="Aptos" w:eastAsia="Aptos" w:cs="Aptos"/>
+        </w:rPr>
+        <w:t xml:space="preserve">Im Rahmen einer rechnerischen Überprüfung wurde untersucht, ob der </w:t>
+      </w:r>
+      <w:r>
+        <w:rPr>
+          <w:rFonts w:ascii="Aptos" w:hAnsi="Aptos" w:eastAsia="Aptos" w:cs="Aptos"/>
+          <w:i/>
+          <w:iCs/>
+        </w:rPr>
+        <w:t>sales_price</w:t>
+      </w:r>
+      <w:r>
+        <w:rPr>
+          <w:rFonts w:ascii="Aptos" w:hAnsi="Aptos" w:eastAsia="Aptos" w:cs="Aptos"/>
+        </w:rPr>
+        <w:t xml:space="preserve"> </w:t>
+      </w:r>
+      <w:r>
+        <w:rPr>
+          <w:rFonts w:ascii="Aptos" w:hAnsi="Aptos" w:eastAsia="Aptos" w:cs="Aptos"/>
+        </w:rPr>
+        <w:t>d</w:t>
+      </w:r>
+      <w:r>
+        <w:rPr>
+          <w:rFonts w:ascii="Aptos" w:hAnsi="Aptos" w:eastAsia="Aptos" w:cs="Aptos"/>
+        </w:rPr>
+        <w:t xml:space="preserve">er </w:t>
+      </w:r>
+      <w:r>
+        <w:rPr>
+          <w:rFonts w:ascii="Aptos" w:hAnsi="Aptos" w:eastAsia="Aptos" w:cs="Aptos"/>
+        </w:rPr>
+        <w:t xml:space="preserve">einzelnen </w:t>
+      </w:r>
+      <w:r>
+        <w:rPr>
+          <w:rFonts w:ascii="Aptos" w:hAnsi="Aptos" w:eastAsia="Aptos" w:cs="Aptos"/>
+        </w:rPr>
+        <w:t>Position</w:t>
+      </w:r>
+      <w:r>
+        <w:rPr>
+          <w:rFonts w:ascii="Aptos" w:hAnsi="Aptos" w:eastAsia="Aptos" w:cs="Aptos"/>
+        </w:rPr>
+        <w:t>en</w:t>
+      </w:r>
+      <w:r>
+        <w:rPr>
+          <w:rFonts w:ascii="Aptos" w:hAnsi="Aptos" w:eastAsia="Aptos" w:cs="Aptos"/>
+        </w:rPr>
+        <w:t xml:space="preserve"> </w:t>
+      </w:r>
+      <w:r>
+        <w:rPr>
+          <w:rFonts w:ascii="Aptos" w:hAnsi="Aptos" w:eastAsia="Aptos" w:cs="Aptos"/>
+        </w:rPr>
+        <w:t xml:space="preserve">der Transaktionen </w:t>
+      </w:r>
+      <w:r>
+        <w:rPr>
+          <w:rFonts w:ascii="Aptos" w:hAnsi="Aptos" w:eastAsia="Aptos" w:cs="Aptos"/>
+        </w:rPr>
+        <w:t xml:space="preserve">mit dem nominal zu erwartenden Preis übereinstimmt. Letzterer ergibt sich aus dem Produkt von </w:t>
+      </w:r>
+      <w:r>
+        <w:rPr>
+          <w:rFonts w:ascii="Aptos" w:hAnsi="Aptos" w:eastAsia="Aptos" w:cs="Aptos"/>
+          <w:i/>
+          <w:iCs/>
+        </w:rPr>
+        <w:t xml:space="preserve">price </w:t>
+      </w:r>
+      <w:r>
+        <w:rPr>
+          <w:rFonts w:ascii="Aptos" w:hAnsi="Aptos" w:eastAsia="Aptos" w:cs="Aptos"/>
+        </w:rPr>
+        <w:t xml:space="preserve">und </w:t>
+      </w:r>
+      <w:r>
+        <w:rPr>
+          <w:rFonts w:ascii="Aptos" w:hAnsi="Aptos" w:eastAsia="Aptos" w:cs="Aptos"/>
+          <w:i/>
+          <w:iCs/>
+        </w:rPr>
+        <w:t>pieces_or_weight</w:t>
+      </w:r>
+      <w:r>
+        <w:rPr>
+          <w:rFonts w:ascii="Aptos" w:hAnsi="Aptos" w:eastAsia="Aptos" w:cs="Aptos"/>
+        </w:rPr>
+        <w:t>. Dabei wurden signifikante Abweichungen festgestellt, die in FRAUD-Fällen überproportional häufig auftreten. Diese Erkenntnis floss direkt in die Merkmalsauswahl ein (siehe Abschnitt Datentransformation) und wurde durch die Konstruktion entsprechender Merkmale berücksichtigt.</w:t>
+      </w:r>
+    </w:p>
+    <w:p>
+      <w:pPr>
+        <w:spacing w:before="240" w:after="240"/>
+      </w:pPr>
+      <w:r>
+        <w:rPr>
+          <w:rFonts w:ascii="Aptos" w:hAnsi="Aptos" w:eastAsia="Aptos" w:cs="Aptos"/>
+        </w:rPr>
+        <w:t>In Rücksprache mit der Wertkauf GmbH ergab sich eine plausible Erklärung für diesen Befund: Die betroffenen Fälle könnten auf die unrechtmäßige Anwendung von Standardrabatten – insbesondere der 30%-Nachlass auf Ware kurz vor Ablauf des Mindesthaltbarkeitsdatums – zurückzuführen sein.</w:t>
+      </w:r>
+    </w:p>
+    <w:p>
+      <w:pPr>
+        <w:spacing w:before="240" w:after="240"/>
+      </w:pPr>
+      <w:r>
+        <w:rPr>
+          <w:rFonts w:ascii="Aptos" w:hAnsi="Aptos" w:eastAsia="Aptos" w:cs="Aptos"/>
+        </w:rPr>
+        <w:t>Seitens der Wertkauf GmbH wurde der Wunsch geäußert, den potenziellen finanziellen Schaden durch diese spezifische Betrugsmasche zu quantifizieren und zu untersuchen, inwieweit sich dieser durch technische Maßnahmen verringern lässt.</w:t>
+      </w:r>
+    </w:p>
+    <w:p>
+      <w:pPr>
+        <w:spacing w:before="240" w:after="240"/>
+      </w:pPr>
+      <w:r>
+        <w:rPr>
+          <w:rFonts w:ascii="Aptos" w:hAnsi="Aptos" w:eastAsia="Aptos" w:cs="Aptos"/>
+        </w:rPr>
+        <w:t xml:space="preserve">Dieser Fragestellung werden wir im weiteren Projektverlauf selbstverständlich nachgehen und die Ergebnisse der Wertkauf GmbH zur Verfügung stellen. Da diese Information jedoch erst nach Abschluss der </w:t>
+      </w:r>
+      <w:r>
+        <w:rPr>
+          <w:rFonts w:ascii="Aptos" w:hAnsi="Aptos" w:eastAsia="Aptos" w:cs="Aptos"/>
+        </w:rPr>
+        <w:t xml:space="preserve">Merkmalsauswahl </w:t>
+      </w:r>
+      <w:r>
+        <w:rPr>
+          <w:rFonts w:ascii="Aptos" w:hAnsi="Aptos" w:eastAsia="Aptos" w:cs="Aptos"/>
+        </w:rPr>
+        <w:t xml:space="preserve">und der Datentransformation verfügbar wurde, ist sie in der nachfolgenden Analyse </w:t>
+      </w:r>
+      <w:r>
+        <w:rPr>
+          <w:rFonts w:ascii="Aptos" w:hAnsi="Aptos" w:eastAsia="Aptos" w:cs="Aptos"/>
+        </w:rPr>
+        <w:t>noch</w:t>
+      </w:r>
+      <w:r>
+        <w:rPr>
+          <w:rFonts w:ascii="Aptos" w:hAnsi="Aptos" w:eastAsia="Aptos" w:cs="Aptos"/>
+        </w:rPr>
+        <w:t xml:space="preserve"> nicht berücksichtigt.</w:t>
+      </w:r>
+    </w:p>
+    <w:p>
+      <w:pPr>
+        <w:rPr>
+          <w:b/>
+          <w:bCs/>
+        </w:rPr>
+      </w:pPr>
+      <w:r>
+        <w:rPr>
+          <w:b/>
+          <w:bCs/>
         </w:rPr>
         <w:t>Analyse des Storno-Prozesses</w:t>
       </w:r>
     </w:p>
     <w:p>
       <w:pPr>
-        <w:bidi w:val="0"/>
-        <w:spacing w:before="0" w:beforeAutospacing="off" w:after="240" w:afterAutospacing="off"/>
-        <w:jc w:val="left"/>
-      </w:pPr>
-      <w:r>
-        <w:rPr>
-          <w:rFonts w:ascii="Aptos" w:hAnsi="Aptos" w:eastAsia="Aptos" w:cs="Aptos"/>
-          <w:noProof w:val="0"/>
-          <w:sz w:val="22"/>
-          <w:szCs w:val="22"/>
-          <w:lang w:val="de-DE"/>
+        <w:spacing w:after="240"/>
+      </w:pPr>
+      <w:r>
+        <w:rPr>
+          <w:rFonts w:ascii="Aptos" w:hAnsi="Aptos" w:eastAsia="Aptos" w:cs="Aptos"/>
         </w:rPr>
         <w:t xml:space="preserve">Im Rahmen der Analyse wurden 500 Transaktionen identifiziert, in denen mindestens eine stornierte Position enthalten ist, der </w:t>
       </w:r>
       <w:r>
         <w:rPr>
           <w:rFonts w:ascii="Aptos" w:hAnsi="Aptos" w:eastAsia="Aptos" w:cs="Aptos"/>
-          <w:i w:val="1"/>
-          <w:iCs w:val="1"/>
-          <w:noProof w:val="0"/>
-          <w:sz w:val="22"/>
-          <w:szCs w:val="22"/>
-          <w:lang w:val="de-DE"/>
+          <w:i/>
+          <w:iCs/>
         </w:rPr>
         <w:t>sales_price</w:t>
       </w:r>
       <w:r>
         <w:rPr>
           <w:rFonts w:ascii="Aptos" w:hAnsi="Aptos" w:eastAsia="Aptos" w:cs="Aptos"/>
-          <w:noProof w:val="0"/>
-          <w:sz w:val="22"/>
-          <w:szCs w:val="22"/>
-          <w:lang w:val="de-DE"/>
         </w:rPr>
         <w:t xml:space="preserve"> exakt 0,00 € beträgt und das Merkmal </w:t>
       </w:r>
       <w:r>
         <w:rPr>
           <w:rFonts w:ascii="Aptos" w:hAnsi="Aptos" w:eastAsia="Aptos" w:cs="Aptos"/>
-          <w:i w:val="1"/>
-          <w:iCs w:val="1"/>
-          <w:noProof w:val="0"/>
-          <w:sz w:val="22"/>
-          <w:szCs w:val="22"/>
-          <w:lang w:val="de-DE"/>
+          <w:i/>
+          <w:iCs/>
         </w:rPr>
         <w:t>camera_product_similar</w:t>
       </w:r>
       <w:r>
         <w:rPr>
           <w:rFonts w:ascii="Aptos" w:hAnsi="Aptos" w:eastAsia="Aptos" w:cs="Aptos"/>
-          <w:noProof w:val="0"/>
-          <w:sz w:val="22"/>
-          <w:szCs w:val="22"/>
-          <w:lang w:val="de-DE"/>
         </w:rPr>
         <w:t xml:space="preserve"> den Wert </w:t>
       </w:r>
       <w:r>
         <w:rPr>
           <w:rFonts w:ascii="Aptos" w:hAnsi="Aptos" w:eastAsia="Aptos" w:cs="Aptos"/>
-          <w:i w:val="1"/>
-          <w:iCs w:val="1"/>
-          <w:noProof w:val="0"/>
-          <w:sz w:val="22"/>
-          <w:szCs w:val="22"/>
-          <w:lang w:val="de-DE"/>
+          <w:i/>
+          <w:iCs/>
         </w:rPr>
         <w:t>false</w:t>
       </w:r>
       <w:r>
         <w:rPr>
           <w:rFonts w:ascii="Aptos" w:hAnsi="Aptos" w:eastAsia="Aptos" w:cs="Aptos"/>
-          <w:noProof w:val="0"/>
-          <w:sz w:val="22"/>
-          <w:szCs w:val="22"/>
-          <w:lang w:val="de-DE"/>
         </w:rPr>
         <w:t xml:space="preserve"> aufweist. Alle diese Transaktionen sind als </w:t>
       </w:r>
       <w:r>
         <w:rPr>
           <w:rFonts w:ascii="Aptos" w:hAnsi="Aptos" w:eastAsia="Aptos" w:cs="Aptos"/>
-          <w:i w:val="1"/>
-          <w:iCs w:val="1"/>
-          <w:noProof w:val="0"/>
-          <w:sz w:val="22"/>
-          <w:szCs w:val="22"/>
-          <w:lang w:val="de-DE"/>
+          <w:i/>
+          <w:iCs/>
         </w:rPr>
         <w:t>FRAUD</w:t>
       </w:r>
       <w:r>
         <w:rPr>
           <w:rFonts w:ascii="Aptos" w:hAnsi="Aptos" w:eastAsia="Aptos" w:cs="Aptos"/>
-          <w:noProof w:val="0"/>
-          <w:sz w:val="22"/>
-          <w:szCs w:val="22"/>
-          <w:lang w:val="de-DE"/>
         </w:rPr>
         <w:t xml:space="preserve"> klassifiziert.</w:t>
       </w:r>
     </w:p>
     <w:p>
       <w:pPr>
-        <w:bidi w:val="0"/>
-        <w:spacing w:before="240" w:beforeAutospacing="off" w:after="240" w:afterAutospacing="off"/>
-        <w:jc w:val="left"/>
-        <w:rPr>
-          <w:rFonts w:ascii="Aptos" w:hAnsi="Aptos" w:eastAsia="Aptos" w:cs="Aptos"/>
-          <w:noProof w:val="0"/>
-          <w:sz w:val="22"/>
-          <w:szCs w:val="22"/>
-          <w:lang w:val="de-DE"/>
-        </w:rPr>
-      </w:pPr>
-      <w:r>
-        <w:rPr>
-          <w:rFonts w:ascii="Aptos" w:hAnsi="Aptos" w:eastAsia="Aptos" w:cs="Aptos"/>
-          <w:noProof w:val="0"/>
-          <w:sz w:val="22"/>
-          <w:szCs w:val="22"/>
-          <w:lang w:val="de-DE"/>
+        <w:spacing w:before="240" w:after="240"/>
+        <w:rPr>
+          <w:rFonts w:ascii="Aptos" w:hAnsi="Aptos" w:eastAsia="Aptos" w:cs="Aptos"/>
+        </w:rPr>
+      </w:pPr>
+      <w:r>
+        <w:rPr>
+          <w:rFonts w:ascii="Aptos" w:hAnsi="Aptos" w:eastAsia="Aptos" w:cs="Aptos"/>
         </w:rPr>
         <w:t xml:space="preserve">Nach Rücksprache mit der Wertkauf GmbH </w:t>
       </w:r>
       <w:r>
         <w:rPr>
           <w:rFonts w:ascii="Aptos" w:hAnsi="Aptos" w:eastAsia="Aptos" w:cs="Aptos"/>
-          <w:noProof w:val="0"/>
-          <w:sz w:val="22"/>
-          <w:szCs w:val="22"/>
-          <w:lang w:val="de-DE"/>
         </w:rPr>
         <w:t>hat sich erwiesen</w:t>
       </w:r>
       <w:r>
         <w:rPr>
           <w:rFonts w:ascii="Aptos" w:hAnsi="Aptos" w:eastAsia="Aptos" w:cs="Aptos"/>
-          <w:noProof w:val="0"/>
-          <w:sz w:val="22"/>
-          <w:szCs w:val="22"/>
-          <w:lang w:val="de-DE"/>
         </w:rPr>
         <w:t xml:space="preserve">, dass das Kamerasystem in der Lage ist, eigenständig Positionen in eine Transaktion einzufügen, wenn es einen Artikel erkennt, der nicht gescannt wurde. Damit diese erkannten, aber nicht registrierten Produkte nicht auf dem Kassenbon erscheinen, werden sie vom System als </w:t>
       </w:r>
       <w:r>
         <w:rPr>
           <w:rFonts w:ascii="Aptos" w:hAnsi="Aptos" w:eastAsia="Aptos" w:cs="Aptos"/>
-          <w:i w:val="1"/>
-          <w:iCs w:val="1"/>
-          <w:noProof w:val="0"/>
-          <w:sz w:val="22"/>
-          <w:szCs w:val="22"/>
-          <w:lang w:val="de-DE"/>
+          <w:i/>
+          <w:iCs/>
         </w:rPr>
         <w:t>storniert</w:t>
       </w:r>
       <w:r>
         <w:rPr>
           <w:rFonts w:ascii="Aptos" w:hAnsi="Aptos" w:eastAsia="Aptos" w:cs="Aptos"/>
-          <w:noProof w:val="0"/>
-          <w:sz w:val="22"/>
-          <w:szCs w:val="22"/>
-          <w:lang w:val="de-DE"/>
         </w:rPr>
         <w:t xml:space="preserve"> gekennzeichnet. Im Unterschied zu regulär stornierten Positionen weisen diese jedoch einen </w:t>
       </w:r>
       <w:r>
         <w:rPr>
           <w:rFonts w:ascii="Aptos" w:hAnsi="Aptos" w:eastAsia="Aptos" w:cs="Aptos"/>
-          <w:i w:val="1"/>
-          <w:iCs w:val="1"/>
-          <w:noProof w:val="0"/>
-          <w:sz w:val="22"/>
-          <w:szCs w:val="22"/>
-          <w:lang w:val="de-DE"/>
+          <w:i/>
+          <w:iCs/>
         </w:rPr>
         <w:t>sales_price</w:t>
       </w:r>
       <w:r>
         <w:rPr>
           <w:rFonts w:ascii="Aptos" w:hAnsi="Aptos" w:eastAsia="Aptos" w:cs="Aptos"/>
-          <w:noProof w:val="0"/>
-          <w:sz w:val="22"/>
-          <w:szCs w:val="22"/>
-          <w:lang w:val="de-DE"/>
         </w:rPr>
         <w:t xml:space="preserve"> von 0,00 € auf.</w:t>
       </w:r>
     </w:p>
     <w:p>
       <w:pPr>
-        <w:bidi w:val="0"/>
-        <w:spacing w:before="240" w:beforeAutospacing="off" w:after="240" w:afterAutospacing="off"/>
-        <w:jc w:val="left"/>
-        <w:rPr>
-          <w:rFonts w:ascii="Aptos" w:hAnsi="Aptos" w:eastAsia="Aptos" w:cs="Aptos"/>
-          <w:noProof w:val="0"/>
-          <w:sz w:val="22"/>
-          <w:szCs w:val="22"/>
-          <w:lang w:val="de-DE"/>
-        </w:rPr>
-      </w:pPr>
-      <w:r>
-        <w:rPr>
-          <w:rFonts w:ascii="Aptos" w:hAnsi="Aptos" w:eastAsia="Aptos" w:cs="Aptos"/>
-          <w:noProof w:val="0"/>
-          <w:sz w:val="22"/>
-          <w:szCs w:val="22"/>
-          <w:lang w:val="de-DE"/>
+        <w:spacing w:before="240" w:after="240"/>
+        <w:rPr>
+          <w:rFonts w:ascii="Aptos" w:hAnsi="Aptos" w:eastAsia="Aptos" w:cs="Aptos"/>
+        </w:rPr>
+      </w:pPr>
+      <w:r>
+        <w:rPr>
+          <w:rFonts w:ascii="Aptos" w:hAnsi="Aptos" w:eastAsia="Aptos" w:cs="Aptos"/>
         </w:rPr>
         <w:t xml:space="preserve">Diese </w:t>
       </w:r>
       <w:r>
         <w:rPr>
           <w:rFonts w:ascii="Aptos" w:hAnsi="Aptos" w:eastAsia="Aptos" w:cs="Aptos"/>
-          <w:noProof w:val="0"/>
-          <w:sz w:val="22"/>
-          <w:szCs w:val="22"/>
-          <w:lang w:val="de-DE"/>
         </w:rPr>
         <w:t>Betrugsf</w:t>
       </w:r>
       <w:r>
         <w:rPr>
           <w:rFonts w:ascii="Aptos" w:hAnsi="Aptos" w:eastAsia="Aptos" w:cs="Aptos"/>
-          <w:noProof w:val="0"/>
-          <w:sz w:val="22"/>
-          <w:szCs w:val="22"/>
-          <w:lang w:val="de-DE"/>
         </w:rPr>
         <w:t>älle lassen sich durch eine gezielte Abfrage eindeutig identifizieren. Allerdings stellt sich die Frage, ob in solchen Situationen nicht bereits eine Intervention durch das Personal erfolgt und der Sachverhalt damit als erledigt betrachtet werden kann. Eine entsprechende Rückmeldung seitens der Wertkauf GmbH steht hierzu noch aus.</w:t>
       </w:r>
     </w:p>
     <w:p>
       <w:pPr>
-        <w:bidi w:val="0"/>
-        <w:spacing w:before="240" w:beforeAutospacing="off" w:after="240" w:afterAutospacing="off"/>
-        <w:jc w:val="left"/>
-      </w:pPr>
-      <w:r>
-        <w:rPr>
-          <w:rFonts w:ascii="Aptos" w:hAnsi="Aptos" w:eastAsia="Aptos" w:cs="Aptos"/>
-          <w:noProof w:val="0"/>
-          <w:sz w:val="22"/>
-          <w:szCs w:val="22"/>
-          <w:lang w:val="de-DE"/>
+        <w:spacing w:before="240" w:after="240"/>
+      </w:pPr>
+      <w:r>
+        <w:rPr>
+          <w:rFonts w:ascii="Aptos" w:hAnsi="Aptos" w:eastAsia="Aptos" w:cs="Aptos"/>
         </w:rPr>
         <w:t>Da diese Information erst zu einem späten Zeitpunkt im Projektverlauf zur Verfügung stand, konnte sie bislang nicht in die Merkmalsauswahl und Analyse integriert werden. Eine nachträgliche Einbindung ist jedoch vorgesehen.</w:t>
       </w:r>
     </w:p>
     <w:p>
       <w:pPr>
-        <w:bidi w:val="0"/>
-        <w:spacing w:before="240" w:beforeAutospacing="off" w:after="240" w:afterAutospacing="off"/>
-        <w:jc w:val="left"/>
-      </w:pPr>
-      <w:r>
-        <w:rPr>
-          <w:rFonts w:ascii="Aptos" w:hAnsi="Aptos" w:eastAsia="Aptos" w:cs="Aptos"/>
-          <w:noProof w:val="0"/>
-          <w:sz w:val="22"/>
-          <w:szCs w:val="22"/>
-          <w:lang w:val="de-DE"/>
+        <w:spacing w:before="240" w:after="240"/>
+      </w:pPr>
+      <w:r>
+        <w:rPr>
+          <w:rFonts w:ascii="Aptos" w:hAnsi="Aptos" w:eastAsia="Aptos" w:cs="Aptos"/>
         </w:rPr>
         <w:t xml:space="preserve">Weitere Auffälligkeiten und offene Fragen im Zusammenhang mit der Spalte </w:t>
       </w:r>
       <w:r>
         <w:rPr>
           <w:rFonts w:ascii="Aptos" w:hAnsi="Aptos" w:eastAsia="Aptos" w:cs="Aptos"/>
-          <w:i w:val="1"/>
-          <w:iCs w:val="1"/>
-          <w:noProof w:val="0"/>
-          <w:sz w:val="22"/>
-          <w:szCs w:val="22"/>
-          <w:lang w:val="de-DE"/>
+          <w:i/>
+          <w:iCs/>
         </w:rPr>
         <w:t>was_voided</w:t>
       </w:r>
       <w:r>
         <w:rPr>
           <w:rFonts w:ascii="Aptos" w:hAnsi="Aptos" w:eastAsia="Aptos" w:cs="Aptos"/>
-          <w:noProof w:val="0"/>
-          <w:sz w:val="22"/>
-          <w:szCs w:val="22"/>
-          <w:lang w:val="de-DE"/>
         </w:rPr>
         <w:t xml:space="preserve"> wurden ebenfalls mit der Wertkauf GmbH abgestimmt. Die daraus gewonnenen Erkenntnisse erfordern eine weiterführende Analyse und Bewertung. Sofern sich daraus relevante Muster oder Zusammenhänge ergeben, werden diese in zukünftige Modellversionen einfließen.</w:t>
       </w:r>
     </w:p>
     <w:p>
       <w:pPr>
-        <w:pStyle w:val="Standard"/>
-        <w:suppressLineNumbers w:val="0"/>
-        <w:bidi w:val="0"/>
-        <w:spacing w:before="0" w:beforeAutospacing="off" w:after="160" w:afterAutospacing="off" w:line="259" w:lineRule="auto"/>
-        <w:ind w:left="0" w:right="0"/>
-        <w:jc w:val="left"/>
-        <w:rPr>
-          <w:b w:val="1"/>
-          <w:bCs w:val="1"/>
-        </w:rPr>
-      </w:pPr>
-      <w:r>
-        <w:rPr>
-          <w:b w:val="1"/>
-          <w:bCs w:val="1"/>
+        <w:rPr>
+          <w:b/>
+          <w:bCs/>
+        </w:rPr>
+      </w:pPr>
+      <w:r>
+        <w:rPr>
+          <w:b/>
+          <w:bCs/>
         </w:rPr>
         <w:t>Kunden-Feedback</w:t>
       </w:r>
     </w:p>
     <w:p>
-      <w:pPr>
-        <w:bidi w:val="0"/>
-        <w:spacing w:before="0" w:beforeAutospacing="off" w:after="160" w:afterAutospacing="off" w:line="259" w:lineRule="auto"/>
-        <w:ind w:left="0" w:right="0"/>
-        <w:jc w:val="left"/>
-      </w:pPr>
-      <w:r>
-        <w:rPr>
-          <w:rFonts w:ascii="Aptos" w:hAnsi="Aptos" w:eastAsia="Aptos" w:cs="Aptos"/>
-          <w:noProof w:val="0"/>
-          <w:sz w:val="22"/>
-          <w:szCs w:val="22"/>
-          <w:lang w:val="de-DE"/>
+      <w:r>
+        <w:rPr>
+          <w:rFonts w:ascii="Aptos" w:hAnsi="Aptos" w:eastAsia="Aptos" w:cs="Aptos"/>
         </w:rPr>
         <w:t xml:space="preserve">Die Spalte </w:t>
       </w:r>
       <w:r>
         <w:rPr>
           <w:rFonts w:ascii="Aptos" w:hAnsi="Aptos" w:eastAsia="Aptos" w:cs="Aptos"/>
-          <w:i w:val="1"/>
-          <w:iCs w:val="1"/>
-          <w:noProof w:val="0"/>
-          <w:sz w:val="22"/>
-          <w:szCs w:val="22"/>
-          <w:lang w:val="de-DE"/>
+          <w:i/>
+          <w:iCs/>
         </w:rPr>
         <w:t>customer_feedback</w:t>
       </w:r>
       <w:r>
         <w:rPr>
           <w:rFonts w:ascii="Aptos" w:hAnsi="Aptos" w:eastAsia="Aptos" w:cs="Aptos"/>
-          <w:noProof w:val="0"/>
-          <w:sz w:val="22"/>
-          <w:szCs w:val="22"/>
-          <w:lang w:val="de-DE"/>
         </w:rPr>
         <w:t xml:space="preserve"> weist mit Abstand die höchste Anzahl fehlender Werte im Datensatz auf – lediglich in 7,6 % der Fälle liegt ein Feedback-Wert vor. Zudem ist der Mittelwert mit 9,3 außergewöhnlich hoch. Wie der folgende Plot verdeutlicht, tritt insbesondere der Wert 10 in </w:t>
       </w:r>
       <w:r>
         <w:rPr>
           <w:rFonts w:ascii="Aptos" w:hAnsi="Aptos" w:eastAsia="Aptos" w:cs="Aptos"/>
-          <w:i w:val="1"/>
-          <w:iCs w:val="1"/>
-          <w:noProof w:val="0"/>
-          <w:sz w:val="22"/>
-          <w:szCs w:val="22"/>
-          <w:lang w:val="de-DE"/>
+          <w:i/>
+          <w:iCs/>
         </w:rPr>
         <w:t>FRAUD</w:t>
       </w:r>
       <w:r>
         <w:rPr>
           <w:rFonts w:ascii="Aptos" w:hAnsi="Aptos" w:eastAsia="Aptos" w:cs="Aptos"/>
-          <w:noProof w:val="0"/>
-          <w:sz w:val="22"/>
-          <w:szCs w:val="22"/>
-          <w:lang w:val="de-DE"/>
         </w:rPr>
         <w:t>-Fällen überproportional häufig auf, während alle anderen Feedback-Werte deutlich unterrepräsentiert sind.</w:t>
       </w:r>
     </w:p>
     <w:p>
       <w:pPr>
-        <w:bidi w:val="0"/>
-        <w:spacing w:before="0" w:beforeAutospacing="off" w:after="160" w:afterAutospacing="off" w:line="259" w:lineRule="auto"/>
-        <w:ind w:left="0" w:right="0"/>
         <w:jc w:val="center"/>
       </w:pPr>
       <w:r>
+        <w:rPr>
+          <w:noProof/>
+        </w:rPr>
         <w:drawing>
-          <wp:inline wp14:editId="2E79BC8A" wp14:anchorId="6A7BBECD">
+          <wp:inline distT="0" distB="0" distL="0" distR="0" wp14:anchorId="6A7BBECD" wp14:editId="2E79BC8A">
             <wp:extent cx="3474720" cy="2458647"/>
             <wp:effectExtent l="0" t="0" r="0" b="0"/>
-            <wp:docPr id="715892844" name="" title=""/>
+            <wp:docPr id="715892844" name="Picture 715892844"/>
             <wp:cNvGraphicFramePr>
-              <a:graphicFrameLocks noChangeAspect="1"/>
+              <a:graphicFrameLocks xmlns:a="http://schemas.openxmlformats.org/drawingml/2006/main" noChangeAspect="1"/>
             </wp:cNvGraphicFramePr>
-            <a:graphic>
+            <a:graphic xmlns:a="http://schemas.openxmlformats.org/drawingml/2006/main">
               <a:graphicData uri="http://schemas.openxmlformats.org/drawingml/2006/picture">
-                <pic:pic>
+                <pic:pic xmlns:pic="http://schemas.openxmlformats.org/drawingml/2006/picture">
                   <pic:nvPicPr>
                     <pic:cNvPr id="0" name=""/>
                     <pic:cNvPicPr/>
                   </pic:nvPicPr>
                   <pic:blipFill>
-                    <a:blip r:embed="Rdd862baf98244c01">
+                    <a:blip r:embed="rId5">
                       <a:extLst>
-                        <a:ext xmlns:a="http://schemas.openxmlformats.org/drawingml/2006/main" uri="{28A0092B-C50C-407E-A947-70E740481C1C}">
-                          <a14:useLocalDpi val="0"/>
+                        <a:ext uri="{28A0092B-C50C-407E-A947-70E740481C1C}">
+                          <a14:useLocalDpi xmlns:a14="http://schemas.microsoft.com/office/drawing/2010/main" val="0"/>
                         </a:ext>
                       </a:extLst>
                     </a:blip>
@@ -1397,57 +1013,37 @@
     </w:p>
     <w:p>
       <w:pPr>
-        <w:pStyle w:val="Standard"/>
-        <w:bidi w:val="0"/>
-        <w:rPr>
-          <w:b w:val="1"/>
-          <w:bCs w:val="1"/>
-        </w:rPr>
-      </w:pPr>
-      <w:r>
-        <w:rPr>
-          <w:b w:val="1"/>
-          <w:bCs w:val="1"/>
+        <w:rPr>
+          <w:b/>
+          <w:bCs/>
+        </w:rPr>
+      </w:pPr>
+      <w:r>
+        <w:rPr>
+          <w:b/>
+          <w:bCs/>
         </w:rPr>
         <w:t>Relevanz der Tageszeit</w:t>
       </w:r>
     </w:p>
     <w:p>
-      <w:pPr>
-        <w:bidi w:val="0"/>
-        <w:spacing w:before="0" w:beforeAutospacing="off" w:after="160" w:afterAutospacing="off" w:line="259" w:lineRule="auto"/>
-        <w:ind w:left="0" w:right="0"/>
-        <w:jc w:val="left"/>
-      </w:pPr>
-      <w:r>
-        <w:rPr>
-          <w:rFonts w:ascii="Aptos" w:hAnsi="Aptos" w:eastAsia="Aptos" w:cs="Aptos"/>
-          <w:noProof w:val="0"/>
-          <w:sz w:val="22"/>
-          <w:szCs w:val="22"/>
-          <w:lang w:val="de-DE"/>
+      <w:r>
+        <w:rPr>
+          <w:rFonts w:ascii="Aptos" w:hAnsi="Aptos" w:eastAsia="Aptos" w:cs="Aptos"/>
         </w:rPr>
         <w:t xml:space="preserve">Eine Analyse der Transaktionszeitpunkte in Bezug auf periodische Kategorien wie Wochentag, Monat und Stunde zeigte, dass insbesondere die Tagesstunde einen deutlichen Einfluss auf das Auftreten von </w:t>
       </w:r>
       <w:r>
         <w:rPr>
           <w:rFonts w:ascii="Aptos" w:hAnsi="Aptos" w:eastAsia="Aptos" w:cs="Aptos"/>
-          <w:i w:val="1"/>
-          <w:iCs w:val="1"/>
-          <w:noProof w:val="0"/>
-          <w:sz w:val="22"/>
-          <w:szCs w:val="22"/>
-          <w:lang w:val="de-DE"/>
+          <w:i/>
+          <w:iCs/>
         </w:rPr>
         <w:t>FRAUD</w:t>
       </w:r>
       <w:r>
         <w:rPr>
           <w:rFonts w:ascii="Aptos" w:hAnsi="Aptos" w:eastAsia="Aptos" w:cs="Aptos"/>
-          <w:noProof w:val="0"/>
-          <w:sz w:val="22"/>
-          <w:szCs w:val="22"/>
-          <w:lang w:val="de-DE"/>
         </w:rPr>
         <w:t>-Fällen hat. Die Anteile betrügerischer Transaktionen nimmt im Tagesverlauf kontinuierlich zu.</w:t>
       </w:r>
@@ -1457,26 +1053,29 @@
         <w:jc w:val="center"/>
       </w:pPr>
       <w:r>
+        <w:rPr>
+          <w:noProof/>
+        </w:rPr>
         <w:drawing>
-          <wp:inline wp14:editId="15409238" wp14:anchorId="5F16981B">
+          <wp:inline distT="0" distB="0" distL="0" distR="0" wp14:anchorId="5F16981B" wp14:editId="15409238">
             <wp:extent cx="3474720" cy="2554504"/>
             <wp:effectExtent l="0" t="0" r="0" b="0"/>
-            <wp:docPr id="1918955474" name="" title=""/>
+            <wp:docPr id="1918955474" name="Picture 1918955474"/>
             <wp:cNvGraphicFramePr>
-              <a:graphicFrameLocks noChangeAspect="1"/>
+              <a:graphicFrameLocks xmlns:a="http://schemas.openxmlformats.org/drawingml/2006/main" noChangeAspect="1"/>
             </wp:cNvGraphicFramePr>
-            <a:graphic>
+            <a:graphic xmlns:a="http://schemas.openxmlformats.org/drawingml/2006/main">
               <a:graphicData uri="http://schemas.openxmlformats.org/drawingml/2006/picture">
-                <pic:pic>
+                <pic:pic xmlns:pic="http://schemas.openxmlformats.org/drawingml/2006/picture">
                   <pic:nvPicPr>
                     <pic:cNvPr id="0" name=""/>
                     <pic:cNvPicPr/>
                   </pic:nvPicPr>
                   <pic:blipFill>
-                    <a:blip r:embed="R1a63c9eb8ea4404a">
+                    <a:blip r:embed="rId6">
                       <a:extLst>
-                        <a:ext xmlns:a="http://schemas.openxmlformats.org/drawingml/2006/main" uri="{28A0092B-C50C-407E-A947-70E740481C1C}">
-                          <a14:useLocalDpi val="0"/>
+                        <a:ext uri="{28A0092B-C50C-407E-A947-70E740481C1C}">
+                          <a14:useLocalDpi xmlns:a14="http://schemas.microsoft.com/office/drawing/2010/main" val="0"/>
                         </a:ext>
                       </a:extLst>
                     </a:blip>
@@ -1501,166 +1100,77 @@
       </w:r>
     </w:p>
     <w:p>
-      <w:pPr>
-        <w:pStyle w:val="Standard"/>
-        <w:suppressLineNumbers w:val="0"/>
-        <w:bidi w:val="0"/>
-        <w:spacing w:before="0" w:beforeAutospacing="off" w:after="160" w:afterAutospacing="off" w:line="259" w:lineRule="auto"/>
-        <w:ind w:left="0" w:right="0"/>
-        <w:jc w:val="left"/>
-      </w:pPr>
-      <w:r>
-        <w:rPr>
-          <w:b w:val="1"/>
-          <w:bCs w:val="1"/>
+      <w:r>
+        <w:rPr>
+          <w:b/>
+          <w:bCs/>
         </w:rPr>
         <w:t>Kamerasystem</w:t>
       </w:r>
     </w:p>
     <w:p>
       <w:pPr>
-        <w:spacing w:before="0" w:beforeAutospacing="off" w:after="240" w:afterAutospacing="off" w:line="259" w:lineRule="auto"/>
-        <w:ind w:left="0" w:right="0"/>
-        <w:jc w:val="left"/>
-        <w:rPr>
-          <w:rFonts w:ascii="Aptos" w:hAnsi="Aptos" w:eastAsia="Aptos" w:cs="Aptos"/>
-          <w:b w:val="0"/>
-          <w:bCs w:val="0"/>
-          <w:i w:val="0"/>
-          <w:iCs w:val="0"/>
-          <w:noProof w:val="0"/>
-          <w:sz w:val="22"/>
-          <w:szCs w:val="22"/>
-          <w:lang w:val="de-DE"/>
-        </w:rPr>
-      </w:pPr>
-      <w:r>
-        <w:rPr>
-          <w:rFonts w:ascii="Aptos" w:hAnsi="Aptos" w:eastAsia="Aptos" w:cs="Aptos"/>
-          <w:b w:val="0"/>
-          <w:bCs w:val="0"/>
-          <w:i w:val="0"/>
-          <w:iCs w:val="0"/>
-          <w:noProof w:val="0"/>
-          <w:sz w:val="22"/>
-          <w:szCs w:val="22"/>
-          <w:lang w:val="de-DE"/>
+        <w:spacing w:after="240"/>
+        <w:rPr>
+          <w:rFonts w:ascii="Aptos" w:hAnsi="Aptos" w:eastAsia="Aptos" w:cs="Aptos"/>
+        </w:rPr>
+      </w:pPr>
+      <w:r>
+        <w:rPr>
+          <w:rFonts w:ascii="Aptos" w:hAnsi="Aptos" w:eastAsia="Aptos" w:cs="Aptos"/>
         </w:rPr>
         <w:t>Wie auf dem folgenden Plot gut zu sehen ist, war das Kamerasystem in der Anfangsphase nach Einführung der Selbstbedienungskassen noch wenig zuverlässig und befand sich offensichtlich in einer Trainings- bzw. Kalibrierungsphase. Erst ab J</w:t>
       </w:r>
       <w:r>
         <w:rPr>
           <w:rFonts w:ascii="Aptos" w:hAnsi="Aptos" w:eastAsia="Aptos" w:cs="Aptos"/>
-          <w:b w:val="0"/>
-          <w:bCs w:val="0"/>
-          <w:i w:val="0"/>
-          <w:iCs w:val="0"/>
-          <w:noProof w:val="0"/>
-          <w:sz w:val="22"/>
-          <w:szCs w:val="22"/>
-          <w:lang w:val="de-DE"/>
         </w:rPr>
         <w:t>uli</w:t>
       </w:r>
       <w:r>
         <w:rPr>
           <w:rFonts w:ascii="Aptos" w:hAnsi="Aptos" w:eastAsia="Aptos" w:cs="Aptos"/>
-          <w:b w:val="0"/>
-          <w:bCs w:val="0"/>
-          <w:i w:val="0"/>
-          <w:iCs w:val="0"/>
-          <w:noProof w:val="0"/>
-          <w:sz w:val="22"/>
-          <w:szCs w:val="22"/>
-          <w:lang w:val="de-DE"/>
         </w:rPr>
         <w:t xml:space="preserve"> 2022 stabilisieren sich sowohl die Anzahl der von der Kamera erkannten Artikel als auch die durchschnittliche Vorhersagesicherheit</w:t>
       </w:r>
       <w:r>
         <w:rPr>
           <w:rFonts w:ascii="Aptos" w:hAnsi="Aptos" w:eastAsia="Aptos" w:cs="Aptos"/>
-          <w:b w:val="0"/>
-          <w:bCs w:val="0"/>
-          <w:i w:val="0"/>
-          <w:iCs w:val="0"/>
-          <w:noProof w:val="0"/>
-          <w:sz w:val="22"/>
-          <w:szCs w:val="22"/>
-          <w:lang w:val="de-DE"/>
         </w:rPr>
         <w:t xml:space="preserve"> langsam</w:t>
       </w:r>
       <w:r>
         <w:rPr>
           <w:rFonts w:ascii="Aptos" w:hAnsi="Aptos" w:eastAsia="Aptos" w:cs="Aptos"/>
-          <w:b w:val="0"/>
-          <w:bCs w:val="0"/>
-          <w:i w:val="0"/>
-          <w:iCs w:val="0"/>
-          <w:noProof w:val="0"/>
-          <w:sz w:val="22"/>
-          <w:szCs w:val="22"/>
-          <w:lang w:val="de-DE"/>
         </w:rPr>
         <w:t xml:space="preserve">. Die durchschnittlichen Werte in </w:t>
       </w:r>
       <w:r>
         <w:rPr>
           <w:rFonts w:ascii="Aptos" w:hAnsi="Aptos" w:eastAsia="Aptos" w:cs="Aptos"/>
-          <w:b w:val="0"/>
-          <w:bCs w:val="0"/>
-          <w:i w:val="1"/>
-          <w:iCs w:val="1"/>
-          <w:noProof w:val="0"/>
-          <w:sz w:val="22"/>
-          <w:szCs w:val="22"/>
-          <w:lang w:val="de-DE"/>
+          <w:i/>
+          <w:iCs/>
         </w:rPr>
         <w:t>camera_certainty</w:t>
       </w:r>
       <w:r>
         <w:rPr>
           <w:rFonts w:ascii="Aptos" w:hAnsi="Aptos" w:eastAsia="Aptos" w:cs="Aptos"/>
-          <w:b w:val="0"/>
-          <w:bCs w:val="0"/>
-          <w:i w:val="0"/>
-          <w:iCs w:val="0"/>
-          <w:noProof w:val="0"/>
-          <w:sz w:val="22"/>
-          <w:szCs w:val="22"/>
-          <w:lang w:val="de-DE"/>
         </w:rPr>
         <w:t xml:space="preserve"> steigen kontinuierlich an und erreichen einen Wert von knapp 0,95. In rund 98 % der Fälle erkennt das System ab diesem Zeitpunkt das gescannte Produkt als ähnlich – ein Indikator für die zunehmende Reife des Modells.</w:t>
       </w:r>
     </w:p>
     <w:p>
       <w:pPr>
-        <w:spacing w:before="0" w:beforeAutospacing="off" w:after="240" w:afterAutospacing="off" w:line="259" w:lineRule="auto"/>
-        <w:ind w:left="0" w:right="0"/>
-        <w:jc w:val="left"/>
-        <w:rPr>
-          <w:rFonts w:ascii="Aptos" w:hAnsi="Aptos" w:eastAsia="Aptos" w:cs="Aptos"/>
-          <w:b w:val="0"/>
-          <w:bCs w:val="0"/>
-          <w:i w:val="0"/>
-          <w:iCs w:val="0"/>
-          <w:noProof w:val="0"/>
-          <w:sz w:val="22"/>
-          <w:szCs w:val="22"/>
+        <w:spacing w:after="240"/>
+        <w:rPr>
+          <w:rFonts w:ascii="Aptos" w:hAnsi="Aptos" w:eastAsia="Aptos" w:cs="Aptos"/>
           <w:lang w:val="en-US"/>
         </w:rPr>
       </w:pPr>
       <w:r>
         <w:rPr>
           <w:rFonts w:ascii="Aptos" w:hAnsi="Aptos" w:eastAsia="Aptos" w:cs="Aptos"/>
-          <w:b w:val="0"/>
-          <w:bCs w:val="0"/>
-          <w:i w:val="0"/>
-          <w:iCs w:val="0"/>
-          <w:noProof w:val="0"/>
-          <w:sz w:val="22"/>
-          <w:szCs w:val="22"/>
-          <w:lang w:val="de-DE"/>
         </w:rPr>
         <w:t>Auch bei neu eingeführten Produkten sind Vorhersagen des Kamerasystems erwartungsgemäß unzuverlässig. Diesem Umstand sollte bei der Auswahl der Merkmale für die weitere Analyse Rechnung getragen werden.</w:t>
       </w:r>
@@ -1670,26 +1180,29 @@
         <w:jc w:val="center"/>
       </w:pPr>
       <w:r>
+        <w:rPr>
+          <w:noProof/>
+        </w:rPr>
         <w:drawing>
-          <wp:inline wp14:editId="0E03771C" wp14:anchorId="4EE9BD91">
+          <wp:inline distT="0" distB="0" distL="0" distR="0" wp14:anchorId="4EE9BD91" wp14:editId="0E03771C">
             <wp:extent cx="3474720" cy="2619781"/>
             <wp:effectExtent l="0" t="0" r="0" b="0"/>
-            <wp:docPr id="1856181594" name="" title=""/>
+            <wp:docPr id="1856181594" name="Picture 1856181594"/>
             <wp:cNvGraphicFramePr>
-              <a:graphicFrameLocks noChangeAspect="1"/>
+              <a:graphicFrameLocks xmlns:a="http://schemas.openxmlformats.org/drawingml/2006/main" noChangeAspect="1"/>
             </wp:cNvGraphicFramePr>
-            <a:graphic>
+            <a:graphic xmlns:a="http://schemas.openxmlformats.org/drawingml/2006/main">
               <a:graphicData uri="http://schemas.openxmlformats.org/drawingml/2006/picture">
-                <pic:pic>
+                <pic:pic xmlns:pic="http://schemas.openxmlformats.org/drawingml/2006/picture">
                   <pic:nvPicPr>
                     <pic:cNvPr id="0" name=""/>
                     <pic:cNvPicPr/>
                   </pic:nvPicPr>
                   <pic:blipFill>
-                    <a:blip r:embed="Ra2c1d5bd939f42d9">
+                    <a:blip r:embed="rId7">
                       <a:extLst>
-                        <a:ext xmlns:a="http://schemas.openxmlformats.org/drawingml/2006/main" uri="{28A0092B-C50C-407E-A947-70E740481C1C}">
-                          <a14:useLocalDpi val="0"/>
+                        <a:ext uri="{28A0092B-C50C-407E-A947-70E740481C1C}">
+                          <a14:useLocalDpi xmlns:a14="http://schemas.microsoft.com/office/drawing/2010/main" val="0"/>
                         </a:ext>
                       </a:extLst>
                     </a:blip>
@@ -1775,13 +1288,7 @@
         <w:rPr>
           <w:rFonts w:ascii="Aptos" w:hAnsi="Aptos" w:eastAsia="Aptos" w:cs="Aptos"/>
         </w:rPr>
-        <w:t xml:space="preserve"> ergänzt wurden. Aus den daraus resultierenden Zwischenschritten wurde ein </w:t>
-      </w:r>
-      <w:r>
-        <w:rPr>
-          <w:rFonts w:ascii="Aptos" w:hAnsi="Aptos" w:eastAsia="Aptos" w:cs="Aptos"/>
-        </w:rPr>
-        <w:t>finaler Datensatz erstellt, der jede Transaktion in einer Zeile abbildet. Dabei wurden die für die Analyse relevanten Informationen aus den Positionen auf Transaktionsebene aggregiert.</w:t>
+        <w:t xml:space="preserve"> ergänzt wurden. Aus den daraus resultierenden Zwischenschritten wurde ein finaler Datensatz erstellt, der jede Transaktion in einer Zeile abbildet. Dabei wurden die für die Analyse relevanten Informationen aus den Positionen auf Transaktionsebene aggregiert.</w:t>
       </w:r>
       <w:r>
         <w:rPr>
@@ -1834,7 +1341,7 @@
     </w:p>
     <w:p>
       <w:pPr>
-        <w:pStyle w:val="Listenabsatz"/>
+        <w:pStyle w:val="ListParagraph"/>
         <w:numPr>
           <w:ilvl w:val="0"/>
           <w:numId w:val="23"/>
@@ -1881,7 +1388,7 @@
     </w:p>
     <w:p>
       <w:pPr>
-        <w:pStyle w:val="Listenabsatz"/>
+        <w:pStyle w:val="ListParagraph"/>
         <w:numPr>
           <w:ilvl w:val="0"/>
           <w:numId w:val="7"/>
@@ -1904,7 +1411,7 @@
     </w:p>
     <w:p>
       <w:pPr>
-        <w:pStyle w:val="Listenabsatz"/>
+        <w:pStyle w:val="ListParagraph"/>
         <w:numPr>
           <w:ilvl w:val="0"/>
           <w:numId w:val="7"/>
@@ -1927,7 +1434,7 @@
     </w:p>
     <w:p>
       <w:pPr>
-        <w:pStyle w:val="Listenabsatz"/>
+        <w:pStyle w:val="ListParagraph"/>
         <w:numPr>
           <w:ilvl w:val="0"/>
           <w:numId w:val="7"/>
@@ -1950,7 +1457,7 @@
     </w:p>
     <w:p>
       <w:pPr>
-        <w:pStyle w:val="Listenabsatz"/>
+        <w:pStyle w:val="ListParagraph"/>
         <w:numPr>
           <w:ilvl w:val="0"/>
           <w:numId w:val="7"/>
@@ -1973,7 +1480,7 @@
     </w:p>
     <w:p>
       <w:pPr>
-        <w:pStyle w:val="Listenabsatz"/>
+        <w:pStyle w:val="ListParagraph"/>
         <w:numPr>
           <w:ilvl w:val="0"/>
           <w:numId w:val="7"/>
@@ -1996,7 +1503,7 @@
     </w:p>
     <w:p>
       <w:pPr>
-        <w:pStyle w:val="Listenabsatz"/>
+        <w:pStyle w:val="ListParagraph"/>
         <w:numPr>
           <w:ilvl w:val="0"/>
           <w:numId w:val="7"/>
@@ -2041,7 +1548,7 @@
     </w:p>
     <w:p>
       <w:pPr>
-        <w:pStyle w:val="Listenabsatz"/>
+        <w:pStyle w:val="ListParagraph"/>
         <w:numPr>
           <w:ilvl w:val="0"/>
           <w:numId w:val="7"/>
@@ -2096,7 +1603,7 @@
     </w:p>
     <w:p>
       <w:pPr>
-        <w:pStyle w:val="Listenabsatz"/>
+        <w:pStyle w:val="ListParagraph"/>
         <w:numPr>
           <w:ilvl w:val="0"/>
           <w:numId w:val="7"/>
@@ -2119,7 +1626,7 @@
     </w:p>
     <w:p>
       <w:pPr>
-        <w:pStyle w:val="Listenabsatz"/>
+        <w:pStyle w:val="ListParagraph"/>
         <w:numPr>
           <w:ilvl w:val="0"/>
           <w:numId w:val="7"/>
@@ -2142,7 +1649,7 @@
     </w:p>
     <w:p>
       <w:pPr>
-        <w:pStyle w:val="Listenabsatz"/>
+        <w:pStyle w:val="ListParagraph"/>
         <w:numPr>
           <w:ilvl w:val="0"/>
           <w:numId w:val="7"/>
@@ -2165,7 +1672,7 @@
     </w:p>
     <w:p>
       <w:pPr>
-        <w:pStyle w:val="Listenabsatz"/>
+        <w:pStyle w:val="ListParagraph"/>
         <w:numPr>
           <w:ilvl w:val="0"/>
           <w:numId w:val="7"/>
@@ -2324,13 +1831,7 @@
         <w:rPr>
           <w:rFonts w:ascii="Aptos" w:hAnsi="Aptos" w:eastAsia="Aptos" w:cs="Aptos"/>
         </w:rPr>
-        <w:t xml:space="preserve">Diese Kategorisierung ermöglicht es, die potenzielle Aussagekraft der wenigen vorhandenen Bewertungen zu nutzen, ohne fehlende Werte durch künstliche Imputation ersetzen zu müssen. </w:t>
-      </w:r>
-      <w:r>
-        <w:rPr>
-          <w:rFonts w:ascii="Aptos" w:hAnsi="Aptos" w:eastAsia="Aptos" w:cs="Aptos"/>
-        </w:rPr>
-        <w:t xml:space="preserve">Zugleich kann auch der Umstand, </w:t>
+        <w:t xml:space="preserve">Diese Kategorisierung ermöglicht es, die potenzielle Aussagekraft der wenigen vorhandenen Bewertungen zu nutzen, ohne fehlende Werte durch künstliche Imputation ersetzen zu müssen. Zugleich kann auch der Umstand, </w:t>
       </w:r>
       <w:r>
         <w:rPr>
@@ -2700,7 +2201,7 @@
     </w:p>
     <w:p>
       <w:pPr>
-        <w:pStyle w:val="Listenabsatz"/>
+        <w:pStyle w:val="ListParagraph"/>
         <w:numPr>
           <w:ilvl w:val="0"/>
           <w:numId w:val="6"/>
@@ -2755,7 +2256,7 @@
     </w:p>
     <w:p>
       <w:pPr>
-        <w:pStyle w:val="Listenabsatz"/>
+        <w:pStyle w:val="ListParagraph"/>
         <w:numPr>
           <w:ilvl w:val="0"/>
           <w:numId w:val="6"/>
@@ -2804,7 +2305,7 @@
     </w:p>
     <w:p>
       <w:pPr>
-        <w:pStyle w:val="Listenabsatz"/>
+        <w:pStyle w:val="ListParagraph"/>
         <w:numPr>
           <w:ilvl w:val="0"/>
           <w:numId w:val="5"/>
@@ -2837,7 +2338,7 @@
     </w:p>
     <w:p>
       <w:pPr>
-        <w:pStyle w:val="Listenabsatz"/>
+        <w:pStyle w:val="ListParagraph"/>
         <w:numPr>
           <w:ilvl w:val="0"/>
           <w:numId w:val="5"/>
@@ -2870,7 +2371,7 @@
     </w:p>
     <w:p>
       <w:pPr>
-        <w:pStyle w:val="Listenabsatz"/>
+        <w:pStyle w:val="ListParagraph"/>
         <w:numPr>
           <w:ilvl w:val="0"/>
           <w:numId w:val="4"/>
@@ -2925,7 +2426,7 @@
     </w:p>
     <w:p>
       <w:pPr>
-        <w:pStyle w:val="Listenabsatz"/>
+        <w:pStyle w:val="ListParagraph"/>
         <w:numPr>
           <w:ilvl w:val="0"/>
           <w:numId w:val="4"/>
@@ -2980,7 +2481,7 @@
     </w:p>
     <w:p>
       <w:pPr>
-        <w:pStyle w:val="Listenabsatz"/>
+        <w:pStyle w:val="ListParagraph"/>
         <w:numPr>
           <w:ilvl w:val="0"/>
           <w:numId w:val="4"/>
@@ -3057,7 +2558,7 @@
     </w:p>
     <w:p>
       <w:pPr>
-        <w:pStyle w:val="Listenabsatz"/>
+        <w:pStyle w:val="ListParagraph"/>
         <w:numPr>
           <w:ilvl w:val="0"/>
           <w:numId w:val="3"/>
@@ -3084,7 +2585,7 @@
     </w:p>
     <w:p>
       <w:pPr>
-        <w:pStyle w:val="Listenabsatz"/>
+        <w:pStyle w:val="ListParagraph"/>
         <w:numPr>
           <w:ilvl w:val="0"/>
           <w:numId w:val="3"/>
@@ -3240,7 +2741,7 @@
     </w:p>
     <w:p>
       <w:pPr>
-        <w:pStyle w:val="Listenabsatz"/>
+        <w:pStyle w:val="ListParagraph"/>
         <w:numPr>
           <w:ilvl w:val="0"/>
           <w:numId w:val="2"/>
@@ -3309,7 +2810,7 @@
     </w:p>
     <w:p>
       <w:pPr>
-        <w:pStyle w:val="Listenabsatz"/>
+        <w:pStyle w:val="ListParagraph"/>
         <w:numPr>
           <w:ilvl w:val="0"/>
           <w:numId w:val="2"/>
@@ -3388,7 +2889,7 @@
     </w:p>
     <w:p>
       <w:pPr>
-        <w:pStyle w:val="Listenabsatz"/>
+        <w:pStyle w:val="ListParagraph"/>
         <w:numPr>
           <w:ilvl w:val="0"/>
           <w:numId w:val="1"/>
@@ -3415,7 +2916,7 @@
     </w:p>
     <w:p>
       <w:pPr>
-        <w:pStyle w:val="Listenabsatz"/>
+        <w:pStyle w:val="ListParagraph"/>
         <w:numPr>
           <w:ilvl w:val="0"/>
           <w:numId w:val="1"/>
@@ -3442,7 +2943,7 @@
     </w:p>
     <w:p>
       <w:pPr>
-        <w:pStyle w:val="Listenabsatz"/>
+        <w:pStyle w:val="ListParagraph"/>
         <w:numPr>
           <w:ilvl w:val="0"/>
           <w:numId w:val="1"/>
@@ -3469,7 +2970,7 @@
     </w:p>
     <w:p>
       <w:pPr>
-        <w:pStyle w:val="Listenabsatz"/>
+        <w:pStyle w:val="ListParagraph"/>
         <w:numPr>
           <w:ilvl w:val="0"/>
           <w:numId w:val="1"/>
@@ -3507,7 +3008,7 @@
     </w:p>
     <w:p>
       <w:pPr>
-        <w:pStyle w:val="Listenabsatz"/>
+        <w:pStyle w:val="ListParagraph"/>
         <w:numPr>
           <w:ilvl w:val="0"/>
           <w:numId w:val="23"/>
@@ -3692,7 +3193,7 @@
     </w:p>
     <w:p>
       <w:pPr>
-        <w:pStyle w:val="Listenabsatz"/>
+        <w:pStyle w:val="ListParagraph"/>
         <w:numPr>
           <w:ilvl w:val="0"/>
           <w:numId w:val="8"/>
@@ -3759,209 +3260,6 @@
                 <pic:pic xmlns:pic="http://schemas.openxmlformats.org/drawingml/2006/picture">
                   <pic:nvPicPr>
                     <pic:cNvPr id="1751841028" name="Grafik 1" descr="Ein Bild, das Text, Screenshot, Diagramm, Reihe enthält.&#10;&#10;KI-generierte Inhalte können fehlerhaft sein."/>
-                    <pic:cNvPicPr/>
-                  </pic:nvPicPr>
-                  <pic:blipFill>
-                    <a:blip r:embed="rId5">
-                      <a:extLst>
-                        <a:ext uri="{28A0092B-C50C-407E-A947-70E740481C1C}">
-                          <a14:useLocalDpi xmlns:a14="http://schemas.microsoft.com/office/drawing/2010/main" val="0"/>
-                        </a:ext>
-                      </a:extLst>
-                    </a:blip>
-                    <a:stretch>
-                      <a:fillRect/>
-                    </a:stretch>
-                  </pic:blipFill>
-                  <pic:spPr>
-                    <a:xfrm>
-                      <a:off x="0" y="0"/>
-                      <a:ext cx="5760720" cy="1920240"/>
-                    </a:xfrm>
-                    <a:prstGeom prst="rect">
-                      <a:avLst/>
-                    </a:prstGeom>
-                  </pic:spPr>
-                </pic:pic>
-              </a:graphicData>
-            </a:graphic>
-          </wp:inline>
-        </w:drawing>
-      </w:r>
-    </w:p>
-    <w:p>
-      <w:r>
-        <w:rPr/>
-        <w:t>Transaktionen mit Schaden (</w:t>
-      </w:r>
-      <w:r>
-        <w:rPr/>
-        <w:t>damage</w:t>
-      </w:r>
-      <w:r>
-        <w:rPr/>
-        <w:t xml:space="preserve"> &gt; 0) zeigen tendenziell höhere Warenkorbsummen</w:t>
-      </w:r>
-      <w:r>
-        <w:rPr/>
-        <w:t xml:space="preserve">, </w:t>
-      </w:r>
-      <w:r>
-        <w:rPr/>
-        <w:t>eine höhere Anzahl gekaufter Artikel</w:t>
-      </w:r>
-      <w:r>
-        <w:rPr/>
-        <w:t xml:space="preserve"> sowie eine längere Transaktionsdauer</w:t>
-      </w:r>
-      <w:r>
-        <w:rPr/>
-        <w:t xml:space="preserve"> als korrekte Transaktionen</w:t>
-      </w:r>
-      <w:r>
-        <w:rPr/>
-        <w:t xml:space="preserve">. </w:t>
-      </w:r>
-      <w:r>
-        <w:rPr/>
-        <w:t xml:space="preserve">Alle drei Merkmal sind </w:t>
-      </w:r>
-      <w:r>
-        <w:rPr/>
-        <w:t>erwartungsgemäß</w:t>
-      </w:r>
-      <w:r>
-        <w:rPr/>
-        <w:t xml:space="preserve"> stark miteinander korreliert. </w:t>
-      </w:r>
-      <w:r>
-        <w:rPr/>
-        <w:t xml:space="preserve">Dies kann dadurch erklärt werden, dass bei zunehmendem Warenkorb die Wahrscheinlichkeit für Fehltransaktionen naturgemäß </w:t>
-      </w:r>
-      <w:r>
-        <w:rPr/>
-        <w:t>steigt (z.B. falsches Scannen oder versehentlich weggelassene Artikel). Es lässt sich</w:t>
-      </w:r>
-      <w:r>
-        <w:rPr/>
-        <w:t xml:space="preserve"> schließen, dass größere Einkäufe ein höheres Verlustrisiko bergen.</w:t>
-      </w:r>
-      <w:r>
-        <w:rPr/>
-        <w:t xml:space="preserve"> </w:t>
-      </w:r>
-    </w:p>
-    <w:p>
-      <w:r>
-        <w:rPr>
-          <w:noProof/>
-        </w:rPr>
-        <w:drawing>
-          <wp:inline distT="0" distB="0" distL="0" distR="0" wp14:anchorId="6472849E" wp14:editId="758A39A2">
-            <wp:extent cx="5760720" cy="1920240"/>
-            <wp:effectExtent l="0" t="0" r="0" b="3810"/>
-            <wp:docPr id="1760245972" name="Grafik 2" descr="Ein Bild, das Text, Screenshot, Diagramm, Reihe enthält.&#10;&#10;KI-generierte Inhalte können fehlerhaft sein."/>
-            <wp:cNvGraphicFramePr>
-              <a:graphicFrameLocks xmlns:a="http://schemas.openxmlformats.org/drawingml/2006/main" noChangeAspect="1"/>
-            </wp:cNvGraphicFramePr>
-            <a:graphic xmlns:a="http://schemas.openxmlformats.org/drawingml/2006/main">
-              <a:graphicData uri="http://schemas.openxmlformats.org/drawingml/2006/picture">
-                <pic:pic xmlns:pic="http://schemas.openxmlformats.org/drawingml/2006/picture">
-                  <pic:nvPicPr>
-                    <pic:cNvPr id="1760245972" name="Grafik 2" descr="Ein Bild, das Text, Screenshot, Diagramm, Reihe enthält.&#10;&#10;KI-generierte Inhalte können fehlerhaft sein."/>
-                    <pic:cNvPicPr/>
-                  </pic:nvPicPr>
-                  <pic:blipFill>
-                    <a:blip r:embed="rId6">
-                      <a:extLst>
-                        <a:ext uri="{28A0092B-C50C-407E-A947-70E740481C1C}">
-                          <a14:useLocalDpi xmlns:a14="http://schemas.microsoft.com/office/drawing/2010/main" val="0"/>
-                        </a:ext>
-                      </a:extLst>
-                    </a:blip>
-                    <a:stretch>
-                      <a:fillRect/>
-                    </a:stretch>
-                  </pic:blipFill>
-                  <pic:spPr>
-                    <a:xfrm>
-                      <a:off x="0" y="0"/>
-                      <a:ext cx="5760720" cy="1920240"/>
-                    </a:xfrm>
-                    <a:prstGeom prst="rect">
-                      <a:avLst/>
-                    </a:prstGeom>
-                  </pic:spPr>
-                </pic:pic>
-              </a:graphicData>
-            </a:graphic>
-          </wp:inline>
-        </w:drawing>
-      </w:r>
-    </w:p>
-    <w:p>
-      <w:r>
-        <w:drawing>
-          <wp:inline wp14:editId="6EAC3B88" wp14:anchorId="77010D5E">
-            <wp:extent cx="5760720" cy="1920240"/>
-            <wp:effectExtent l="0" t="0" r="0" b="3810"/>
-            <wp:docPr id="714886739" name="Grafik 3" descr="Ein Bild, das Text, Diagramm, Reihe, Screenshot enthält.&#10;&#10;KI-generierte Inhalte können fehlerhaft sein." title=""/>
-            <wp:cNvGraphicFramePr>
-              <a:graphicFrameLocks noChangeAspect="1"/>
-            </wp:cNvGraphicFramePr>
-            <a:graphic>
-              <a:graphicData uri="http://schemas.openxmlformats.org/drawingml/2006/picture">
-                <pic:pic>
-                  <pic:nvPicPr>
-                    <pic:cNvPr id="0" name="Grafik 3"/>
-                    <pic:cNvPicPr/>
-                  </pic:nvPicPr>
-                  <pic:blipFill>
-                    <a:blip r:embed="R62fb3057a8f5493f">
-                      <a:extLst xmlns:a="http://schemas.openxmlformats.org/drawingml/2006/main">
-                        <a:ext uri="{28A0092B-C50C-407E-A947-70E740481C1C}">
-                          <a14:useLocalDpi xmlns:a14="http://schemas.microsoft.com/office/drawing/2010/main" val="0"/>
-                        </a:ext>
-                      </a:extLst>
-                    </a:blip>
-                    <a:stretch>
-                      <a:fillRect/>
-                    </a:stretch>
-                  </pic:blipFill>
-                  <pic:spPr>
-                    <a:xfrm rot="0" flipH="0" flipV="0">
-                      <a:off x="0" y="0"/>
-                      <a:ext cx="5760720" cy="1920240"/>
-                    </a:xfrm>
-                    <a:prstGeom prst="rect">
-                      <a:avLst/>
-                    </a:prstGeom>
-                  </pic:spPr>
-                </pic:pic>
-              </a:graphicData>
-            </a:graphic>
-          </wp:inline>
-        </w:drawing>
-      </w:r>
-    </w:p>
-    <w:p>
-      <w:r>
-        <w:rPr>
-          <w:noProof/>
-        </w:rPr>
-        <w:drawing>
-          <wp:inline distT="0" distB="0" distL="0" distR="0" wp14:anchorId="350CF72E" wp14:editId="08117C63">
-            <wp:extent cx="5760720" cy="1920240"/>
-            <wp:effectExtent l="0" t="0" r="0" b="3810"/>
-            <wp:docPr id="1256633596" name="Grafik 4" descr="Ein Bild, das Text, Screenshot, Diagramm, Reihe enthält.&#10;&#10;KI-generierte Inhalte können fehlerhaft sein."/>
-            <wp:cNvGraphicFramePr>
-              <a:graphicFrameLocks xmlns:a="http://schemas.openxmlformats.org/drawingml/2006/main" noChangeAspect="1"/>
-            </wp:cNvGraphicFramePr>
-            <a:graphic xmlns:a="http://schemas.openxmlformats.org/drawingml/2006/main">
-              <a:graphicData uri="http://schemas.openxmlformats.org/drawingml/2006/picture">
-                <pic:pic xmlns:pic="http://schemas.openxmlformats.org/drawingml/2006/picture">
-                  <pic:nvPicPr>
-                    <pic:cNvPr id="1256633596" name="Grafik 4" descr="Ein Bild, das Text, Screenshot, Diagramm, Reihe enthält.&#10;&#10;KI-generierte Inhalte können fehlerhaft sein."/>
                     <pic:cNvPicPr/>
                   </pic:nvPicPr>
                   <pic:blipFill>
@@ -3994,13 +3292,28 @@
     </w:p>
     <w:p>
       <w:r>
-        <w:t>Transaktionen mit Schaden zeigen deutlich häufiger hohe Werte bei der calculated_price_difference</w:t>
-      </w:r>
-      <w:r>
-        <w:t>, d.h. der Differenz zwischen der Summe der einzelnen Artikelpreise und der ausgewiesenen Gesamtsumme</w:t>
-      </w:r>
-      <w:r>
-        <w:t>. Dies spricht für inkonsistente Preise oder fehlerhafte Scans als mögliche Verlustursache.</w:t>
+        <w:t>Transaktionen mit Schaden (damage &gt; 0) zeigen tendenziell höhere Warenkorbsummen</w:t>
+      </w:r>
+      <w:r>
+        <w:t xml:space="preserve">, </w:t>
+      </w:r>
+      <w:r>
+        <w:t>eine höhere Anzahl gekaufter Artikel</w:t>
+      </w:r>
+      <w:r>
+        <w:t xml:space="preserve"> sowie eine längere Transaktionsdauer</w:t>
+      </w:r>
+      <w:r>
+        <w:t xml:space="preserve"> als korrekte Transaktionen</w:t>
+      </w:r>
+      <w:r>
+        <w:t xml:space="preserve">. </w:t>
+      </w:r>
+      <w:r>
+        <w:t xml:space="preserve">Alle drei Merkmal sind erwartungsgemäß stark miteinander korreliert. </w:t>
+      </w:r>
+      <w:r>
+        <w:t xml:space="preserve">Dies kann dadurch erklärt werden, dass bei zunehmendem Warenkorb die Wahrscheinlichkeit für Fehltransaktionen naturgemäß steigt (z.B. falsches Scannen oder versehentlich weggelassene Artikel). Es lässt sich schließen, dass größere Einkäufe ein höheres Verlustrisiko bergen. </w:t>
       </w:r>
     </w:p>
     <w:p>
@@ -4009,10 +3322,10 @@
           <w:noProof/>
         </w:rPr>
         <w:drawing>
-          <wp:inline distT="0" distB="0" distL="0" distR="0" wp14:anchorId="3EF2390D" wp14:editId="493F3431">
+          <wp:inline distT="0" distB="0" distL="0" distR="0" wp14:anchorId="6472849E" wp14:editId="758A39A2">
             <wp:extent cx="5760720" cy="1920240"/>
             <wp:effectExtent l="0" t="0" r="0" b="3810"/>
-            <wp:docPr id="1484968047" name="Grafik 5" descr="Ein Bild, das Text, Screenshot, Diagramm, Reihe enthält.&#10;&#10;KI-generierte Inhalte können fehlerhaft sein."/>
+            <wp:docPr id="1760245972" name="Grafik 2" descr="Ein Bild, das Text, Screenshot, Diagramm, Reihe enthält.&#10;&#10;KI-generierte Inhalte können fehlerhaft sein."/>
             <wp:cNvGraphicFramePr>
               <a:graphicFrameLocks xmlns:a="http://schemas.openxmlformats.org/drawingml/2006/main" noChangeAspect="1"/>
             </wp:cNvGraphicFramePr>
@@ -4020,7 +3333,7 @@
               <a:graphicData uri="http://schemas.openxmlformats.org/drawingml/2006/picture">
                 <pic:pic xmlns:pic="http://schemas.openxmlformats.org/drawingml/2006/picture">
                   <pic:nvPicPr>
-                    <pic:cNvPr id="1484968047" name="Grafik 5" descr="Ein Bild, das Text, Screenshot, Diagramm, Reihe enthält.&#10;&#10;KI-generierte Inhalte können fehlerhaft sein."/>
+                    <pic:cNvPr id="1760245972" name="Grafik 2" descr="Ein Bild, das Text, Screenshot, Diagramm, Reihe enthält.&#10;&#10;KI-generierte Inhalte können fehlerhaft sein."/>
                     <pic:cNvPicPr/>
                   </pic:nvPicPr>
                   <pic:blipFill>
@@ -4053,22 +3366,14 @@
     </w:p>
     <w:p>
       <w:r>
-        <w:t>Einzelne besonders teure Produkte (max_product_price) treten bei Schadensfällen häufiger auf</w:t>
-      </w:r>
-      <w:r>
-        <w:t>.</w:t>
-      </w:r>
-    </w:p>
-    <w:p>
-      <w:r>
         <w:rPr>
           <w:noProof/>
         </w:rPr>
         <w:drawing>
-          <wp:inline distT="0" distB="0" distL="0" distR="0" wp14:anchorId="03F461B1" wp14:editId="0A7747DE">
+          <wp:inline distT="0" distB="0" distL="0" distR="0" wp14:anchorId="77010D5E" wp14:editId="6EAC3B88">
             <wp:extent cx="5760720" cy="1920240"/>
             <wp:effectExtent l="0" t="0" r="0" b="3810"/>
-            <wp:docPr id="784773023" name="Grafik 6" descr="Ein Bild, das Text, Screenshot, Diagramm, Reihe enthält.&#10;&#10;KI-generierte Inhalte können fehlerhaft sein."/>
+            <wp:docPr id="714886739" name="Grafik 3" descr="Ein Bild, das Text, Diagramm, Reihe, Screenshot enthält.&#10;&#10;KI-generierte Inhalte können fehlerhaft sein."/>
             <wp:cNvGraphicFramePr>
               <a:graphicFrameLocks xmlns:a="http://schemas.openxmlformats.org/drawingml/2006/main" noChangeAspect="1"/>
             </wp:cNvGraphicFramePr>
@@ -4076,7 +3381,7 @@
               <a:graphicData uri="http://schemas.openxmlformats.org/drawingml/2006/picture">
                 <pic:pic xmlns:pic="http://schemas.openxmlformats.org/drawingml/2006/picture">
                   <pic:nvPicPr>
-                    <pic:cNvPr id="784773023" name="Grafik 6" descr="Ein Bild, das Text, Screenshot, Diagramm, Reihe enthält.&#10;&#10;KI-generierte Inhalte können fehlerhaft sein."/>
+                    <pic:cNvPr id="0" name="Grafik 3"/>
                     <pic:cNvPicPr/>
                   </pic:nvPicPr>
                   <pic:blipFill>
@@ -4109,19 +3414,14 @@
     </w:p>
     <w:p>
       <w:r>
-        <w:t>Das Scanverhalten ist bei Schadensfällen unregelmäßiger. Die mittlere Zeit zwischen zwei Scanvorgängen zeigt eine breitere Streuung bei Transaktionen mit Verlusten.</w:t>
-      </w:r>
-    </w:p>
-    <w:p>
-      <w:r>
         <w:rPr>
           <w:noProof/>
         </w:rPr>
         <w:drawing>
-          <wp:inline distT="0" distB="0" distL="0" distR="0" wp14:anchorId="3BEDF3D8" wp14:editId="732B92C1">
+          <wp:inline distT="0" distB="0" distL="0" distR="0" wp14:anchorId="350CF72E" wp14:editId="08117C63">
             <wp:extent cx="5760720" cy="1920240"/>
             <wp:effectExtent l="0" t="0" r="0" b="3810"/>
-            <wp:docPr id="376616857" name="Grafik 7" descr="Ein Bild, das Text, Screenshot, Diagramm, Reihe enthält.&#10;&#10;KI-generierte Inhalte können fehlerhaft sein."/>
+            <wp:docPr id="1256633596" name="Grafik 4" descr="Ein Bild, das Text, Screenshot, Diagramm, Reihe enthält.&#10;&#10;KI-generierte Inhalte können fehlerhaft sein."/>
             <wp:cNvGraphicFramePr>
               <a:graphicFrameLocks xmlns:a="http://schemas.openxmlformats.org/drawingml/2006/main" noChangeAspect="1"/>
             </wp:cNvGraphicFramePr>
@@ -4129,7 +3429,7 @@
               <a:graphicData uri="http://schemas.openxmlformats.org/drawingml/2006/picture">
                 <pic:pic xmlns:pic="http://schemas.openxmlformats.org/drawingml/2006/picture">
                   <pic:nvPicPr>
-                    <pic:cNvPr id="376616857" name="Grafik 7" descr="Ein Bild, das Text, Screenshot, Diagramm, Reihe enthält.&#10;&#10;KI-generierte Inhalte können fehlerhaft sein."/>
+                    <pic:cNvPr id="1256633596" name="Grafik 4" descr="Ein Bild, das Text, Screenshot, Diagramm, Reihe enthält.&#10;&#10;KI-generierte Inhalte können fehlerhaft sein."/>
                     <pic:cNvPicPr/>
                   </pic:nvPicPr>
                   <pic:blipFill>
@@ -4162,7 +3462,13 @@
     </w:p>
     <w:p>
       <w:r>
-        <w:t>Die Zeit vom letzten Scan bis zum Bezahlabschluss ist bei schadensbehafteten Transaktionen variabler und potenziell länger. Dies könnte auf gezieltes Verzögern oder Unsicherheit hinweisen.</w:t>
+        <w:t>Transaktionen mit Schaden zeigen deutlich häufiger hohe Werte bei der calculated_price_difference</w:t>
+      </w:r>
+      <w:r>
+        <w:t>, d.h. der Differenz zwischen der Summe der einzelnen Artikelpreise und der ausgewiesenen Gesamtsumme</w:t>
+      </w:r>
+      <w:r>
+        <w:t>. Dies spricht für inkonsistente Preise oder fehlerhafte Scans als mögliche Verlustursache.</w:t>
       </w:r>
     </w:p>
     <w:p>
@@ -4171,10 +3477,10 @@
           <w:noProof/>
         </w:rPr>
         <w:drawing>
-          <wp:inline distT="0" distB="0" distL="0" distR="0" wp14:anchorId="71CB9A15" wp14:editId="41ABC1EC">
+          <wp:inline distT="0" distB="0" distL="0" distR="0" wp14:anchorId="3EF2390D" wp14:editId="493F3431">
             <wp:extent cx="5760720" cy="1920240"/>
             <wp:effectExtent l="0" t="0" r="0" b="3810"/>
-            <wp:docPr id="810485413" name="Grafik 8" descr="Ein Bild, das Text, Screenshot, Diagramm, Reihe enthält.&#10;&#10;KI-generierte Inhalte können fehlerhaft sein."/>
+            <wp:docPr id="1484968047" name="Grafik 5" descr="Ein Bild, das Text, Screenshot, Diagramm, Reihe enthält.&#10;&#10;KI-generierte Inhalte können fehlerhaft sein."/>
             <wp:cNvGraphicFramePr>
               <a:graphicFrameLocks xmlns:a="http://schemas.openxmlformats.org/drawingml/2006/main" noChangeAspect="1"/>
             </wp:cNvGraphicFramePr>
@@ -4182,7 +3488,7 @@
               <a:graphicData uri="http://schemas.openxmlformats.org/drawingml/2006/picture">
                 <pic:pic xmlns:pic="http://schemas.openxmlformats.org/drawingml/2006/picture">
                   <pic:nvPicPr>
-                    <pic:cNvPr id="810485413" name="Grafik 8" descr="Ein Bild, das Text, Screenshot, Diagramm, Reihe enthält.&#10;&#10;KI-generierte Inhalte können fehlerhaft sein."/>
+                    <pic:cNvPr id="1484968047" name="Grafik 5" descr="Ein Bild, das Text, Screenshot, Diagramm, Reihe enthält.&#10;&#10;KI-generierte Inhalte können fehlerhaft sein."/>
                     <pic:cNvPicPr/>
                   </pic:nvPicPr>
                   <pic:blipFill>
@@ -4215,7 +3521,10 @@
     </w:p>
     <w:p>
       <w:r>
-        <w:t>Schadensfälle benötigen im Durchschnitt etwas länger bis zum ersten Scan, was auf Unsicherheit, Ablenkung oder Vorbereitung hindeuten könnte.</w:t>
+        <w:t>Einzelne besonders teure Produkte (max_product_price) treten bei Schadensfällen häufiger auf</w:t>
+      </w:r>
+      <w:r>
+        <w:t>.</w:t>
       </w:r>
     </w:p>
     <w:p>
@@ -4224,10 +3533,10 @@
           <w:noProof/>
         </w:rPr>
         <w:drawing>
-          <wp:inline distT="0" distB="0" distL="0" distR="0" wp14:anchorId="6ACB90FA" wp14:editId="04B78402">
+          <wp:inline distT="0" distB="0" distL="0" distR="0" wp14:anchorId="03F461B1" wp14:editId="0A7747DE">
             <wp:extent cx="5760720" cy="1920240"/>
             <wp:effectExtent l="0" t="0" r="0" b="3810"/>
-            <wp:docPr id="1961496255" name="Grafik 9" descr="Ein Bild, das Text, Screenshot, Diagramm, Reihe enthält.&#10;&#10;KI-generierte Inhalte können fehlerhaft sein."/>
+            <wp:docPr id="784773023" name="Grafik 6" descr="Ein Bild, das Text, Screenshot, Diagramm, Reihe enthält.&#10;&#10;KI-generierte Inhalte können fehlerhaft sein."/>
             <wp:cNvGraphicFramePr>
               <a:graphicFrameLocks xmlns:a="http://schemas.openxmlformats.org/drawingml/2006/main" noChangeAspect="1"/>
             </wp:cNvGraphicFramePr>
@@ -4235,7 +3544,7 @@
               <a:graphicData uri="http://schemas.openxmlformats.org/drawingml/2006/picture">
                 <pic:pic xmlns:pic="http://schemas.openxmlformats.org/drawingml/2006/picture">
                   <pic:nvPicPr>
-                    <pic:cNvPr id="1961496255" name="Grafik 9" descr="Ein Bild, das Text, Screenshot, Diagramm, Reihe enthält.&#10;&#10;KI-generierte Inhalte können fehlerhaft sein."/>
+                    <pic:cNvPr id="784773023" name="Grafik 6" descr="Ein Bild, das Text, Screenshot, Diagramm, Reihe enthält.&#10;&#10;KI-generierte Inhalte können fehlerhaft sein."/>
                     <pic:cNvPicPr/>
                   </pic:nvPicPr>
                   <pic:blipFill>
@@ -4266,6 +3575,165 @@
         </w:drawing>
       </w:r>
     </w:p>
+    <w:p>
+      <w:r>
+        <w:t>Das Scanverhalten ist bei Schadensfällen unregelmäßiger. Die mittlere Zeit zwischen zwei Scanvorgängen zeigt eine breitere Streuung bei Transaktionen mit Verlusten.</w:t>
+      </w:r>
+    </w:p>
+    <w:p>
+      <w:r>
+        <w:rPr>
+          <w:noProof/>
+        </w:rPr>
+        <w:drawing>
+          <wp:inline distT="0" distB="0" distL="0" distR="0" wp14:anchorId="3BEDF3D8" wp14:editId="732B92C1">
+            <wp:extent cx="5760720" cy="1920240"/>
+            <wp:effectExtent l="0" t="0" r="0" b="3810"/>
+            <wp:docPr id="376616857" name="Grafik 7" descr="Ein Bild, das Text, Screenshot, Diagramm, Reihe enthält.&#10;&#10;KI-generierte Inhalte können fehlerhaft sein."/>
+            <wp:cNvGraphicFramePr>
+              <a:graphicFrameLocks xmlns:a="http://schemas.openxmlformats.org/drawingml/2006/main" noChangeAspect="1"/>
+            </wp:cNvGraphicFramePr>
+            <a:graphic xmlns:a="http://schemas.openxmlformats.org/drawingml/2006/main">
+              <a:graphicData uri="http://schemas.openxmlformats.org/drawingml/2006/picture">
+                <pic:pic xmlns:pic="http://schemas.openxmlformats.org/drawingml/2006/picture">
+                  <pic:nvPicPr>
+                    <pic:cNvPr id="376616857" name="Grafik 7" descr="Ein Bild, das Text, Screenshot, Diagramm, Reihe enthält.&#10;&#10;KI-generierte Inhalte können fehlerhaft sein."/>
+                    <pic:cNvPicPr/>
+                  </pic:nvPicPr>
+                  <pic:blipFill>
+                    <a:blip r:embed="rId14">
+                      <a:extLst>
+                        <a:ext uri="{28A0092B-C50C-407E-A947-70E740481C1C}">
+                          <a14:useLocalDpi xmlns:a14="http://schemas.microsoft.com/office/drawing/2010/main" val="0"/>
+                        </a:ext>
+                      </a:extLst>
+                    </a:blip>
+                    <a:stretch>
+                      <a:fillRect/>
+                    </a:stretch>
+                  </pic:blipFill>
+                  <pic:spPr>
+                    <a:xfrm>
+                      <a:off x="0" y="0"/>
+                      <a:ext cx="5760720" cy="1920240"/>
+                    </a:xfrm>
+                    <a:prstGeom prst="rect">
+                      <a:avLst/>
+                    </a:prstGeom>
+                  </pic:spPr>
+                </pic:pic>
+              </a:graphicData>
+            </a:graphic>
+          </wp:inline>
+        </w:drawing>
+      </w:r>
+    </w:p>
+    <w:p>
+      <w:r>
+        <w:t>Die Zeit vom letzten Scan bis zum Bezahlabschluss ist bei schadensbehafteten Transaktionen variabler und potenziell länger. Dies könnte auf gezieltes Verzögern oder Unsicherheit hinweisen.</w:t>
+      </w:r>
+    </w:p>
+    <w:p>
+      <w:r>
+        <w:rPr>
+          <w:noProof/>
+        </w:rPr>
+        <w:drawing>
+          <wp:inline distT="0" distB="0" distL="0" distR="0" wp14:anchorId="71CB9A15" wp14:editId="41ABC1EC">
+            <wp:extent cx="5760720" cy="1920240"/>
+            <wp:effectExtent l="0" t="0" r="0" b="3810"/>
+            <wp:docPr id="810485413" name="Grafik 8" descr="Ein Bild, das Text, Screenshot, Diagramm, Reihe enthält.&#10;&#10;KI-generierte Inhalte können fehlerhaft sein."/>
+            <wp:cNvGraphicFramePr>
+              <a:graphicFrameLocks xmlns:a="http://schemas.openxmlformats.org/drawingml/2006/main" noChangeAspect="1"/>
+            </wp:cNvGraphicFramePr>
+            <a:graphic xmlns:a="http://schemas.openxmlformats.org/drawingml/2006/main">
+              <a:graphicData uri="http://schemas.openxmlformats.org/drawingml/2006/picture">
+                <pic:pic xmlns:pic="http://schemas.openxmlformats.org/drawingml/2006/picture">
+                  <pic:nvPicPr>
+                    <pic:cNvPr id="810485413" name="Grafik 8" descr="Ein Bild, das Text, Screenshot, Diagramm, Reihe enthält.&#10;&#10;KI-generierte Inhalte können fehlerhaft sein."/>
+                    <pic:cNvPicPr/>
+                  </pic:nvPicPr>
+                  <pic:blipFill>
+                    <a:blip r:embed="rId15">
+                      <a:extLst>
+                        <a:ext uri="{28A0092B-C50C-407E-A947-70E740481C1C}">
+                          <a14:useLocalDpi xmlns:a14="http://schemas.microsoft.com/office/drawing/2010/main" val="0"/>
+                        </a:ext>
+                      </a:extLst>
+                    </a:blip>
+                    <a:stretch>
+                      <a:fillRect/>
+                    </a:stretch>
+                  </pic:blipFill>
+                  <pic:spPr>
+                    <a:xfrm>
+                      <a:off x="0" y="0"/>
+                      <a:ext cx="5760720" cy="1920240"/>
+                    </a:xfrm>
+                    <a:prstGeom prst="rect">
+                      <a:avLst/>
+                    </a:prstGeom>
+                  </pic:spPr>
+                </pic:pic>
+              </a:graphicData>
+            </a:graphic>
+          </wp:inline>
+        </w:drawing>
+      </w:r>
+    </w:p>
+    <w:p>
+      <w:r>
+        <w:t>Schadensfälle benötigen im Durchschnitt etwas länger bis zum ersten Scan, was auf Unsicherheit, Ablenkung oder Vorbereitung hindeuten könnte.</w:t>
+      </w:r>
+    </w:p>
+    <w:p>
+      <w:r>
+        <w:rPr>
+          <w:noProof/>
+        </w:rPr>
+        <w:drawing>
+          <wp:inline distT="0" distB="0" distL="0" distR="0" wp14:anchorId="6ACB90FA" wp14:editId="04B78402">
+            <wp:extent cx="5760720" cy="1920240"/>
+            <wp:effectExtent l="0" t="0" r="0" b="3810"/>
+            <wp:docPr id="1961496255" name="Grafik 9" descr="Ein Bild, das Text, Screenshot, Diagramm, Reihe enthält.&#10;&#10;KI-generierte Inhalte können fehlerhaft sein."/>
+            <wp:cNvGraphicFramePr>
+              <a:graphicFrameLocks xmlns:a="http://schemas.openxmlformats.org/drawingml/2006/main" noChangeAspect="1"/>
+            </wp:cNvGraphicFramePr>
+            <a:graphic xmlns:a="http://schemas.openxmlformats.org/drawingml/2006/main">
+              <a:graphicData uri="http://schemas.openxmlformats.org/drawingml/2006/picture">
+                <pic:pic xmlns:pic="http://schemas.openxmlformats.org/drawingml/2006/picture">
+                  <pic:nvPicPr>
+                    <pic:cNvPr id="1961496255" name="Grafik 9" descr="Ein Bild, das Text, Screenshot, Diagramm, Reihe enthält.&#10;&#10;KI-generierte Inhalte können fehlerhaft sein."/>
+                    <pic:cNvPicPr/>
+                  </pic:nvPicPr>
+                  <pic:blipFill>
+                    <a:blip r:embed="rId16">
+                      <a:extLst>
+                        <a:ext uri="{28A0092B-C50C-407E-A947-70E740481C1C}">
+                          <a14:useLocalDpi xmlns:a14="http://schemas.microsoft.com/office/drawing/2010/main" val="0"/>
+                        </a:ext>
+                      </a:extLst>
+                    </a:blip>
+                    <a:stretch>
+                      <a:fillRect/>
+                    </a:stretch>
+                  </pic:blipFill>
+                  <pic:spPr>
+                    <a:xfrm>
+                      <a:off x="0" y="0"/>
+                      <a:ext cx="5760720" cy="1920240"/>
+                    </a:xfrm>
+                    <a:prstGeom prst="rect">
+                      <a:avLst/>
+                    </a:prstGeom>
+                  </pic:spPr>
+                </pic:pic>
+              </a:graphicData>
+            </a:graphic>
+          </wp:inline>
+        </w:drawing>
+      </w:r>
+    </w:p>
     <w:p/>
     <w:p>
       <w:r>
@@ -4288,7 +3756,7 @@
     </w:p>
     <w:p>
       <w:pPr>
-        <w:pStyle w:val="berschrift2"/>
+        <w:pStyle w:val="Heading2"/>
         <w:rPr>
           <w:sz w:val="22"/>
           <w:szCs w:val="22"/>
@@ -4314,7 +3782,7 @@
                     <pic:cNvPicPr/>
                   </pic:nvPicPr>
                   <pic:blipFill>
-                    <a:blip r:embed="rId14"/>
+                    <a:blip r:embed="rId17"/>
                     <a:stretch>
                       <a:fillRect/>
                     </a:stretch>
@@ -4346,7 +3814,7 @@
     <w:p/>
     <w:p>
       <w:pPr>
-        <w:pStyle w:val="Listenabsatz"/>
+        <w:pStyle w:val="ListParagraph"/>
         <w:numPr>
           <w:ilvl w:val="0"/>
           <w:numId w:val="8"/>
@@ -4386,21 +3854,93 @@
     </w:p>
     <w:p>
       <w:r>
+        <w:rPr/>
         <w:t>Die Häufigkeitsverteilungen aller kategorialen Variablen wurden mittels Balkendiagrammen visualisiert. Dabei zeigten sich teils starke Unausgeglichenheiten zwischen den Klassen</w:t>
       </w:r>
       <w:r>
+        <w:rPr/>
         <w:t>.</w:t>
       </w:r>
     </w:p>
     <w:p>
-      <w:r>
-        <w:t>Transaktionen finden überwiegend nachmittags statt, besonders an Samstagen.</w:t>
-      </w:r>
-      <w:r>
-        <w:t xml:space="preserve"> </w:t>
-      </w:r>
-      <w:r>
-        <w:t>Werktage wie Mittwoch und Dienstag sind am wenigsten frequentiert.</w:t>
+      <w:pPr>
+        <w:spacing w:before="0" w:beforeAutospacing="off" w:after="240" w:afterAutospacing="off"/>
+      </w:pPr>
+      <w:r>
+        <w:rPr>
+          <w:rFonts w:ascii="Aptos" w:hAnsi="Aptos" w:eastAsia="Aptos" w:cs="Aptos"/>
+          <w:noProof w:val="0"/>
+          <w:sz w:val="22"/>
+          <w:szCs w:val="22"/>
+          <w:lang w:val="de-DE"/>
+        </w:rPr>
+        <w:t>Der Großteil der Transaktionen findet zwischen 12 und 19 Uhr statt, mit besonders hoher Frequenz an Samstagen und Feiertagen. Werktage wie Dienstag und Mittwoch weisen hingegen das geringste Transaktionsvolumen auf.</w:t>
+      </w:r>
+    </w:p>
+    <w:p>
+      <w:pPr>
+        <w:spacing w:before="240" w:beforeAutospacing="off" w:after="240" w:afterAutospacing="off"/>
+        <w:rPr>
+          <w:rFonts w:ascii="Aptos" w:hAnsi="Aptos" w:eastAsia="Aptos" w:cs="Aptos"/>
+          <w:noProof w:val="0"/>
+          <w:sz w:val="22"/>
+          <w:szCs w:val="22"/>
+          <w:lang w:val="de-DE"/>
+        </w:rPr>
+      </w:pPr>
+      <w:r>
+        <w:rPr>
+          <w:rFonts w:ascii="Aptos" w:hAnsi="Aptos" w:eastAsia="Aptos" w:cs="Aptos"/>
+          <w:noProof w:val="0"/>
+          <w:sz w:val="22"/>
+          <w:szCs w:val="22"/>
+          <w:lang w:val="de-DE"/>
+        </w:rPr>
+        <w:t xml:space="preserve">Während der Wochentag insgesamt keinen nennenswerten Einfluss auf den Anteil der </w:t>
+      </w:r>
+      <w:r>
+        <w:rPr>
+          <w:rFonts w:ascii="Aptos" w:hAnsi="Aptos" w:eastAsia="Aptos" w:cs="Aptos"/>
+          <w:i w:val="1"/>
+          <w:iCs w:val="1"/>
+          <w:noProof w:val="0"/>
+          <w:sz w:val="22"/>
+          <w:szCs w:val="22"/>
+          <w:lang w:val="de-DE"/>
+        </w:rPr>
+        <w:t>FRAUD</w:t>
+      </w:r>
+      <w:r>
+        <w:rPr>
+          <w:rFonts w:ascii="Aptos" w:hAnsi="Aptos" w:eastAsia="Aptos" w:cs="Aptos"/>
+          <w:noProof w:val="0"/>
+          <w:sz w:val="22"/>
+          <w:szCs w:val="22"/>
+          <w:lang w:val="de-DE"/>
+        </w:rPr>
+        <w:t xml:space="preserve">-Fälle hat, zeigt sich über den Tagesverlauf hinweg ein deutliches Muster: Die Anzahl der </w:t>
+      </w:r>
+      <w:r>
+        <w:rPr>
+          <w:rFonts w:ascii="Aptos" w:hAnsi="Aptos" w:eastAsia="Aptos" w:cs="Aptos"/>
+          <w:i w:val="1"/>
+          <w:iCs w:val="1"/>
+          <w:noProof w:val="0"/>
+          <w:sz w:val="22"/>
+          <w:szCs w:val="22"/>
+          <w:lang w:val="de-DE"/>
+        </w:rPr>
+        <w:t>FRAUD</w:t>
+      </w:r>
+      <w:r>
+        <w:rPr>
+          <w:rFonts w:ascii="Aptos" w:hAnsi="Aptos" w:eastAsia="Aptos" w:cs="Aptos"/>
+          <w:noProof w:val="0"/>
+          <w:sz w:val="22"/>
+          <w:szCs w:val="22"/>
+          <w:lang w:val="de-DE"/>
+        </w:rPr>
+        <w:t>-Fälle steigt kontinuierlich bis etwa 18 Uhr an und verbleibt anschließend auf einem erhöhten Niveau.</w:t>
       </w:r>
     </w:p>
     <w:p>
@@ -4408,29 +3948,26 @@
         <w:jc w:val="center"/>
       </w:pPr>
       <w:r>
-        <w:rPr>
-          <w:noProof/>
-        </w:rPr>
         <w:drawing>
-          <wp:inline distT="0" distB="0" distL="0" distR="0" wp14:anchorId="1F29F22A" wp14:editId="1FB0E983">
-            <wp:extent cx="4366260" cy="2183130"/>
-            <wp:effectExtent l="0" t="0" r="0" b="7620"/>
-            <wp:docPr id="112982721" name="Grafik 13"/>
+          <wp:inline wp14:editId="3EFDD244" wp14:anchorId="53EAF513">
+            <wp:extent cx="4323114" cy="2157984"/>
+            <wp:effectExtent l="0" t="0" r="0" b="0"/>
+            <wp:docPr id="1067984980" name="" title=""/>
             <wp:cNvGraphicFramePr>
-              <a:graphicFrameLocks xmlns:a="http://schemas.openxmlformats.org/drawingml/2006/main" noChangeAspect="1"/>
+              <a:graphicFrameLocks noChangeAspect="1"/>
             </wp:cNvGraphicFramePr>
-            <a:graphic xmlns:a="http://schemas.openxmlformats.org/drawingml/2006/main">
+            <a:graphic>
               <a:graphicData uri="http://schemas.openxmlformats.org/drawingml/2006/picture">
-                <pic:pic xmlns:pic="http://schemas.openxmlformats.org/drawingml/2006/picture">
+                <pic:pic>
                   <pic:nvPicPr>
-                    <pic:cNvPr id="112982721" name="Grafik 112982721"/>
+                    <pic:cNvPr id="0" name=""/>
                     <pic:cNvPicPr/>
                   </pic:nvPicPr>
                   <pic:blipFill>
-                    <a:blip r:embed="rId15">
+                    <a:blip r:embed="R31883e3931e74753">
                       <a:extLst>
-                        <a:ext uri="{28A0092B-C50C-407E-A947-70E740481C1C}">
-                          <a14:useLocalDpi xmlns:a14="http://schemas.microsoft.com/office/drawing/2010/main" val="0"/>
+                        <a:ext xmlns:a="http://schemas.openxmlformats.org/drawingml/2006/main" uri="{28A0092B-C50C-407E-A947-70E740481C1C}">
+                          <a14:useLocalDpi val="0"/>
                         </a:ext>
                       </a:extLst>
                     </a:blip>
@@ -4441,7 +3978,7 @@
                   <pic:spPr>
                     <a:xfrm>
                       <a:off x="0" y="0"/>
-                      <a:ext cx="4366260" cy="2183130"/>
+                      <a:ext cx="4323114" cy="2157984"/>
                     </a:xfrm>
                     <a:prstGeom prst="rect">
                       <a:avLst/>
@@ -4453,35 +3990,27 @@
           </wp:inline>
         </w:drawing>
       </w:r>
-    </w:p>
-    <w:p>
-      <w:pPr>
-        <w:jc w:val="center"/>
-      </w:pPr>
-      <w:r>
-        <w:rPr>
-          <w:noProof/>
-        </w:rPr>
+      <w:r>
         <w:drawing>
-          <wp:inline distT="0" distB="0" distL="0" distR="0" wp14:anchorId="1DB2CD93" wp14:editId="6CA53BE7">
-            <wp:extent cx="4320540" cy="2160270"/>
-            <wp:effectExtent l="0" t="0" r="3810" b="0"/>
-            <wp:docPr id="230645354" name="Grafik 12"/>
+          <wp:inline wp14:editId="46482FEF" wp14:anchorId="3ADFCE1C">
+            <wp:extent cx="4323114" cy="2157984"/>
+            <wp:effectExtent l="0" t="0" r="0" b="0"/>
+            <wp:docPr id="693339156" name="" title=""/>
             <wp:cNvGraphicFramePr>
-              <a:graphicFrameLocks xmlns:a="http://schemas.openxmlformats.org/drawingml/2006/main" noChangeAspect="1"/>
+              <a:graphicFrameLocks noChangeAspect="1"/>
             </wp:cNvGraphicFramePr>
-            <a:graphic xmlns:a="http://schemas.openxmlformats.org/drawingml/2006/main">
+            <a:graphic>
               <a:graphicData uri="http://schemas.openxmlformats.org/drawingml/2006/picture">
-                <pic:pic xmlns:pic="http://schemas.openxmlformats.org/drawingml/2006/picture">
+                <pic:pic>
                   <pic:nvPicPr>
-                    <pic:cNvPr id="230645354" name="Grafik 230645354"/>
+                    <pic:cNvPr id="0" name=""/>
                     <pic:cNvPicPr/>
                   </pic:nvPicPr>
                   <pic:blipFill>
-                    <a:blip r:embed="rId16">
+                    <a:blip r:embed="R3459222729594a4b">
                       <a:extLst>
-                        <a:ext uri="{28A0092B-C50C-407E-A947-70E740481C1C}">
-                          <a14:useLocalDpi xmlns:a14="http://schemas.microsoft.com/office/drawing/2010/main" val="0"/>
+                        <a:ext xmlns:a="http://schemas.openxmlformats.org/drawingml/2006/main" uri="{28A0092B-C50C-407E-A947-70E740481C1C}">
+                          <a14:useLocalDpi val="0"/>
                         </a:ext>
                       </a:extLst>
                     </a:blip>
@@ -4492,7 +4021,7 @@
                   <pic:spPr>
                     <a:xfrm>
                       <a:off x="0" y="0"/>
-                      <a:ext cx="4320540" cy="2160270"/>
+                      <a:ext cx="4323114" cy="2157984"/>
                     </a:xfrm>
                     <a:prstGeom prst="rect">
                       <a:avLst/>
@@ -4506,56 +4035,72 @@
       </w:r>
     </w:p>
     <w:p>
-      <w:r>
-        <w:t>Der überwiegende Teil der Transaktionen enthält kein Feedback</w:t>
-      </w:r>
-      <w:r>
-        <w:t xml:space="preserve"> (Kundenbefragung zur Zufriedenheit)</w:t>
-      </w:r>
-      <w:r>
-        <w:t xml:space="preserve">. Innerhalb der Feedback-Kategorien dominiert </w:t>
-      </w:r>
-      <w:r>
-        <w:t xml:space="preserve">daher </w:t>
-      </w:r>
-      <w:r>
-        <w:t xml:space="preserve">die Klasse "MISSING", andere wie "LOW" und "MIDDLE" </w:t>
-      </w:r>
-      <w:r>
-        <w:t>kommen nahezu nie vor</w:t>
-      </w:r>
-      <w:r>
-        <w:t>.</w:t>
-      </w:r>
-    </w:p>
-    <w:p>
       <w:pPr>
         <w:jc w:val="center"/>
       </w:pPr>
-      <w:r>
-        <w:rPr>
-          <w:noProof/>
-        </w:rPr>
+    </w:p>
+    <w:p>
+      <w:pPr>
+        <w:spacing w:before="240" w:beforeAutospacing="off" w:after="240" w:afterAutospacing="off"/>
+      </w:pPr>
+      <w:r>
+        <w:rPr>
+          <w:rFonts w:ascii="Aptos" w:hAnsi="Aptos" w:eastAsia="Aptos" w:cs="Aptos"/>
+          <w:noProof w:val="0"/>
+          <w:sz w:val="22"/>
+          <w:szCs w:val="22"/>
+          <w:lang w:val="de-DE"/>
+        </w:rPr>
+        <w:t xml:space="preserve">Betrachtet man den Anteil der </w:t>
+      </w:r>
+      <w:r>
+        <w:rPr>
+          <w:rFonts w:ascii="Aptos" w:hAnsi="Aptos" w:eastAsia="Aptos" w:cs="Aptos"/>
+          <w:i w:val="1"/>
+          <w:iCs w:val="1"/>
+          <w:noProof w:val="0"/>
+          <w:sz w:val="22"/>
+          <w:szCs w:val="22"/>
+          <w:lang w:val="de-DE"/>
+        </w:rPr>
+        <w:t>FRAUD</w:t>
+      </w:r>
+      <w:r>
+        <w:rPr>
+          <w:rFonts w:ascii="Aptos" w:hAnsi="Aptos" w:eastAsia="Aptos" w:cs="Aptos"/>
+          <w:noProof w:val="0"/>
+          <w:sz w:val="22"/>
+          <w:szCs w:val="22"/>
+          <w:lang w:val="de-DE"/>
+        </w:rPr>
+        <w:t>-Fälle relativ zur Gesamtzahl der Transaktionen, so ist dieser insbesondere in den späten Abendstunden überproportional hoch.</w:t>
+      </w:r>
+    </w:p>
+    <w:p>
+      <w:pPr>
+        <w:jc w:val="center"/>
+      </w:pPr>
+      <w:r>
         <w:drawing>
-          <wp:inline distT="0" distB="0" distL="0" distR="0" wp14:anchorId="3F29C972" wp14:editId="0DEC921A">
-            <wp:extent cx="4556760" cy="2278380"/>
-            <wp:effectExtent l="0" t="0" r="0" b="7620"/>
-            <wp:docPr id="1242980622" name="Grafik 14"/>
+          <wp:inline wp14:editId="4A275FC1" wp14:anchorId="1C620584">
+            <wp:extent cx="4323114" cy="2157984"/>
+            <wp:effectExtent l="0" t="0" r="0" b="0"/>
+            <wp:docPr id="1046665835" name="" title=""/>
             <wp:cNvGraphicFramePr>
-              <a:graphicFrameLocks xmlns:a="http://schemas.openxmlformats.org/drawingml/2006/main" noChangeAspect="1"/>
+              <a:graphicFrameLocks noChangeAspect="1"/>
             </wp:cNvGraphicFramePr>
-            <a:graphic xmlns:a="http://schemas.openxmlformats.org/drawingml/2006/main">
+            <a:graphic>
               <a:graphicData uri="http://schemas.openxmlformats.org/drawingml/2006/picture">
-                <pic:pic xmlns:pic="http://schemas.openxmlformats.org/drawingml/2006/picture">
+                <pic:pic>
                   <pic:nvPicPr>
-                    <pic:cNvPr id="1242980622" name="Grafik 1242980622"/>
+                    <pic:cNvPr id="0" name=""/>
                     <pic:cNvPicPr/>
                   </pic:nvPicPr>
                   <pic:blipFill>
-                    <a:blip r:embed="rId17">
+                    <a:blip r:embed="Rafb310a88a7248ae">
                       <a:extLst>
-                        <a:ext uri="{28A0092B-C50C-407E-A947-70E740481C1C}">
-                          <a14:useLocalDpi xmlns:a14="http://schemas.microsoft.com/office/drawing/2010/main" val="0"/>
+                        <a:ext xmlns:a="http://schemas.openxmlformats.org/drawingml/2006/main" uri="{28A0092B-C50C-407E-A947-70E740481C1C}">
+                          <a14:useLocalDpi val="0"/>
                         </a:ext>
                       </a:extLst>
                     </a:blip>
@@ -4566,7 +4111,7 @@
                   <pic:spPr>
                     <a:xfrm>
                       <a:off x="0" y="0"/>
-                      <a:ext cx="4556760" cy="2278380"/>
+                      <a:ext cx="4323114" cy="2157984"/>
                     </a:xfrm>
                     <a:prstGeom prst="rect">
                       <a:avLst/>
@@ -4580,62 +4125,137 @@
       </w:r>
     </w:p>
     <w:p>
-      <w:r>
-        <w:t xml:space="preserve">Einige Produktkategorien wie </w:t>
-      </w:r>
-      <w:r>
+      <w:pPr>
+        <w:pStyle w:val="Normal"/>
+        <w:suppressLineNumbers w:val="0"/>
+        <w:bidi w:val="0"/>
+        <w:spacing w:before="0" w:beforeAutospacing="off" w:after="160" w:afterAutospacing="off" w:line="259" w:lineRule="auto"/>
+        <w:ind w:left="0" w:right="0"/>
+        <w:jc w:val="left"/>
+      </w:pPr>
+      <w:r>
+        <w:rPr/>
+        <w:t>Einige Produktkategorien wie</w:t>
+      </w:r>
+      <w:r>
+        <w:rPr/>
+        <w:t xml:space="preserve"> Früchte/Gemüse,</w:t>
+      </w:r>
+      <w:r>
+        <w:rPr/>
+        <w:t xml:space="preserve"> </w:t>
+      </w:r>
+      <w:r>
+        <w:rPr/>
         <w:t>Getränke</w:t>
       </w:r>
       <w:r>
+        <w:rPr/>
         <w:t xml:space="preserve"> oder </w:t>
       </w:r>
       <w:r>
+        <w:rPr/>
         <w:t>Tiefkühlwaren</w:t>
       </w:r>
       <w:r>
+        <w:rPr/>
         <w:t xml:space="preserve"> sind stark vertreten. Andere wie </w:t>
       </w:r>
       <w:r>
+        <w:rPr/>
         <w:t>Backwaren, Tabak oder</w:t>
       </w:r>
       <w:r>
+        <w:rPr/>
         <w:t xml:space="preserve"> </w:t>
       </w:r>
       <w:r>
+        <w:rPr/>
         <w:t>Snacks</w:t>
       </w:r>
       <w:r>
+        <w:rPr/>
         <w:t xml:space="preserve"> kommen sehr selten vor.</w:t>
       </w:r>
-    </w:p>
-    <w:p>
-      <w:pPr>
-        <w:jc w:val="center"/>
-      </w:pPr>
-      <w:r>
-        <w:rPr>
-          <w:noProof/>
-        </w:rPr>
+      <w:r>
+        <w:rPr/>
+        <w:t xml:space="preserve"> </w:t>
+      </w:r>
+      <w:r>
+        <w:rPr>
+          <w:rFonts w:ascii="Aptos" w:hAnsi="Aptos" w:eastAsia="Aptos" w:cs="Aptos"/>
+          <w:noProof w:val="0"/>
+          <w:sz w:val="22"/>
+          <w:szCs w:val="22"/>
+          <w:lang w:val="de-DE"/>
+        </w:rPr>
+        <w:t xml:space="preserve">Generell lässt sich feststellen: Produktkategorien, die in vielen Transaktionen vertreten sind, treten auch häufiger in als </w:t>
+      </w:r>
+      <w:r>
+        <w:rPr>
+          <w:rFonts w:ascii="Aptos" w:hAnsi="Aptos" w:eastAsia="Aptos" w:cs="Aptos"/>
+          <w:i w:val="1"/>
+          <w:iCs w:val="1"/>
+          <w:noProof w:val="0"/>
+          <w:sz w:val="22"/>
+          <w:szCs w:val="22"/>
+          <w:lang w:val="de-DE"/>
+        </w:rPr>
+        <w:t>FRAUD</w:t>
+      </w:r>
+      <w:r>
+        <w:rPr>
+          <w:rFonts w:ascii="Aptos" w:hAnsi="Aptos" w:eastAsia="Aptos" w:cs="Aptos"/>
+          <w:noProof w:val="0"/>
+          <w:sz w:val="22"/>
+          <w:szCs w:val="22"/>
+          <w:lang w:val="de-DE"/>
+        </w:rPr>
+        <w:t xml:space="preserve"> gelabelten Transaktionen auf – und umgekehrt</w:t>
+      </w:r>
+      <w:r>
+        <w:rPr>
+          <w:rFonts w:ascii="Aptos" w:hAnsi="Aptos" w:eastAsia="Aptos" w:cs="Aptos"/>
+          <w:noProof w:val="0"/>
+          <w:sz w:val="22"/>
+          <w:szCs w:val="22"/>
+          <w:lang w:val="de-DE"/>
+        </w:rPr>
+        <w:t>.</w:t>
+      </w:r>
+    </w:p>
+    <w:p>
+      <w:pPr>
+        <w:spacing w:before="0" w:beforeAutospacing="off" w:after="240" w:afterAutospacing="off"/>
+        <w:rPr>
+          <w:rFonts w:ascii="Aptos" w:hAnsi="Aptos" w:eastAsia="Aptos" w:cs="Aptos"/>
+          <w:noProof w:val="0"/>
+          <w:sz w:val="22"/>
+          <w:szCs w:val="22"/>
+          <w:lang w:val="de-DE"/>
+        </w:rPr>
+      </w:pPr>
+      <w:r>
         <w:drawing>
-          <wp:inline distT="0" distB="0" distL="0" distR="0" wp14:anchorId="1E91EA3B" wp14:editId="0D78AB91">
-            <wp:extent cx="3939540" cy="1969770"/>
-            <wp:effectExtent l="0" t="0" r="3810" b="0"/>
-            <wp:docPr id="1050089350" name="Grafik 15" descr="Ein Bild, das Text, Screenshot, Diagramm, Rechteck enthält.&#10;&#10;KI-generierte Inhalte können fehlerhaft sein."/>
+          <wp:inline wp14:editId="0F899C0F" wp14:anchorId="6A32D1DD">
+            <wp:extent cx="5762626" cy="3838575"/>
+            <wp:effectExtent l="0" t="0" r="0" b="0"/>
+            <wp:docPr id="931245196" name="" title=""/>
             <wp:cNvGraphicFramePr>
-              <a:graphicFrameLocks xmlns:a="http://schemas.openxmlformats.org/drawingml/2006/main" noChangeAspect="1"/>
+              <a:graphicFrameLocks noChangeAspect="1"/>
             </wp:cNvGraphicFramePr>
-            <a:graphic xmlns:a="http://schemas.openxmlformats.org/drawingml/2006/main">
+            <a:graphic>
               <a:graphicData uri="http://schemas.openxmlformats.org/drawingml/2006/picture">
-                <pic:pic xmlns:pic="http://schemas.openxmlformats.org/drawingml/2006/picture">
+                <pic:pic>
                   <pic:nvPicPr>
-                    <pic:cNvPr id="1050089350" name="Grafik 15" descr="Ein Bild, das Text, Screenshot, Diagramm, Rechteck enthält.&#10;&#10;KI-generierte Inhalte können fehlerhaft sein."/>
+                    <pic:cNvPr id="0" name=""/>
                     <pic:cNvPicPr/>
                   </pic:nvPicPr>
                   <pic:blipFill>
-                    <a:blip r:embed="rId18">
+                    <a:blip r:embed="R1e7fb48ee4ab471c">
                       <a:extLst>
-                        <a:ext uri="{28A0092B-C50C-407E-A947-70E740481C1C}">
-                          <a14:useLocalDpi xmlns:a14="http://schemas.microsoft.com/office/drawing/2010/main" val="0"/>
+                        <a:ext xmlns:a="http://schemas.openxmlformats.org/drawingml/2006/main" uri="{28A0092B-C50C-407E-A947-70E740481C1C}">
+                          <a14:useLocalDpi val="0"/>
                         </a:ext>
                       </a:extLst>
                     </a:blip>
@@ -4646,7 +4266,7 @@
                   <pic:spPr>
                     <a:xfrm>
                       <a:off x="0" y="0"/>
-                      <a:ext cx="3939540" cy="1969770"/>
+                      <a:ext cx="5762626" cy="3838575"/>
                     </a:xfrm>
                     <a:prstGeom prst="rect">
                       <a:avLst/>
@@ -4660,28 +4280,307 @@
       </w:r>
       <w:r>
         <w:rPr>
-          <w:noProof/>
-        </w:rPr>
+          <w:rFonts w:ascii="Aptos" w:hAnsi="Aptos" w:eastAsia="Aptos" w:cs="Aptos"/>
+          <w:noProof w:val="0"/>
+          <w:sz w:val="22"/>
+          <w:szCs w:val="22"/>
+          <w:lang w:val="de-DE"/>
+        </w:rPr>
+        <w:t xml:space="preserve">Wie die folgende Grafik zeigt, gibt es jedoch Ausnahmen von dem generellen Muster. So sind Transaktionen, die </w:t>
+      </w:r>
+      <w:r>
+        <w:rPr>
+          <w:rFonts w:ascii="Aptos" w:hAnsi="Aptos" w:eastAsia="Aptos" w:cs="Aptos"/>
+          <w:i w:val="1"/>
+          <w:iCs w:val="1"/>
+          <w:noProof w:val="0"/>
+          <w:sz w:val="22"/>
+          <w:szCs w:val="22"/>
+          <w:lang w:val="de-DE"/>
+        </w:rPr>
+        <w:t>Snacks</w:t>
+      </w:r>
+      <w:r>
+        <w:rPr>
+          <w:rFonts w:ascii="Aptos" w:hAnsi="Aptos" w:eastAsia="Aptos" w:cs="Aptos"/>
+          <w:noProof w:val="0"/>
+          <w:sz w:val="22"/>
+          <w:szCs w:val="22"/>
+          <w:lang w:val="de-DE"/>
+        </w:rPr>
+        <w:t xml:space="preserve"> enthalten, unter den </w:t>
+      </w:r>
+      <w:r>
+        <w:rPr>
+          <w:rFonts w:ascii="Aptos" w:hAnsi="Aptos" w:eastAsia="Aptos" w:cs="Aptos"/>
+          <w:i w:val="1"/>
+          <w:iCs w:val="1"/>
+          <w:noProof w:val="0"/>
+          <w:sz w:val="22"/>
+          <w:szCs w:val="22"/>
+          <w:lang w:val="de-DE"/>
+        </w:rPr>
+        <w:t>FRAUD</w:t>
+      </w:r>
+      <w:r>
+        <w:rPr>
+          <w:rFonts w:ascii="Aptos" w:hAnsi="Aptos" w:eastAsia="Aptos" w:cs="Aptos"/>
+          <w:noProof w:val="0"/>
+          <w:sz w:val="22"/>
+          <w:szCs w:val="22"/>
+          <w:lang w:val="de-DE"/>
+        </w:rPr>
+        <w:t xml:space="preserve">-Fällen deutlich überrepräsentiert. Auch </w:t>
+      </w:r>
+      <w:r>
+        <w:rPr>
+          <w:rFonts w:ascii="Aptos" w:hAnsi="Aptos" w:eastAsia="Aptos" w:cs="Aptos"/>
+          <w:i w:val="1"/>
+          <w:iCs w:val="1"/>
+          <w:noProof w:val="0"/>
+          <w:sz w:val="22"/>
+          <w:szCs w:val="22"/>
+          <w:lang w:val="de-DE"/>
+        </w:rPr>
+        <w:t>Früchte und Gemüse</w:t>
+      </w:r>
+      <w:r>
+        <w:rPr>
+          <w:rFonts w:ascii="Aptos" w:hAnsi="Aptos" w:eastAsia="Aptos" w:cs="Aptos"/>
+          <w:noProof w:val="0"/>
+          <w:sz w:val="22"/>
+          <w:szCs w:val="22"/>
+          <w:lang w:val="de-DE"/>
+        </w:rPr>
+        <w:t xml:space="preserve"> (nach Gewicht verkauft) sowie </w:t>
+      </w:r>
+      <w:r>
+        <w:rPr>
+          <w:rFonts w:ascii="Aptos" w:hAnsi="Aptos" w:eastAsia="Aptos" w:cs="Aptos"/>
+          <w:i w:val="1"/>
+          <w:iCs w:val="1"/>
+          <w:noProof w:val="0"/>
+          <w:sz w:val="22"/>
+          <w:szCs w:val="22"/>
+          <w:lang w:val="de-DE"/>
+        </w:rPr>
+        <w:t>Fertiggerichte</w:t>
+      </w:r>
+      <w:r>
+        <w:rPr>
+          <w:rFonts w:ascii="Aptos" w:hAnsi="Aptos" w:eastAsia="Aptos" w:cs="Aptos"/>
+          <w:noProof w:val="0"/>
+          <w:sz w:val="22"/>
+          <w:szCs w:val="22"/>
+          <w:lang w:val="de-DE"/>
+        </w:rPr>
+        <w:t xml:space="preserve"> treten in </w:t>
+      </w:r>
+      <w:r>
+        <w:rPr>
+          <w:rFonts w:ascii="Aptos" w:hAnsi="Aptos" w:eastAsia="Aptos" w:cs="Aptos"/>
+          <w:i w:val="1"/>
+          <w:iCs w:val="1"/>
+          <w:noProof w:val="0"/>
+          <w:sz w:val="22"/>
+          <w:szCs w:val="22"/>
+          <w:lang w:val="de-DE"/>
+        </w:rPr>
+        <w:t>FRAUD</w:t>
+      </w:r>
+      <w:r>
+        <w:rPr>
+          <w:rFonts w:ascii="Aptos" w:hAnsi="Aptos" w:eastAsia="Aptos" w:cs="Aptos"/>
+          <w:noProof w:val="0"/>
+          <w:sz w:val="22"/>
+          <w:szCs w:val="22"/>
+          <w:lang w:val="de-DE"/>
+        </w:rPr>
+        <w:t>-Transaktionen etwas häufiger auf als im Gesamtdatensatz.</w:t>
+      </w:r>
+    </w:p>
+    <w:p>
+      <w:pPr>
+        <w:spacing w:before="240" w:beforeAutospacing="off" w:after="240" w:afterAutospacing="off"/>
+      </w:pPr>
+      <w:r>
+        <w:rPr>
+          <w:rFonts w:ascii="Aptos" w:hAnsi="Aptos" w:eastAsia="Aptos" w:cs="Aptos"/>
+          <w:noProof w:val="0"/>
+          <w:sz w:val="22"/>
+          <w:szCs w:val="22"/>
+          <w:lang w:val="de-DE"/>
+        </w:rPr>
+        <w:t xml:space="preserve">Auf der anderen Seite sind insbesondere </w:t>
+      </w:r>
+      <w:r>
+        <w:rPr>
+          <w:rFonts w:ascii="Aptos" w:hAnsi="Aptos" w:eastAsia="Aptos" w:cs="Aptos"/>
+          <w:i w:val="1"/>
+          <w:iCs w:val="1"/>
+          <w:noProof w:val="0"/>
+          <w:sz w:val="22"/>
+          <w:szCs w:val="22"/>
+          <w:lang w:val="de-DE"/>
+        </w:rPr>
+        <w:t>alkoholische Getränke</w:t>
+      </w:r>
+      <w:r>
+        <w:rPr>
+          <w:rFonts w:ascii="Aptos" w:hAnsi="Aptos" w:eastAsia="Aptos" w:cs="Aptos"/>
+          <w:noProof w:val="0"/>
+          <w:sz w:val="22"/>
+          <w:szCs w:val="22"/>
+          <w:lang w:val="de-DE"/>
+        </w:rPr>
+        <w:t xml:space="preserve">, aber auch </w:t>
+      </w:r>
+      <w:r>
+        <w:rPr>
+          <w:rFonts w:ascii="Aptos" w:hAnsi="Aptos" w:eastAsia="Aptos" w:cs="Aptos"/>
+          <w:i w:val="1"/>
+          <w:iCs w:val="1"/>
+          <w:noProof w:val="0"/>
+          <w:sz w:val="22"/>
+          <w:szCs w:val="22"/>
+          <w:lang w:val="de-DE"/>
+        </w:rPr>
+        <w:t>Tabakwaren</w:t>
+      </w:r>
+      <w:r>
+        <w:rPr>
+          <w:rFonts w:ascii="Aptos" w:hAnsi="Aptos" w:eastAsia="Aptos" w:cs="Aptos"/>
+          <w:noProof w:val="0"/>
+          <w:sz w:val="22"/>
+          <w:szCs w:val="22"/>
+          <w:lang w:val="de-DE"/>
+        </w:rPr>
+        <w:t xml:space="preserve"> und </w:t>
+      </w:r>
+      <w:r>
+        <w:rPr>
+          <w:rFonts w:ascii="Aptos" w:hAnsi="Aptos" w:eastAsia="Aptos" w:cs="Aptos"/>
+          <w:i w:val="1"/>
+          <w:iCs w:val="1"/>
+          <w:noProof w:val="0"/>
+          <w:sz w:val="22"/>
+          <w:szCs w:val="22"/>
+          <w:lang w:val="de-DE"/>
+        </w:rPr>
+        <w:t>haltbare Produkte</w:t>
+      </w:r>
+      <w:r>
+        <w:rPr>
+          <w:rFonts w:ascii="Aptos" w:hAnsi="Aptos" w:eastAsia="Aptos" w:cs="Aptos"/>
+          <w:noProof w:val="0"/>
+          <w:sz w:val="22"/>
+          <w:szCs w:val="22"/>
+          <w:lang w:val="de-DE"/>
+        </w:rPr>
+        <w:t xml:space="preserve"> in </w:t>
+      </w:r>
+      <w:r>
+        <w:rPr>
+          <w:rFonts w:ascii="Aptos" w:hAnsi="Aptos" w:eastAsia="Aptos" w:cs="Aptos"/>
+          <w:i w:val="1"/>
+          <w:iCs w:val="1"/>
+          <w:noProof w:val="0"/>
+          <w:sz w:val="22"/>
+          <w:szCs w:val="22"/>
+          <w:lang w:val="de-DE"/>
+        </w:rPr>
+        <w:t>FRAUD</w:t>
+      </w:r>
+      <w:r>
+        <w:rPr>
+          <w:rFonts w:ascii="Aptos" w:hAnsi="Aptos" w:eastAsia="Aptos" w:cs="Aptos"/>
+          <w:noProof w:val="0"/>
+          <w:sz w:val="22"/>
+          <w:szCs w:val="22"/>
+          <w:lang w:val="de-DE"/>
+        </w:rPr>
+        <w:t xml:space="preserve">-Fällen unterdurchschnittlich vertreten. </w:t>
+      </w:r>
+      <w:r>
+        <w:rPr>
+          <w:rFonts w:ascii="Aptos" w:hAnsi="Aptos" w:eastAsia="Aptos" w:cs="Aptos"/>
+          <w:noProof w:val="0"/>
+          <w:sz w:val="22"/>
+          <w:szCs w:val="22"/>
+          <w:lang w:val="de-DE"/>
+        </w:rPr>
+        <w:t xml:space="preserve">Im Fall von </w:t>
+      </w:r>
+      <w:r>
+        <w:rPr>
+          <w:rFonts w:ascii="Aptos" w:hAnsi="Aptos" w:eastAsia="Aptos" w:cs="Aptos"/>
+          <w:i w:val="1"/>
+          <w:iCs w:val="1"/>
+          <w:noProof w:val="0"/>
+          <w:sz w:val="22"/>
+          <w:szCs w:val="22"/>
+          <w:lang w:val="de-DE"/>
+        </w:rPr>
+        <w:t>Alkohol</w:t>
+      </w:r>
+      <w:r>
+        <w:rPr>
+          <w:rFonts w:ascii="Aptos" w:hAnsi="Aptos" w:eastAsia="Aptos" w:cs="Aptos"/>
+          <w:noProof w:val="0"/>
+          <w:sz w:val="22"/>
+          <w:szCs w:val="22"/>
+          <w:lang w:val="de-DE"/>
+        </w:rPr>
+        <w:t xml:space="preserve"> und </w:t>
+      </w:r>
+      <w:r>
+        <w:rPr>
+          <w:rFonts w:ascii="Aptos" w:hAnsi="Aptos" w:eastAsia="Aptos" w:cs="Aptos"/>
+          <w:i w:val="1"/>
+          <w:iCs w:val="1"/>
+          <w:noProof w:val="0"/>
+          <w:sz w:val="22"/>
+          <w:szCs w:val="22"/>
+          <w:lang w:val="de-DE"/>
+        </w:rPr>
+        <w:t>Tabak</w:t>
+      </w:r>
+      <w:r>
+        <w:rPr>
+          <w:rFonts w:ascii="Aptos" w:hAnsi="Aptos" w:eastAsia="Aptos" w:cs="Aptos"/>
+          <w:noProof w:val="0"/>
+          <w:sz w:val="22"/>
+          <w:szCs w:val="22"/>
+          <w:lang w:val="de-DE"/>
+        </w:rPr>
+        <w:t xml:space="preserve"> könnten die verpflichtenden Alterskontrollen durch das Personal als abschreckender Faktor wirken und so das Risiko von FRAUD-Fällen reduzieren.</w:t>
+      </w:r>
+    </w:p>
+    <w:p>
+      <w:pPr>
+        <w:jc w:val="center"/>
+      </w:pPr>
+      <w:r>
         <w:drawing>
-          <wp:inline distT="0" distB="0" distL="0" distR="0" wp14:anchorId="7FD191D3" wp14:editId="0FE90BC3">
-            <wp:extent cx="3909060" cy="1954530"/>
-            <wp:effectExtent l="0" t="0" r="0" b="7620"/>
-            <wp:docPr id="566424613" name="Grafik 16" descr="Ein Bild, das Text, Screenshot, Diagramm, Rechteck enthält.&#10;&#10;KI-generierte Inhalte können fehlerhaft sein."/>
+          <wp:inline wp14:editId="53960E44" wp14:anchorId="680BFCBC">
+            <wp:extent cx="4321970" cy="3200400"/>
+            <wp:effectExtent l="0" t="0" r="0" b="0"/>
+            <wp:docPr id="293579698" name="" title=""/>
             <wp:cNvGraphicFramePr>
-              <a:graphicFrameLocks xmlns:a="http://schemas.openxmlformats.org/drawingml/2006/main" noChangeAspect="1"/>
+              <a:graphicFrameLocks noChangeAspect="1"/>
             </wp:cNvGraphicFramePr>
-            <a:graphic xmlns:a="http://schemas.openxmlformats.org/drawingml/2006/main">
+            <a:graphic>
               <a:graphicData uri="http://schemas.openxmlformats.org/drawingml/2006/picture">
-                <pic:pic xmlns:pic="http://schemas.openxmlformats.org/drawingml/2006/picture">
+                <pic:pic>
                   <pic:nvPicPr>
-                    <pic:cNvPr id="566424613" name="Grafik 16" descr="Ein Bild, das Text, Screenshot, Diagramm, Rechteck enthält.&#10;&#10;KI-generierte Inhalte können fehlerhaft sein."/>
+                    <pic:cNvPr id="0" name=""/>
                     <pic:cNvPicPr/>
                   </pic:nvPicPr>
                   <pic:blipFill>
-                    <a:blip r:embed="rId19">
+                    <a:blip r:embed="R2c195f2cdd8240b4">
                       <a:extLst>
-                        <a:ext uri="{28A0092B-C50C-407E-A947-70E740481C1C}">
-                          <a14:useLocalDpi xmlns:a14="http://schemas.microsoft.com/office/drawing/2010/main" val="0"/>
+                        <a:ext xmlns:a="http://schemas.openxmlformats.org/drawingml/2006/main" uri="{28A0092B-C50C-407E-A947-70E740481C1C}">
+                          <a14:useLocalDpi val="0"/>
                         </a:ext>
                       </a:extLst>
                     </a:blip>
@@ -4692,7 +4591,7 @@
                   <pic:spPr>
                     <a:xfrm>
                       <a:off x="0" y="0"/>
-                      <a:ext cx="3909060" cy="1954530"/>
+                      <a:ext cx="4321970" cy="3200400"/>
                     </a:xfrm>
                     <a:prstGeom prst="rect">
                       <a:avLst/>
@@ -4704,30 +4603,135 @@
           </wp:inline>
         </w:drawing>
       </w:r>
-      <w:r>
-        <w:rPr>
-          <w:noProof/>
-        </w:rPr>
+    </w:p>
+    <w:p>
+      <w:pPr>
+        <w:bidi w:val="0"/>
+        <w:spacing w:before="0" w:beforeAutospacing="off" w:after="240" w:afterAutospacing="off"/>
+        <w:jc w:val="left"/>
+      </w:pPr>
+      <w:r>
+        <w:rPr>
+          <w:rFonts w:ascii="Aptos" w:hAnsi="Aptos" w:eastAsia="Aptos" w:cs="Aptos"/>
+          <w:noProof w:val="0"/>
+          <w:sz w:val="22"/>
+          <w:szCs w:val="22"/>
+          <w:lang w:val="de-DE"/>
+        </w:rPr>
+        <w:t xml:space="preserve">Die auffälligste Differenz zwischen </w:t>
+      </w:r>
+      <w:r>
+        <w:rPr>
+          <w:rFonts w:ascii="Aptos" w:hAnsi="Aptos" w:eastAsia="Aptos" w:cs="Aptos"/>
+          <w:i w:val="1"/>
+          <w:iCs w:val="1"/>
+          <w:noProof w:val="0"/>
+          <w:sz w:val="22"/>
+          <w:szCs w:val="22"/>
+          <w:lang w:val="de-DE"/>
+        </w:rPr>
+        <w:t>FRAUD</w:t>
+      </w:r>
+      <w:r>
+        <w:rPr>
+          <w:rFonts w:ascii="Aptos" w:hAnsi="Aptos" w:eastAsia="Aptos" w:cs="Aptos"/>
+          <w:noProof w:val="0"/>
+          <w:sz w:val="22"/>
+          <w:szCs w:val="22"/>
+          <w:lang w:val="de-DE"/>
+        </w:rPr>
+        <w:t xml:space="preserve">- und </w:t>
+      </w:r>
+      <w:r>
+        <w:rPr>
+          <w:rFonts w:ascii="Aptos" w:hAnsi="Aptos" w:eastAsia="Aptos" w:cs="Aptos"/>
+          <w:i w:val="1"/>
+          <w:iCs w:val="1"/>
+          <w:noProof w:val="0"/>
+          <w:sz w:val="22"/>
+          <w:szCs w:val="22"/>
+          <w:lang w:val="de-DE"/>
+        </w:rPr>
+        <w:t>NORMAL</w:t>
+      </w:r>
+      <w:r>
+        <w:rPr>
+          <w:rFonts w:ascii="Aptos" w:hAnsi="Aptos" w:eastAsia="Aptos" w:cs="Aptos"/>
+          <w:noProof w:val="0"/>
+          <w:sz w:val="22"/>
+          <w:szCs w:val="22"/>
+          <w:lang w:val="de-DE"/>
+        </w:rPr>
+        <w:t xml:space="preserve">-Transaktionen besteht im gewählten Zahlungsmittel: Während im Gesamtdatensatz überwiegend mit Kreditkarte gezahlt wird und die Barzahlung eher selten ist, erfolgt die Bezahlung in </w:t>
+      </w:r>
+      <w:r>
+        <w:rPr>
+          <w:rFonts w:ascii="Aptos" w:hAnsi="Aptos" w:eastAsia="Aptos" w:cs="Aptos"/>
+          <w:i w:val="1"/>
+          <w:iCs w:val="1"/>
+          <w:noProof w:val="0"/>
+          <w:sz w:val="22"/>
+          <w:szCs w:val="22"/>
+          <w:lang w:val="de-DE"/>
+        </w:rPr>
+        <w:t>FRAUD</w:t>
+      </w:r>
+      <w:r>
+        <w:rPr>
+          <w:rFonts w:ascii="Aptos" w:hAnsi="Aptos" w:eastAsia="Aptos" w:cs="Aptos"/>
+          <w:noProof w:val="0"/>
+          <w:sz w:val="22"/>
+          <w:szCs w:val="22"/>
+          <w:lang w:val="de-DE"/>
+        </w:rPr>
+        <w:t xml:space="preserve">-Fällen fast doppelt so häufig in bar. </w:t>
+      </w:r>
+      <w:r>
+        <w:rPr>
+          <w:rFonts w:ascii="Aptos" w:hAnsi="Aptos" w:eastAsia="Aptos" w:cs="Aptos"/>
+          <w:noProof w:val="0"/>
+          <w:sz w:val="22"/>
+          <w:szCs w:val="22"/>
+          <w:lang w:val="de-DE"/>
+        </w:rPr>
+        <w:t>Es liegt nahe,</w:t>
+      </w:r>
+      <w:r>
+        <w:rPr>
+          <w:rFonts w:ascii="Aptos" w:hAnsi="Aptos" w:eastAsia="Aptos" w:cs="Aptos"/>
+          <w:noProof w:val="0"/>
+          <w:sz w:val="22"/>
+          <w:szCs w:val="22"/>
+          <w:lang w:val="de-DE"/>
+        </w:rPr>
+        <w:t xml:space="preserve"> dass Bargeld bevorzugt wird, um potenzielle Rückverfolgung zu vermeiden.</w:t>
+      </w:r>
+    </w:p>
+    <w:p>
+      <w:pPr>
+        <w:jc w:val="center"/>
+      </w:pPr>
+      <w:r>
         <w:drawing>
-          <wp:inline distT="0" distB="0" distL="0" distR="0" wp14:anchorId="602B7088" wp14:editId="1DC0CA42">
-            <wp:extent cx="3931920" cy="1965960"/>
+          <wp:inline wp14:editId="5F52F4F8" wp14:anchorId="3BE97DB8">
+            <wp:extent cx="4323114" cy="2157984"/>
             <wp:effectExtent l="0" t="0" r="0" b="0"/>
-            <wp:docPr id="969328683" name="Grafik 17" descr="Ein Bild, das Text, Screenshot, Diagramm, Rechteck enthält.&#10;&#10;KI-generierte Inhalte können fehlerhaft sein."/>
+            <wp:docPr id="1226456387" name="" title=""/>
             <wp:cNvGraphicFramePr>
-              <a:graphicFrameLocks xmlns:a="http://schemas.openxmlformats.org/drawingml/2006/main" noChangeAspect="1"/>
+              <a:graphicFrameLocks noChangeAspect="1"/>
             </wp:cNvGraphicFramePr>
-            <a:graphic xmlns:a="http://schemas.openxmlformats.org/drawingml/2006/main">
+            <a:graphic>
               <a:graphicData uri="http://schemas.openxmlformats.org/drawingml/2006/picture">
-                <pic:pic xmlns:pic="http://schemas.openxmlformats.org/drawingml/2006/picture">
+                <pic:pic>
                   <pic:nvPicPr>
-                    <pic:cNvPr id="969328683" name="Grafik 17" descr="Ein Bild, das Text, Screenshot, Diagramm, Rechteck enthält.&#10;&#10;KI-generierte Inhalte können fehlerhaft sein."/>
+                    <pic:cNvPr id="0" name=""/>
                     <pic:cNvPicPr/>
                   </pic:nvPicPr>
                   <pic:blipFill>
-                    <a:blip r:embed="rId20">
+                    <a:blip r:embed="R05f1e9c7a3c4469c">
                       <a:extLst>
-                        <a:ext uri="{28A0092B-C50C-407E-A947-70E740481C1C}">
-                          <a14:useLocalDpi xmlns:a14="http://schemas.microsoft.com/office/drawing/2010/main" val="0"/>
+                        <a:ext xmlns:a="http://schemas.openxmlformats.org/drawingml/2006/main" uri="{28A0092B-C50C-407E-A947-70E740481C1C}">
+                          <a14:useLocalDpi val="0"/>
                         </a:ext>
                       </a:extLst>
                     </a:blip>
@@ -4738,7 +4742,7 @@
                   <pic:spPr>
                     <a:xfrm>
                       <a:off x="0" y="0"/>
-                      <a:ext cx="3931920" cy="1965960"/>
+                      <a:ext cx="4323114" cy="2157984"/>
                     </a:xfrm>
                     <a:prstGeom prst="rect">
                       <a:avLst/>
@@ -4751,10 +4755,110 @@
         </w:drawing>
       </w:r>
     </w:p>
-    <w:p/>
-    <w:p>
-      <w:r>
-        <w:t>Der Großteil der Einkäufe erfolgt per Kreditkarte, Barzahlungen sind deutlich seltener.</w:t>
+    <w:p>
+      <w:pPr>
+        <w:jc w:val="left"/>
+        <w:rPr>
+          <w:rFonts w:ascii="Aptos" w:hAnsi="Aptos" w:eastAsia="Aptos" w:cs="Aptos"/>
+          <w:noProof w:val="0"/>
+          <w:sz w:val="22"/>
+          <w:szCs w:val="22"/>
+          <w:lang w:val="de-DE"/>
+        </w:rPr>
+      </w:pPr>
+      <w:r>
+        <w:rPr>
+          <w:rFonts w:ascii="Aptos" w:hAnsi="Aptos" w:eastAsia="Aptos" w:cs="Aptos"/>
+          <w:noProof w:val="0"/>
+          <w:sz w:val="22"/>
+          <w:szCs w:val="22"/>
+          <w:lang w:val="de-DE"/>
+        </w:rPr>
+        <w:t>Das Vorhandensein eines von der Kamera nicht als ähnlich erkannten Produkts innerhalb einer Transaktion (hier nur Fä</w:t>
+      </w:r>
+      <w:r>
+        <w:rPr>
+          <w:rFonts w:ascii="Aptos" w:hAnsi="Aptos" w:eastAsia="Aptos" w:cs="Aptos"/>
+          <w:noProof w:val="0"/>
+          <w:sz w:val="22"/>
+          <w:szCs w:val="22"/>
+          <w:lang w:val="de-DE"/>
+        </w:rPr>
+        <w:t xml:space="preserve">lle in denen </w:t>
+      </w:r>
+      <w:r>
+        <w:rPr>
+          <w:rFonts w:ascii="Aptos" w:hAnsi="Aptos" w:eastAsia="Aptos" w:cs="Aptos"/>
+          <w:i w:val="1"/>
+          <w:iCs w:val="1"/>
+          <w:noProof w:val="0"/>
+          <w:sz w:val="22"/>
+          <w:szCs w:val="22"/>
+          <w:lang w:val="de-DE"/>
+        </w:rPr>
+        <w:t>camera_certainty</w:t>
+      </w:r>
+      <w:r>
+        <w:rPr>
+          <w:rFonts w:ascii="Aptos" w:hAnsi="Aptos" w:eastAsia="Aptos" w:cs="Aptos"/>
+          <w:noProof w:val="0"/>
+          <w:sz w:val="22"/>
+          <w:szCs w:val="22"/>
+          <w:lang w:val="de-DE"/>
+        </w:rPr>
+        <w:t xml:space="preserve"> &gt; 0.8) stellt zwar keinen eindeutigen Hinweis auf einen </w:t>
+      </w:r>
+      <w:r>
+        <w:rPr>
+          <w:rFonts w:ascii="Aptos" w:hAnsi="Aptos" w:eastAsia="Aptos" w:cs="Aptos"/>
+          <w:i w:val="1"/>
+          <w:iCs w:val="1"/>
+          <w:noProof w:val="0"/>
+          <w:sz w:val="22"/>
+          <w:szCs w:val="22"/>
+          <w:lang w:val="de-DE"/>
+        </w:rPr>
+        <w:t>FRAUD</w:t>
+      </w:r>
+      <w:r>
+        <w:rPr>
+          <w:rFonts w:ascii="Aptos" w:hAnsi="Aptos" w:eastAsia="Aptos" w:cs="Aptos"/>
+          <w:noProof w:val="0"/>
+          <w:sz w:val="22"/>
+          <w:szCs w:val="22"/>
+          <w:lang w:val="de-DE"/>
+        </w:rPr>
+        <w:t xml:space="preserve">-Fall dar, tritt jedoch in solchen Fällen </w:t>
+      </w:r>
+      <w:r>
+        <w:rPr>
+          <w:rFonts w:ascii="Aptos" w:hAnsi="Aptos" w:eastAsia="Aptos" w:cs="Aptos"/>
+          <w:noProof w:val="0"/>
+          <w:sz w:val="22"/>
+          <w:szCs w:val="22"/>
+          <w:lang w:val="de-DE"/>
+        </w:rPr>
+        <w:t>erwartungsgemäß</w:t>
+      </w:r>
+      <w:r>
+        <w:rPr>
+          <w:rFonts w:ascii="Aptos" w:hAnsi="Aptos" w:eastAsia="Aptos" w:cs="Aptos"/>
+          <w:noProof w:val="0"/>
+          <w:sz w:val="22"/>
+          <w:szCs w:val="22"/>
+          <w:lang w:val="de-DE"/>
+        </w:rPr>
+        <w:t xml:space="preserve"> </w:t>
+      </w:r>
+      <w:r>
+        <w:rPr>
+          <w:rFonts w:ascii="Aptos" w:hAnsi="Aptos" w:eastAsia="Aptos" w:cs="Aptos"/>
+          <w:noProof w:val="0"/>
+          <w:sz w:val="22"/>
+          <w:szCs w:val="22"/>
+          <w:lang w:val="de-DE"/>
+        </w:rPr>
+        <w:t>signifikant häufiger auf als in regulären Transaktionen.</w:t>
       </w:r>
     </w:p>
     <w:p>
@@ -4762,29 +4866,26 @@
         <w:jc w:val="center"/>
       </w:pPr>
       <w:r>
-        <w:rPr>
-          <w:noProof/>
-        </w:rPr>
         <w:drawing>
-          <wp:inline distT="0" distB="0" distL="0" distR="0" wp14:anchorId="3550DB6F" wp14:editId="148F8762">
-            <wp:extent cx="3794760" cy="1897380"/>
-            <wp:effectExtent l="0" t="0" r="0" b="7620"/>
-            <wp:docPr id="2018839391" name="Grafik 18" descr="Ein Bild, das Text, Screenshot, Diagramm, Reihe enthält.&#10;&#10;KI-generierte Inhalte können fehlerhaft sein."/>
+          <wp:inline wp14:editId="378F3C89" wp14:anchorId="0F9AD0D2">
+            <wp:extent cx="4323114" cy="2157984"/>
+            <wp:effectExtent l="0" t="0" r="0" b="0"/>
+            <wp:docPr id="639572285" name="" title=""/>
             <wp:cNvGraphicFramePr>
-              <a:graphicFrameLocks xmlns:a="http://schemas.openxmlformats.org/drawingml/2006/main" noChangeAspect="1"/>
+              <a:graphicFrameLocks noChangeAspect="1"/>
             </wp:cNvGraphicFramePr>
-            <a:graphic xmlns:a="http://schemas.openxmlformats.org/drawingml/2006/main">
+            <a:graphic>
               <a:graphicData uri="http://schemas.openxmlformats.org/drawingml/2006/picture">
-                <pic:pic xmlns:pic="http://schemas.openxmlformats.org/drawingml/2006/picture">
+                <pic:pic>
                   <pic:nvPicPr>
-                    <pic:cNvPr id="2018839391" name="Grafik 18" descr="Ein Bild, das Text, Screenshot, Diagramm, Reihe enthält.&#10;&#10;KI-generierte Inhalte können fehlerhaft sein."/>
+                    <pic:cNvPr id="0" name=""/>
                     <pic:cNvPicPr/>
                   </pic:nvPicPr>
                   <pic:blipFill>
-                    <a:blip r:embed="rId21">
+                    <a:blip r:embed="Rb4b6f5cdb99e4c75">
                       <a:extLst>
-                        <a:ext uri="{28A0092B-C50C-407E-A947-70E740481C1C}">
-                          <a14:useLocalDpi xmlns:a14="http://schemas.microsoft.com/office/drawing/2010/main" val="0"/>
+                        <a:ext xmlns:a="http://schemas.openxmlformats.org/drawingml/2006/main" uri="{28A0092B-C50C-407E-A947-70E740481C1C}">
+                          <a14:useLocalDpi val="0"/>
                         </a:ext>
                       </a:extLst>
                     </a:blip>
@@ -4795,7 +4896,92 @@
                   <pic:spPr>
                     <a:xfrm>
                       <a:off x="0" y="0"/>
-                      <a:ext cx="3794760" cy="1897380"/>
+                      <a:ext cx="4323114" cy="2157984"/>
+                    </a:xfrm>
+                    <a:prstGeom prst="rect">
+                      <a:avLst/>
+                    </a:prstGeom>
+                  </pic:spPr>
+                </pic:pic>
+              </a:graphicData>
+            </a:graphic>
+          </wp:inline>
+        </w:drawing>
+      </w:r>
+    </w:p>
+    <w:p>
+      <w:pPr>
+        <w:jc w:val="left"/>
+      </w:pPr>
+      <w:r>
+        <w:rPr>
+          <w:rFonts w:ascii="Aptos" w:hAnsi="Aptos" w:eastAsia="Aptos" w:cs="Aptos"/>
+          <w:noProof w:val="0"/>
+          <w:sz w:val="22"/>
+          <w:szCs w:val="22"/>
+          <w:lang w:val="de-DE"/>
+        </w:rPr>
+        <w:t xml:space="preserve">Fälle, in denen der errechnete Nominalpreis nicht mit dem tatsächlich gezahlten Betrag übereinstimmt, machen über die Hälfte aller </w:t>
+      </w:r>
+      <w:r>
+        <w:rPr>
+          <w:rFonts w:ascii="Aptos" w:hAnsi="Aptos" w:eastAsia="Aptos" w:cs="Aptos"/>
+          <w:i w:val="1"/>
+          <w:iCs w:val="1"/>
+          <w:noProof w:val="0"/>
+          <w:sz w:val="22"/>
+          <w:szCs w:val="22"/>
+          <w:lang w:val="de-DE"/>
+        </w:rPr>
+        <w:t>FRAUD</w:t>
+      </w:r>
+      <w:r>
+        <w:rPr>
+          <w:rFonts w:ascii="Aptos" w:hAnsi="Aptos" w:eastAsia="Aptos" w:cs="Aptos"/>
+          <w:noProof w:val="0"/>
+          <w:sz w:val="22"/>
+          <w:szCs w:val="22"/>
+          <w:lang w:val="de-DE"/>
+        </w:rPr>
+        <w:t>-Fälle aus. Die unrechtmäßige Inanspruchnahme von Rabatten stellt somit vermutlich die häufigste Betrugsmasche dar.</w:t>
+      </w:r>
+    </w:p>
+    <w:p>
+      <w:pPr>
+        <w:jc w:val="center"/>
+      </w:pPr>
+      <w:r>
+        <w:drawing>
+          <wp:inline wp14:editId="60F93D06" wp14:anchorId="2F331E45">
+            <wp:extent cx="4323114" cy="2157984"/>
+            <wp:effectExtent l="0" t="0" r="0" b="0"/>
+            <wp:docPr id="1865281392" name="" title=""/>
+            <wp:cNvGraphicFramePr>
+              <a:graphicFrameLocks noChangeAspect="1"/>
+            </wp:cNvGraphicFramePr>
+            <a:graphic>
+              <a:graphicData uri="http://schemas.openxmlformats.org/drawingml/2006/picture">
+                <pic:pic>
+                  <pic:nvPicPr>
+                    <pic:cNvPr id="0" name=""/>
+                    <pic:cNvPicPr/>
+                  </pic:nvPicPr>
+                  <pic:blipFill>
+                    <a:blip r:embed="R4a120f55dd93462e">
+                      <a:extLst>
+                        <a:ext xmlns:a="http://schemas.openxmlformats.org/drawingml/2006/main" uri="{28A0092B-C50C-407E-A947-70E740481C1C}">
+                          <a14:useLocalDpi val="0"/>
+                        </a:ext>
+                      </a:extLst>
+                    </a:blip>
+                    <a:stretch>
+                      <a:fillRect/>
+                    </a:stretch>
+                  </pic:blipFill>
+                  <pic:spPr>
+                    <a:xfrm>
+                      <a:off x="0" y="0"/>
+                      <a:ext cx="4323114" cy="2157984"/>
                     </a:xfrm>
                     <a:prstGeom prst="rect">
                       <a:avLst/>
@@ -4849,7 +5035,7 @@
                     <pic:cNvPicPr/>
                   </pic:nvPicPr>
                   <pic:blipFill>
-                    <a:blip r:embed="rId22"/>
+                    <a:blip r:embed="rId25"/>
                     <a:stretch>
                       <a:fillRect/>
                     </a:stretch>
@@ -4873,7 +5059,7 @@
     <w:p/>
     <w:p>
       <w:pPr>
-        <w:pStyle w:val="Listenabsatz"/>
+        <w:pStyle w:val="ListParagraph"/>
         <w:numPr>
           <w:ilvl w:val="0"/>
           <w:numId w:val="8"/>
@@ -4964,10 +5150,7 @@
         <w:t xml:space="preserve"> (Preisdifferenz zwischen der ausgewiesenen Gesamtsumme und der Summe der einzelnen Produkte im Warenkorb)</w:t>
       </w:r>
       <w:r>
-        <w:t xml:space="preserve">, bei dem im mittleren Wertebereich eine leichte Zunahme der Schadenhöhe sichtbar wird. Hier zeigt sich auch im Scatterplot eine höhere Streuung, was auf eine potenziell komplexere Beziehung </w:t>
-      </w:r>
-      <w:r>
-        <w:t>hinweist</w:t>
+        <w:t>, bei dem im mittleren Wertebereich eine leichte Zunahme der Schadenhöhe sichtbar wird. Hier zeigt sich auch im Scatterplot eine höhere Streuung, was auf eine potenziell komplexere Beziehung hinweist</w:t>
       </w:r>
       <w:r>
         <w:t>. Die Vermutung liegt nahe, dass ein Wert von diesem Attribut größer Null bereits sehr gut auf Schäden hindeutet, dass die Schadenhöhe allerdings nicht gut linear aus diesem Wert abgeleitet werden kann.</w:t>
@@ -4997,7 +5180,7 @@
                     <pic:cNvPicPr/>
                   </pic:nvPicPr>
                   <pic:blipFill>
-                    <a:blip r:embed="rId23">
+                    <a:blip r:embed="rId26">
                       <a:extLst>
                         <a:ext uri="{28A0092B-C50C-407E-A947-70E740481C1C}">
                           <a14:useLocalDpi xmlns:a14="http://schemas.microsoft.com/office/drawing/2010/main" val="0"/>
@@ -5065,7 +5248,7 @@
                     <pic:cNvPicPr/>
                   </pic:nvPicPr>
                   <pic:blipFill>
-                    <a:blip r:embed="rId24">
+                    <a:blip r:embed="rId27">
                       <a:extLst>
                         <a:ext uri="{28A0092B-C50C-407E-A947-70E740481C1C}">
                           <a14:useLocalDpi xmlns:a14="http://schemas.microsoft.com/office/drawing/2010/main" val="0"/>
@@ -5283,7 +5466,7 @@
     <w:p/>
     <w:p>
       <w:pPr>
-        <w:pStyle w:val="Listenabsatz"/>
+        <w:pStyle w:val="ListParagraph"/>
         <w:numPr>
           <w:ilvl w:val="0"/>
           <w:numId w:val="8"/>
@@ -5387,7 +5570,7 @@
                     <pic:cNvPicPr/>
                   </pic:nvPicPr>
                   <pic:blipFill>
-                    <a:blip r:embed="rId25"/>
+                    <a:blip r:embed="rId28"/>
                     <a:stretch>
                       <a:fillRect/>
                     </a:stretch>
@@ -5437,7 +5620,7 @@
                     <pic:cNvPicPr/>
                   </pic:nvPicPr>
                   <pic:blipFill>
-                    <a:blip r:embed="rId26"/>
+                    <a:blip r:embed="rId29"/>
                     <a:stretch>
                       <a:fillRect/>
                     </a:stretch>
@@ -5535,7 +5718,7 @@
                     <pic:cNvPicPr/>
                   </pic:nvPicPr>
                   <pic:blipFill>
-                    <a:blip r:embed="rId27"/>
+                    <a:blip r:embed="rId30"/>
                     <a:stretch>
                       <a:fillRect/>
                     </a:stretch>
@@ -5589,7 +5772,7 @@
                     <pic:cNvPicPr/>
                   </pic:nvPicPr>
                   <pic:blipFill>
-                    <a:blip r:embed="rId28"/>
+                    <a:blip r:embed="rId31"/>
                     <a:stretch>
                       <a:fillRect/>
                     </a:stretch>
@@ -5699,7 +5882,7 @@
                     <pic:cNvPicPr/>
                   </pic:nvPicPr>
                   <pic:blipFill>
-                    <a:blip r:embed="rId29"/>
+                    <a:blip r:embed="rId32"/>
                     <a:stretch>
                       <a:fillRect/>
                     </a:stretch>
@@ -5896,7 +6079,7 @@
               </wp:anchor>
             </w:drawing>
           </mc:Choice>
-          <mc:Fallback>
+          <mc:Fallback xmlns:a14="http://schemas.microsoft.com/office/drawing/2010/main" xmlns:pic="http://schemas.openxmlformats.org/drawingml/2006/picture" xmlns:a="http://schemas.openxmlformats.org/drawingml/2006/main">
             <w:pict w14:anchorId="3C96DE15">
               <v:roundrect id="Rechteck: abgerundete Ecken 20" style="position:absolute;margin-left:147.55pt;margin-top:6.6pt;width:123.6pt;height:87.6pt;z-index:251659264;visibility:visible;mso-wrap-style:square;mso-width-percent:0;mso-height-percent:0;mso-wrap-distance-left:9pt;mso-wrap-distance-top:0;mso-wrap-distance-right:9pt;mso-wrap-distance-bottom:0;mso-position-horizontal:absolute;mso-position-horizontal-relative:text;mso-position-vertical:absolute;mso-position-vertical-relative:text;mso-width-percent:0;mso-height-percent:0;mso-width-relative:margin;mso-height-relative:margin;v-text-anchor:middle" o:spid="_x0000_s1026" fillcolor="#156082 [3204]" strokecolor="#030e13 [484]" strokeweight="1pt" arcsize="10923f" w14:anchorId="083DA17B" o:gfxdata="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">
                 <v:stroke joinstyle="miter"/>
@@ -5991,7 +6174,7 @@
               </wp:anchor>
             </w:drawing>
           </mc:Choice>
-          <mc:Fallback xmlns:a14="http://schemas.microsoft.com/office/drawing/2010/main" xmlns:pic="http://schemas.openxmlformats.org/drawingml/2006/picture" xmlns:a="http://schemas.openxmlformats.org/drawingml/2006/main">
+          <mc:Fallback xmlns:a="http://schemas.openxmlformats.org/drawingml/2006/main" xmlns:pic="http://schemas.openxmlformats.org/drawingml/2006/picture" xmlns:a14="http://schemas.microsoft.com/office/drawing/2010/main">
             <w:pict w14:anchorId="14B9FCDC">
               <v:shapetype id="_x0000_t13" coordsize="21600,21600" o:spt="13" adj="16200,5400" path="m@0,l@0@1,0@1,0@2@0@2@0,21600,21600,10800xe" w14:anchorId="5B10A923">
                 <v:stroke joinstyle="miter"/>
@@ -6096,7 +6279,7 @@
               </wp:anchor>
             </w:drawing>
           </mc:Choice>
-          <mc:Fallback>
+          <mc:Fallback xmlns:a14="http://schemas.microsoft.com/office/drawing/2010/main" xmlns:pic="http://schemas.openxmlformats.org/drawingml/2006/picture" xmlns:a="http://schemas.openxmlformats.org/drawingml/2006/main">
             <w:pict w14:anchorId="4033252F">
               <v:roundrect id="_x0000_s1027" style="position:absolute;margin-left:147.75pt;margin-top:12.9pt;width:123.6pt;height:78.6pt;z-index:251661312;visibility:visible;mso-wrap-style:square;mso-width-percent:0;mso-height-percent:0;mso-wrap-distance-left:9pt;mso-wrap-distance-top:0;mso-wrap-distance-right:9pt;mso-wrap-distance-bottom:0;mso-position-horizontal:absolute;mso-position-horizontal-relative:margin;mso-position-vertical:absolute;mso-position-vertical-relative:text;mso-width-percent:0;mso-height-percent:0;mso-width-relative:margin;mso-height-relative:margin;v-text-anchor:middle" fillcolor="#156082 [3204]" strokecolor="#030e13 [484]" strokeweight="1pt" arcsize="10923f" w14:anchorId="0C3D6A55" o:gfxdata="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">
                 <v:stroke joinstyle="miter"/>
@@ -6185,7 +6368,7 @@
               </wp:anchor>
             </w:drawing>
           </mc:Choice>
-          <mc:Fallback xmlns:a14="http://schemas.microsoft.com/office/drawing/2010/main" xmlns:pic="http://schemas.openxmlformats.org/drawingml/2006/picture" xmlns:a="http://schemas.openxmlformats.org/drawingml/2006/main">
+          <mc:Fallback xmlns:a="http://schemas.openxmlformats.org/drawingml/2006/main" xmlns:pic="http://schemas.openxmlformats.org/drawingml/2006/picture" xmlns:a14="http://schemas.microsoft.com/office/drawing/2010/main">
             <w:pict w14:anchorId="05105563">
               <v:shape id="Pfeil: nach rechts 22" style="position:absolute;margin-left:185.8pt;margin-top:83pt;width:43.5pt;height:41.4pt;rotation:90;z-index:251669504;visibility:visible;mso-wrap-style:square;mso-width-percent:0;mso-wrap-distance-left:9pt;mso-wrap-distance-top:0;mso-wrap-distance-right:9pt;mso-wrap-distance-bottom:0;mso-position-horizontal:absolute;mso-position-horizontal-relative:text;mso-position-vertical:absolute;mso-position-vertical-relative:text;mso-width-percent:0;mso-width-relative:margin;v-text-anchor:middle" o:spid="_x0000_s1026" fillcolor="#e97132 [3205]" strokecolor="#030e13 [484]" strokeweight="1pt" type="#_x0000_t13" adj="11321" o:gfxdata="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" w14:anchorId="09B2EF91"/>
             </w:pict>
@@ -6260,7 +6443,7 @@
               </wp:anchor>
             </w:drawing>
           </mc:Choice>
-          <mc:Fallback>
+          <mc:Fallback xmlns:a14="http://schemas.microsoft.com/office/drawing/2010/main" xmlns:pic="http://schemas.openxmlformats.org/drawingml/2006/picture" xmlns:a="http://schemas.openxmlformats.org/drawingml/2006/main">
             <w:pict w14:anchorId="6D18B775">
               <v:shapetype id="_x0000_t202" coordsize="21600,21600" o:spt="202" path="m,l,21600r21600,l21600,xe" w14:anchorId="4A1AB5D9">
                 <v:stroke joinstyle="miter"/>
@@ -6355,7 +6538,7 @@
               </wp:anchor>
             </w:drawing>
           </mc:Choice>
-          <mc:Fallback>
+          <mc:Fallback xmlns:a14="http://schemas.microsoft.com/office/drawing/2010/main" xmlns:pic="http://schemas.openxmlformats.org/drawingml/2006/picture" xmlns:a="http://schemas.openxmlformats.org/drawingml/2006/main">
             <w:pict w14:anchorId="218B64D4">
               <v:shape id="_x0000_s1029" style="position:absolute;margin-left:-57.65pt;margin-top:240.35pt;width:88.8pt;height:66pt;z-index:251680768;visibility:visible;mso-wrap-style:square;mso-width-percent:0;mso-height-percent:0;mso-wrap-distance-left:9pt;mso-wrap-distance-top:0;mso-wrap-distance-right:9pt;mso-wrap-distance-bottom:0;mso-position-horizontal:absolute;mso-position-horizontal-relative:text;mso-position-vertical:absolute;mso-position-vertical-relative:text;mso-width-percent:0;mso-height-percent:0;mso-width-relative:margin;mso-height-relative:margin;v-text-anchor:top" fillcolor="white [3201]" strokecolor="#e97132 [3205]" strokeweight=".5pt" type="#_x0000_t202" o:gfxdata="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" w14:anchorId="4C02070A">
                 <v:textbox>
@@ -6443,7 +6626,7 @@
               </wp:anchor>
             </w:drawing>
           </mc:Choice>
-          <mc:Fallback>
+          <mc:Fallback xmlns:a14="http://schemas.microsoft.com/office/drawing/2010/main" xmlns:pic="http://schemas.openxmlformats.org/drawingml/2006/picture" xmlns:a="http://schemas.openxmlformats.org/drawingml/2006/main">
             <w:pict w14:anchorId="3AA0C822">
               <v:shape id="_x0000_s1030" style="position:absolute;margin-left:271.15pt;margin-top:177.95pt;width:41.4pt;height:19.2pt;z-index:251676672;visibility:visible;mso-wrap-style:square;mso-width-percent:0;mso-wrap-distance-left:9pt;mso-wrap-distance-top:0;mso-wrap-distance-right:9pt;mso-wrap-distance-bottom:0;mso-position-horizontal:absolute;mso-position-horizontal-relative:text;mso-position-vertical:absolute;mso-position-vertical-relative:text;mso-width-percent:0;mso-width-relative:margin;v-text-anchor:top" fillcolor="white [3201]" strokeweight=".5pt" type="#_x0000_t202" o:gfxdata="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" w14:anchorId="5DD7CF0D">
                 <v:textbox>
@@ -6522,7 +6705,7 @@
               </wp:anchor>
             </w:drawing>
           </mc:Choice>
-          <mc:Fallback>
+          <mc:Fallback xmlns:a14="http://schemas.microsoft.com/office/drawing/2010/main" xmlns:pic="http://schemas.openxmlformats.org/drawingml/2006/picture" xmlns:a="http://schemas.openxmlformats.org/drawingml/2006/main">
             <w:pict w14:anchorId="5584997E">
               <v:shape id="_x0000_s1031" style="position:absolute;margin-left:127.75pt;margin-top:178.55pt;width:25.2pt;height:19.2pt;z-index:251674624;visibility:visible;mso-wrap-style:square;mso-wrap-distance-left:9pt;mso-wrap-distance-top:0;mso-wrap-distance-right:9pt;mso-wrap-distance-bottom:0;mso-position-horizontal:absolute;mso-position-horizontal-relative:text;mso-position-vertical:absolute;mso-position-vertical-relative:text;v-text-anchor:top" fillcolor="white [3201]" strokeweight=".5pt" type="#_x0000_t202" o:gfxdata="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" w14:anchorId="16F4B947">
                 <v:textbox>
@@ -6624,7 +6807,7 @@
               </wp:anchor>
             </w:drawing>
           </mc:Choice>
-          <mc:Fallback>
+          <mc:Fallback xmlns:a14="http://schemas.microsoft.com/office/drawing/2010/main" xmlns:pic="http://schemas.openxmlformats.org/drawingml/2006/picture" xmlns:a="http://schemas.openxmlformats.org/drawingml/2006/main">
             <w:pict w14:anchorId="49709C82">
               <v:roundrect id="_x0000_s1032" style="position:absolute;margin-left:269.35pt;margin-top:233.15pt;width:123.6pt;height:78.6pt;z-index:251665408;visibility:visible;mso-wrap-style:square;mso-width-percent:0;mso-height-percent:0;mso-wrap-distance-left:9pt;mso-wrap-distance-top:0;mso-wrap-distance-right:9pt;mso-wrap-distance-bottom:0;mso-position-horizontal:absolute;mso-position-horizontal-relative:margin;mso-position-vertical:absolute;mso-position-vertical-relative:text;mso-width-percent:0;mso-height-percent:0;mso-width-relative:margin;mso-height-relative:margin;v-text-anchor:middle" fillcolor="#156082 [3204]" strokecolor="#030e13 [484]" strokeweight="1pt" arcsize="10923f" w14:anchorId="17E655C1" o:gfxdata="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">
                 <v:stroke joinstyle="miter"/>
@@ -6728,7 +6911,7 @@
               </wp:anchor>
             </w:drawing>
           </mc:Choice>
-          <mc:Fallback>
+          <mc:Fallback xmlns:a14="http://schemas.microsoft.com/office/drawing/2010/main" xmlns:pic="http://schemas.openxmlformats.org/drawingml/2006/picture" xmlns:a="http://schemas.openxmlformats.org/drawingml/2006/main">
             <w:pict w14:anchorId="74C634E5">
               <v:shapetype id="_x0000_t13" coordsize="21600,21600" o:spt="13" adj="16200,5400" path="m@0,l@0@1,0@1,0@2@0@2@0,21600,21600,10800xe" w14:anchorId="71122878">
                 <v:stroke joinstyle="miter"/>
@@ -6837,7 +7020,7 @@
               </wp:anchor>
             </w:drawing>
           </mc:Choice>
-          <mc:Fallback>
+          <mc:Fallback xmlns:a14="http://schemas.microsoft.com/office/drawing/2010/main" xmlns:pic="http://schemas.openxmlformats.org/drawingml/2006/picture" xmlns:a="http://schemas.openxmlformats.org/drawingml/2006/main">
             <w:pict w14:anchorId="1BB9F4E8">
               <v:shape id="_x0000_s1034" style="position:absolute;margin-left:124.7pt;margin-top:192.25pt;width:72.1pt;height:41.4pt;rotation:8706379fd;z-index:251671552;visibility:visible;mso-wrap-style:square;mso-width-percent:0;mso-wrap-distance-left:9pt;mso-wrap-distance-top:0;mso-wrap-distance-right:9pt;mso-wrap-distance-bottom:0;mso-position-horizontal:absolute;mso-position-horizontal-relative:text;mso-position-vertical:absolute;mso-position-vertical-relative:text;mso-width-percent:0;mso-width-relative:margin;v-text-anchor:middle" fillcolor="#e97132 [3205]" strokecolor="#030e13 [484]" strokeweight="1pt" type="#_x0000_t13" adj="15398" o:gfxdata="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" w14:anchorId="4D928F41">
                 <v:textbox>
@@ -6933,7 +7116,7 @@
               </wp:anchor>
             </w:drawing>
           </mc:Choice>
-          <mc:Fallback>
+          <mc:Fallback xmlns:a14="http://schemas.microsoft.com/office/drawing/2010/main" xmlns:pic="http://schemas.openxmlformats.org/drawingml/2006/picture" xmlns:a="http://schemas.openxmlformats.org/drawingml/2006/main">
             <w:pict w14:anchorId="3336D711">
               <v:roundrect id="_x0000_s1035" style="position:absolute;margin-left:36.55pt;margin-top:233.75pt;width:123.6pt;height:78.6pt;z-index:251663360;visibility:visible;mso-wrap-style:square;mso-width-percent:0;mso-height-percent:0;mso-wrap-distance-left:9pt;mso-wrap-distance-top:0;mso-wrap-distance-right:9pt;mso-wrap-distance-bottom:0;mso-position-horizontal:absolute;mso-position-horizontal-relative:margin;mso-position-vertical:absolute;mso-position-vertical-relative:text;mso-width-percent:0;mso-height-percent:0;mso-width-relative:margin;mso-height-relative:margin;v-text-anchor:middle" fillcolor="#156082 [3204]" strokecolor="#030e13 [484]" strokeweight="1pt" arcsize="10923f" w14:anchorId="51D3E6F0" o:gfxdata="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">
                 <v:stroke joinstyle="miter"/>
@@ -7040,7 +7223,7 @@
               </wp:anchor>
             </w:drawing>
           </mc:Choice>
-          <mc:Fallback>
+          <mc:Fallback xmlns:a14="http://schemas.microsoft.com/office/drawing/2010/main" xmlns:pic="http://schemas.openxmlformats.org/drawingml/2006/picture" xmlns:a="http://schemas.openxmlformats.org/drawingml/2006/main">
             <w:pict w14:anchorId="36DB5479">
               <v:shapetype id="_x0000_t110" coordsize="21600,21600" o:spt="110" path="m10800,l,10800,10800,21600,21600,10800xe" w14:anchorId="752FF68B">
                 <v:stroke joinstyle="miter"/>
@@ -10869,16 +11052,16 @@
     <w:lsdException w:name="Unresolved Mention" w:semiHidden="1" w:unhideWhenUsed="1"/>
     <w:lsdException w:name="Smart Link" w:semiHidden="1" w:unhideWhenUsed="1"/>
   </w:latentStyles>
-  <w:style w:type="paragraph" w:styleId="Standard" w:default="1">
+  <w:style w:type="paragraph" w:styleId="Normal" w:default="1">
     <w:name w:val="Normal"/>
     <w:qFormat/>
     <w:rsid w:val="0004072A"/>
   </w:style>
-  <w:style w:type="paragraph" w:styleId="berschrift1">
+  <w:style w:type="paragraph" w:styleId="Heading1">
     <w:name w:val="heading 1"/>
-    <w:basedOn w:val="Standard"/>
-    <w:next w:val="Standard"/>
-    <w:link w:val="berschrift1Zchn"/>
+    <w:basedOn w:val="Normal"/>
+    <w:next w:val="Normal"/>
+    <w:link w:val="Heading1Char"/>
     <w:uiPriority w:val="9"/>
     <w:qFormat/>
     <w:rsid w:val="00B5391A"/>
@@ -10895,11 +11078,11 @@
       <w:szCs w:val="40"/>
     </w:rPr>
   </w:style>
-  <w:style w:type="paragraph" w:styleId="berschrift2">
+  <w:style w:type="paragraph" w:styleId="Heading2">
     <w:name w:val="heading 2"/>
-    <w:basedOn w:val="Standard"/>
-    <w:next w:val="Standard"/>
-    <w:link w:val="berschrift2Zchn"/>
+    <w:basedOn w:val="Normal"/>
+    <w:next w:val="Normal"/>
+    <w:link w:val="Heading2Char"/>
     <w:uiPriority w:val="9"/>
     <w:semiHidden/>
     <w:unhideWhenUsed/>
@@ -10918,11 +11101,11 @@
       <w:szCs w:val="32"/>
     </w:rPr>
   </w:style>
-  <w:style w:type="paragraph" w:styleId="berschrift3">
+  <w:style w:type="paragraph" w:styleId="Heading3">
     <w:name w:val="heading 3"/>
-    <w:basedOn w:val="Standard"/>
-    <w:next w:val="Standard"/>
-    <w:link w:val="berschrift3Zchn"/>
+    <w:basedOn w:val="Normal"/>
+    <w:next w:val="Normal"/>
+    <w:link w:val="Heading3Char"/>
     <w:uiPriority w:val="9"/>
     <w:semiHidden/>
     <w:unhideWhenUsed/>
@@ -10941,11 +11124,11 @@
       <w:szCs w:val="28"/>
     </w:rPr>
   </w:style>
-  <w:style w:type="paragraph" w:styleId="berschrift4">
+  <w:style w:type="paragraph" w:styleId="Heading4">
     <w:name w:val="heading 4"/>
-    <w:basedOn w:val="Standard"/>
-    <w:next w:val="Standard"/>
-    <w:link w:val="berschrift4Zchn"/>
+    <w:basedOn w:val="Normal"/>
+    <w:next w:val="Normal"/>
+    <w:link w:val="Heading4Char"/>
     <w:uiPriority w:val="9"/>
     <w:semiHidden/>
     <w:unhideWhenUsed/>
@@ -10964,11 +11147,11 @@
       <w:color w:val="0F4761" w:themeColor="accent1" w:themeShade="BF"/>
     </w:rPr>
   </w:style>
-  <w:style w:type="paragraph" w:styleId="berschrift5">
+  <w:style w:type="paragraph" w:styleId="Heading5">
     <w:name w:val="heading 5"/>
-    <w:basedOn w:val="Standard"/>
-    <w:next w:val="Standard"/>
-    <w:link w:val="berschrift5Zchn"/>
+    <w:basedOn w:val="Normal"/>
+    <w:next w:val="Normal"/>
+    <w:link w:val="Heading5Char"/>
     <w:uiPriority w:val="9"/>
     <w:semiHidden/>
     <w:unhideWhenUsed/>
@@ -10985,11 +11168,11 @@
       <w:color w:val="0F4761" w:themeColor="accent1" w:themeShade="BF"/>
     </w:rPr>
   </w:style>
-  <w:style w:type="paragraph" w:styleId="berschrift6">
+  <w:style w:type="paragraph" w:styleId="Heading6">
     <w:name w:val="heading 6"/>
-    <w:basedOn w:val="Standard"/>
-    <w:next w:val="Standard"/>
-    <w:link w:val="berschrift6Zchn"/>
+    <w:basedOn w:val="Normal"/>
+    <w:next w:val="Normal"/>
+    <w:link w:val="Heading6Char"/>
     <w:uiPriority w:val="9"/>
     <w:semiHidden/>
     <w:unhideWhenUsed/>
@@ -11008,11 +11191,11 @@
       <w:color w:val="595959" w:themeColor="text1" w:themeTint="A6"/>
     </w:rPr>
   </w:style>
-  <w:style w:type="paragraph" w:styleId="berschrift7">
+  <w:style w:type="paragraph" w:styleId="Heading7">
     <w:name w:val="heading 7"/>
-    <w:basedOn w:val="Standard"/>
-    <w:next w:val="Standard"/>
-    <w:link w:val="berschrift7Zchn"/>
+    <w:basedOn w:val="Normal"/>
+    <w:next w:val="Normal"/>
+    <w:link w:val="Heading7Char"/>
     <w:uiPriority w:val="9"/>
     <w:semiHidden/>
     <w:unhideWhenUsed/>
@@ -11029,11 +11212,11 @@
       <w:color w:val="595959" w:themeColor="text1" w:themeTint="A6"/>
     </w:rPr>
   </w:style>
-  <w:style w:type="paragraph" w:styleId="berschrift8">
+  <w:style w:type="paragraph" w:styleId="Heading8">
     <w:name w:val="heading 8"/>
-    <w:basedOn w:val="Standard"/>
-    <w:next w:val="Standard"/>
-    <w:link w:val="berschrift8Zchn"/>
+    <w:basedOn w:val="Normal"/>
+    <w:next w:val="Normal"/>
+    <w:link w:val="Heading8Char"/>
     <w:uiPriority w:val="9"/>
     <w:semiHidden/>
     <w:unhideWhenUsed/>
@@ -11052,11 +11235,11 @@
       <w:color w:val="272727" w:themeColor="text1" w:themeTint="D8"/>
     </w:rPr>
   </w:style>
-  <w:style w:type="paragraph" w:styleId="berschrift9">
+  <w:style w:type="paragraph" w:styleId="Heading9">
     <w:name w:val="heading 9"/>
-    <w:basedOn w:val="Standard"/>
-    <w:next w:val="Standard"/>
-    <w:link w:val="berschrift9Zchn"/>
+    <w:basedOn w:val="Normal"/>
+    <w:next w:val="Normal"/>
+    <w:link w:val="Heading9Char"/>
     <w:uiPriority w:val="9"/>
     <w:semiHidden/>
     <w:unhideWhenUsed/>
@@ -11073,13 +11256,13 @@
       <w:color w:val="272727" w:themeColor="text1" w:themeTint="D8"/>
     </w:rPr>
   </w:style>
-  <w:style w:type="character" w:styleId="Absatz-Standardschriftart" w:default="1">
+  <w:style w:type="character" w:styleId="DefaultParagraphFont" w:default="1">
     <w:name w:val="Default Paragraph Font"/>
     <w:uiPriority w:val="1"/>
     <w:semiHidden/>
     <w:unhideWhenUsed/>
   </w:style>
-  <w:style w:type="table" w:styleId="NormaleTabelle" w:default="1">
+  <w:style w:type="table" w:styleId="TableNormal" w:default="1">
     <w:name w:val="Normal Table"/>
     <w:uiPriority w:val="99"/>
     <w:semiHidden/>
@@ -11094,16 +11277,16 @@
       </w:tblCellMar>
     </w:tblPr>
   </w:style>
-  <w:style w:type="numbering" w:styleId="KeineListe" w:default="1">
+  <w:style w:type="numbering" w:styleId="NoList" w:default="1">
     <w:name w:val="No List"/>
     <w:uiPriority w:val="99"/>
     <w:semiHidden/>
     <w:unhideWhenUsed/>
   </w:style>
-  <w:style w:type="character" w:styleId="berschrift1Zchn" w:customStyle="1">
-    <w:name w:val="Überschrift 1 Zchn"/>
-    <w:basedOn w:val="Absatz-Standardschriftart"/>
-    <w:link w:val="berschrift1"/>
+  <w:style w:type="character" w:styleId="Heading1Char" w:customStyle="1">
+    <w:name w:val="Heading 1 Char"/>
+    <w:basedOn w:val="DefaultParagraphFont"/>
+    <w:link w:val="Heading1"/>
     <w:uiPriority w:val="9"/>
     <w:rsid w:val="00B5391A"/>
     <w:rPr>
@@ -11113,10 +11296,10 @@
       <w:szCs w:val="40"/>
     </w:rPr>
   </w:style>
-  <w:style w:type="character" w:styleId="berschrift2Zchn" w:customStyle="1">
-    <w:name w:val="Überschrift 2 Zchn"/>
-    <w:basedOn w:val="Absatz-Standardschriftart"/>
-    <w:link w:val="berschrift2"/>
+  <w:style w:type="character" w:styleId="Heading2Char" w:customStyle="1">
+    <w:name w:val="Heading 2 Char"/>
+    <w:basedOn w:val="DefaultParagraphFont"/>
+    <w:link w:val="Heading2"/>
     <w:uiPriority w:val="9"/>
     <w:semiHidden/>
     <w:rsid w:val="00B5391A"/>
@@ -11127,10 +11310,10 @@
       <w:szCs w:val="32"/>
     </w:rPr>
   </w:style>
-  <w:style w:type="character" w:styleId="berschrift3Zchn" w:customStyle="1">
-    <w:name w:val="Überschrift 3 Zchn"/>
-    <w:basedOn w:val="Absatz-Standardschriftart"/>
-    <w:link w:val="berschrift3"/>
+  <w:style w:type="character" w:styleId="Heading3Char" w:customStyle="1">
+    <w:name w:val="Heading 3 Char"/>
+    <w:basedOn w:val="DefaultParagraphFont"/>
+    <w:link w:val="Heading3"/>
     <w:uiPriority w:val="9"/>
     <w:semiHidden/>
     <w:rsid w:val="00B5391A"/>
@@ -11141,10 +11324,10 @@
       <w:szCs w:val="28"/>
     </w:rPr>
   </w:style>
-  <w:style w:type="character" w:styleId="berschrift4Zchn" w:customStyle="1">
-    <w:name w:val="Überschrift 4 Zchn"/>
-    <w:basedOn w:val="Absatz-Standardschriftart"/>
-    <w:link w:val="berschrift4"/>
+  <w:style w:type="character" w:styleId="Heading4Char" w:customStyle="1">
+    <w:name w:val="Heading 4 Char"/>
+    <w:basedOn w:val="DefaultParagraphFont"/>
+    <w:link w:val="Heading4"/>
     <w:uiPriority w:val="9"/>
     <w:semiHidden/>
     <w:rsid w:val="00B5391A"/>
@@ -11155,10 +11338,10 @@
       <w:color w:val="0F4761" w:themeColor="accent1" w:themeShade="BF"/>
     </w:rPr>
   </w:style>
-  <w:style w:type="character" w:styleId="berschrift5Zchn" w:customStyle="1">
-    <w:name w:val="Überschrift 5 Zchn"/>
-    <w:basedOn w:val="Absatz-Standardschriftart"/>
-    <w:link w:val="berschrift5"/>
+  <w:style w:type="character" w:styleId="Heading5Char" w:customStyle="1">
+    <w:name w:val="Heading 5 Char"/>
+    <w:basedOn w:val="DefaultParagraphFont"/>
+    <w:link w:val="Heading5"/>
     <w:uiPriority w:val="9"/>
     <w:semiHidden/>
     <w:rsid w:val="00B5391A"/>
@@ -11167,10 +11350,10 @@
       <w:color w:val="0F4761" w:themeColor="accent1" w:themeShade="BF"/>
     </w:rPr>
   </w:style>
-  <w:style w:type="character" w:styleId="berschrift6Zchn" w:customStyle="1">
-    <w:name w:val="Überschrift 6 Zchn"/>
-    <w:basedOn w:val="Absatz-Standardschriftart"/>
-    <w:link w:val="berschrift6"/>
+  <w:style w:type="character" w:styleId="Heading6Char" w:customStyle="1">
+    <w:name w:val="Heading 6 Char"/>
+    <w:basedOn w:val="DefaultParagraphFont"/>
+    <w:link w:val="Heading6"/>
     <w:uiPriority w:val="9"/>
     <w:semiHidden/>
     <w:rsid w:val="00B5391A"/>
@@ -11181,10 +11364,10 @@
       <w:color w:val="595959" w:themeColor="text1" w:themeTint="A6"/>
     </w:rPr>
   </w:style>
-  <w:style w:type="character" w:styleId="berschrift7Zchn" w:customStyle="1">
-    <w:name w:val="Überschrift 7 Zchn"/>
-    <w:basedOn w:val="Absatz-Standardschriftart"/>
-    <w:link w:val="berschrift7"/>
+  <w:style w:type="character" w:styleId="Heading7Char" w:customStyle="1">
+    <w:name w:val="Heading 7 Char"/>
+    <w:basedOn w:val="DefaultParagraphFont"/>
+    <w:link w:val="Heading7"/>
     <w:uiPriority w:val="9"/>
     <w:semiHidden/>
     <w:rsid w:val="00B5391A"/>
@@ -11193,10 +11376,10 @@
       <w:color w:val="595959" w:themeColor="text1" w:themeTint="A6"/>
     </w:rPr>
   </w:style>
-  <w:style w:type="character" w:styleId="berschrift8Zchn" w:customStyle="1">
-    <w:name w:val="Überschrift 8 Zchn"/>
-    <w:basedOn w:val="Absatz-Standardschriftart"/>
-    <w:link w:val="berschrift8"/>
+  <w:style w:type="character" w:styleId="Heading8Char" w:customStyle="1">
+    <w:name w:val="Heading 8 Char"/>
+    <w:basedOn w:val="DefaultParagraphFont"/>
+    <w:link w:val="Heading8"/>
     <w:uiPriority w:val="9"/>
     <w:semiHidden/>
     <w:rsid w:val="00B5391A"/>
@@ -11207,10 +11390,10 @@
       <w:color w:val="272727" w:themeColor="text1" w:themeTint="D8"/>
     </w:rPr>
   </w:style>
-  <w:style w:type="character" w:styleId="berschrift9Zchn" w:customStyle="1">
-    <w:name w:val="Überschrift 9 Zchn"/>
-    <w:basedOn w:val="Absatz-Standardschriftart"/>
-    <w:link w:val="berschrift9"/>
+  <w:style w:type="character" w:styleId="Heading9Char" w:customStyle="1">
+    <w:name w:val="Heading 9 Char"/>
+    <w:basedOn w:val="DefaultParagraphFont"/>
+    <w:link w:val="Heading9"/>
     <w:uiPriority w:val="9"/>
     <w:semiHidden/>
     <w:rsid w:val="00B5391A"/>
@@ -11219,11 +11402,11 @@
       <w:color w:val="272727" w:themeColor="text1" w:themeTint="D8"/>
     </w:rPr>
   </w:style>
-  <w:style w:type="paragraph" w:styleId="Titel">
+  <w:style w:type="paragraph" w:styleId="Title">
     <w:name w:val="Title"/>
-    <w:basedOn w:val="Standard"/>
-    <w:next w:val="Standard"/>
-    <w:link w:val="TitelZchn"/>
+    <w:basedOn w:val="Normal"/>
+    <w:next w:val="Normal"/>
+    <w:link w:val="TitleChar"/>
     <w:uiPriority w:val="10"/>
     <w:qFormat/>
     <w:rsid w:val="00B5391A"/>
@@ -11239,10 +11422,10 @@
       <w:szCs w:val="56"/>
     </w:rPr>
   </w:style>
-  <w:style w:type="character" w:styleId="TitelZchn" w:customStyle="1">
-    <w:name w:val="Titel Zchn"/>
-    <w:basedOn w:val="Absatz-Standardschriftart"/>
-    <w:link w:val="Titel"/>
+  <w:style w:type="character" w:styleId="TitleChar" w:customStyle="1">
+    <w:name w:val="Title Char"/>
+    <w:basedOn w:val="DefaultParagraphFont"/>
+    <w:link w:val="Title"/>
     <w:uiPriority w:val="10"/>
     <w:rsid w:val="00B5391A"/>
     <w:rPr>
@@ -11253,11 +11436,11 @@
       <w:szCs w:val="56"/>
     </w:rPr>
   </w:style>
-  <w:style w:type="paragraph" w:styleId="Untertitel">
+  <w:style w:type="paragraph" w:styleId="Subtitle">
     <w:name w:val="Subtitle"/>
-    <w:basedOn w:val="Standard"/>
-    <w:next w:val="Standard"/>
-    <w:link w:val="UntertitelZchn"/>
+    <w:basedOn w:val="Normal"/>
+    <w:next w:val="Normal"/>
+    <w:link w:val="SubtitleChar"/>
     <w:uiPriority w:val="11"/>
     <w:qFormat/>
     <w:rsid w:val="00B5391A"/>
@@ -11274,10 +11457,10 @@
       <w:szCs w:val="28"/>
     </w:rPr>
   </w:style>
-  <w:style w:type="character" w:styleId="UntertitelZchn" w:customStyle="1">
-    <w:name w:val="Untertitel Zchn"/>
-    <w:basedOn w:val="Absatz-Standardschriftart"/>
-    <w:link w:val="Untertitel"/>
+  <w:style w:type="character" w:styleId="SubtitleChar" w:customStyle="1">
+    <w:name w:val="Subtitle Char"/>
+    <w:basedOn w:val="DefaultParagraphFont"/>
+    <w:link w:val="Subtitle"/>
     <w:uiPriority w:val="11"/>
     <w:rsid w:val="00B5391A"/>
     <w:rPr>
@@ -11288,11 +11471,11 @@
       <w:szCs w:val="28"/>
     </w:rPr>
   </w:style>
-  <w:style w:type="paragraph" w:styleId="Zitat">
+  <w:style w:type="paragraph" w:styleId="Quote">
     <w:name w:val="Quote"/>
-    <w:basedOn w:val="Standard"/>
-    <w:next w:val="Standard"/>
-    <w:link w:val="ZitatZchn"/>
+    <w:basedOn w:val="Normal"/>
+    <w:next w:val="Normal"/>
+    <w:link w:val="QuoteChar"/>
     <w:uiPriority w:val="29"/>
     <w:qFormat/>
     <w:rsid w:val="00B5391A"/>
@@ -11306,10 +11489,10 @@
       <w:color w:val="404040" w:themeColor="text1" w:themeTint="BF"/>
     </w:rPr>
   </w:style>
-  <w:style w:type="character" w:styleId="ZitatZchn" w:customStyle="1">
-    <w:name w:val="Zitat Zchn"/>
-    <w:basedOn w:val="Absatz-Standardschriftart"/>
-    <w:link w:val="Zitat"/>
+  <w:style w:type="character" w:styleId="QuoteChar" w:customStyle="1">
+    <w:name w:val="Quote Char"/>
+    <w:basedOn w:val="DefaultParagraphFont"/>
+    <w:link w:val="Quote"/>
     <w:uiPriority w:val="29"/>
     <w:rsid w:val="00B5391A"/>
     <w:rPr>
@@ -11318,9 +11501,9 @@
       <w:color w:val="404040" w:themeColor="text1" w:themeTint="BF"/>
     </w:rPr>
   </w:style>
-  <w:style w:type="paragraph" w:styleId="Listenabsatz">
+  <w:style w:type="paragraph" w:styleId="ListParagraph">
     <w:name w:val="List Paragraph"/>
-    <w:basedOn w:val="Standard"/>
+    <w:basedOn w:val="Normal"/>
     <w:uiPriority w:val="34"/>
     <w:qFormat/>
     <w:rsid w:val="00B5391A"/>
@@ -11329,9 +11512,9 @@
       <w:contextualSpacing/>
     </w:pPr>
   </w:style>
-  <w:style w:type="character" w:styleId="IntensiveHervorhebung">
+  <w:style w:type="character" w:styleId="IntenseEmphasis">
     <w:name w:val="Intense Emphasis"/>
-    <w:basedOn w:val="Absatz-Standardschriftart"/>
+    <w:basedOn w:val="DefaultParagraphFont"/>
     <w:uiPriority w:val="21"/>
     <w:qFormat/>
     <w:rsid w:val="00B5391A"/>
@@ -11341,11 +11524,11 @@
       <w:color w:val="0F4761" w:themeColor="accent1" w:themeShade="BF"/>
     </w:rPr>
   </w:style>
-  <w:style w:type="paragraph" w:styleId="IntensivesZitat">
+  <w:style w:type="paragraph" w:styleId="IntenseQuote">
     <w:name w:val="Intense Quote"/>
-    <w:basedOn w:val="Standard"/>
-    <w:next w:val="Standard"/>
-    <w:link w:val="IntensivesZitatZchn"/>
+    <w:basedOn w:val="Normal"/>
+    <w:next w:val="Normal"/>
+    <w:link w:val="IntenseQuoteChar"/>
     <w:uiPriority w:val="30"/>
     <w:qFormat/>
     <w:rsid w:val="00B5391A"/>
@@ -11364,10 +11547,10 @@
       <w:color w:val="0F4761" w:themeColor="accent1" w:themeShade="BF"/>
     </w:rPr>
   </w:style>
-  <w:style w:type="character" w:styleId="IntensivesZitatZchn" w:customStyle="1">
-    <w:name w:val="Intensives Zitat Zchn"/>
-    <w:basedOn w:val="Absatz-Standardschriftart"/>
-    <w:link w:val="IntensivesZitat"/>
+  <w:style w:type="character" w:styleId="IntenseQuoteChar" w:customStyle="1">
+    <w:name w:val="Intense Quote Char"/>
+    <w:basedOn w:val="DefaultParagraphFont"/>
+    <w:link w:val="IntenseQuote"/>
     <w:uiPriority w:val="30"/>
     <w:rsid w:val="00B5391A"/>
     <w:rPr>
@@ -11376,9 +11559,9 @@
       <w:color w:val="0F4761" w:themeColor="accent1" w:themeShade="BF"/>
     </w:rPr>
   </w:style>
-  <w:style w:type="character" w:styleId="IntensiverVerweis">
+  <w:style w:type="character" w:styleId="IntenseReference">
     <w:name w:val="Intense Reference"/>
-    <w:basedOn w:val="Absatz-Standardschriftart"/>
+    <w:basedOn w:val="DefaultParagraphFont"/>
     <w:uiPriority w:val="32"/>
     <w:qFormat/>
     <w:rsid w:val="00B5391A"/>

</xml_diff>